<commit_message>
updating models with third genus
</commit_message>
<xml_diff>
--- a/manuscript/Long-term shifts in Puget Sound shrimp abundancev5.docx
+++ b/manuscript/Long-term shifts in Puget Sound shrimp abundancev5.docx
@@ -1511,66 +1511,92 @@
         <w:t xml:space="preserve">. </w:t>
       </w:r>
       <w:r>
-        <w:t xml:space="preserve">A total of 5,393 shrimp from the genus </w:t>
+        <w:t>A total of 5,39</w:t>
+      </w:r>
+      <w:r>
+        <w:t>6</w:t>
+      </w:r>
+      <w:r>
+        <w:t xml:space="preserve"> </w:t>
+      </w:r>
+      <w:r>
+        <w:t xml:space="preserve">Northern Crangon </w:t>
+      </w:r>
+      <w:r>
+        <w:t xml:space="preserve">shrimp </w:t>
+      </w:r>
+      <w:r>
+        <w:t>(</w:t>
       </w:r>
       <w:r>
         <w:rPr>
           <w:i/>
           <w:iCs/>
         </w:rPr>
-        <w:t>Crangon</w:t>
-      </w:r>
-      <w:r>
-        <w:t xml:space="preserve"> (</w:t>
-      </w:r>
+        <w:t xml:space="preserve">Crangon </w:t>
+      </w:r>
+      <w:proofErr w:type="spellStart"/>
       <w:r>
         <w:rPr>
           <w:i/>
           <w:iCs/>
         </w:rPr>
-        <w:t xml:space="preserve">Crangon </w:t>
-      </w:r>
-      <w:proofErr w:type="spellStart"/>
+        <w:t>a</w:t>
+      </w:r>
       <w:r>
         <w:rPr>
           <w:i/>
           <w:iCs/>
         </w:rPr>
-        <w:t>a</w:t>
+        <w:t>laskensis</w:t>
+      </w:r>
+      <w:proofErr w:type="spellEnd"/>
+      <w:r>
+        <w:t xml:space="preserve">), </w:t>
+      </w:r>
+      <w:r>
+        <w:t xml:space="preserve">8,354 </w:t>
+      </w:r>
+      <w:r>
+        <w:t>pink shrimp</w:t>
+      </w:r>
+      <w:r>
+        <w:t xml:space="preserve"> (</w:t>
       </w:r>
       <w:r>
         <w:rPr>
           <w:i/>
           <w:iCs/>
         </w:rPr>
-        <w:t>laskensis</w:t>
-      </w:r>
-      <w:proofErr w:type="spellEnd"/>
-      <w:r>
-        <w:t xml:space="preserve">), and 13,028 shrimp of the genus </w:t>
-      </w:r>
+        <w:t>Pandalus eous/</w:t>
+      </w:r>
+      <w:proofErr w:type="spellStart"/>
       <w:r>
         <w:rPr>
           <w:i/>
           <w:iCs/>
         </w:rPr>
-        <w:t>Pandalus</w:t>
-      </w:r>
-      <w:r>
-        <w:t xml:space="preserve"> (pink shrimp: </w:t>
-      </w:r>
+        <w:t>jordan</w:t>
+      </w:r>
+      <w:proofErr w:type="spellEnd"/>
       <w:r>
         <w:rPr>
           <w:i/>
           <w:iCs/>
         </w:rPr>
-        <w:t>Pandalus eous/jordani</w:t>
+        <w:t>)</w:t>
       </w:r>
       <w:r>
         <w:t xml:space="preserve">, </w:t>
       </w:r>
       <w:r>
-        <w:t xml:space="preserve">spot shrimp: </w:t>
+        <w:t xml:space="preserve">and 4,464 </w:t>
+      </w:r>
+      <w:r>
+        <w:t xml:space="preserve">spot shrimp </w:t>
+      </w:r>
+      <w:r>
+        <w:t>(</w:t>
       </w:r>
       <w:r>
         <w:rPr>
@@ -1614,7 +1640,7 @@
         <w:t>jordani</w:t>
       </w:r>
       <w:r>
-        <w:t xml:space="preserve"> were not differentiated in the trawl data, and so they were lumped together as “pink shrimp” for the purpose of this study. </w:t>
+        <w:t xml:space="preserve"> were not differentiated in the trawl data, and so were lumped together as “pink shrimp” for the purpose of this study. </w:t>
       </w:r>
     </w:p>
     <w:p>
@@ -6655,22 +6681,6 @@
       <w:r>
         <w:t xml:space="preserve"> </w:t>
       </w:r>
-      <w:commentRangeStart w:id="1"/>
-      <w:r>
-        <w:t>XXX</w:t>
-      </w:r>
-      <w:commentRangeEnd w:id="1"/>
-      <w:r>
-        <w:rPr>
-          <w:rStyle w:val="CommentReference"/>
-          <w:rFonts w:asciiTheme="minorHAnsi" w:eastAsiaTheme="minorHAnsi" w:hAnsiTheme="minorHAnsi" w:cstheme="minorBidi"/>
-          <w:lang w:eastAsia="en-US"/>
-        </w:rPr>
-        <w:commentReference w:id="1"/>
-      </w:r>
-      <w:r>
-        <w:t>.</w:t>
-      </w:r>
     </w:p>
     <w:p>
       <w:pPr>
@@ -6697,8 +6707,6 @@
         <w:spacing w:line="480" w:lineRule="auto"/>
         <w:ind w:firstLine="720"/>
       </w:pPr>
-      <w:commentRangeStart w:id="2"/>
-      <w:commentRangeStart w:id="3"/>
       <w:r>
         <w:t>T</w:t>
       </w:r>
@@ -6718,7 +6726,13 @@
         <w:t>had</w:t>
       </w:r>
       <w:r>
-        <w:t xml:space="preserve"> not returned to their pre-blob levels</w:t>
+        <w:t xml:space="preserve"> not returned to their pre-</w:t>
+      </w:r>
+      <w:r>
+        <w:t>2013</w:t>
+      </w:r>
+      <w:r>
+        <w:t xml:space="preserve"> levels</w:t>
       </w:r>
       <w:r>
         <w:t xml:space="preserve"> as of 2019</w:t>
@@ -6726,7 +6740,6 @@
       <w:r>
         <w:t xml:space="preserve">, </w:t>
       </w:r>
-      <w:commentRangeStart w:id="4"/>
       <w:r>
         <w:t>even though</w:t>
       </w:r>
@@ -6737,7 +6750,13 @@
         <w:t>Niño</w:t>
       </w:r>
       <w:r>
-        <w:t xml:space="preserve"> phase ended </w:t>
+        <w:t xml:space="preserve"> phase </w:t>
+      </w:r>
+      <w:r>
+        <w:t xml:space="preserve">and The Blob </w:t>
+      </w:r>
+      <w:r>
+        <w:t xml:space="preserve">ended </w:t>
       </w:r>
       <w:r>
         <w:t>in</w:t>
@@ -6748,15 +6767,6 @@
       <w:r>
         <w:t>2016</w:t>
       </w:r>
-      <w:commentRangeEnd w:id="4"/>
-      <w:r>
-        <w:rPr>
-          <w:rStyle w:val="CommentReference"/>
-          <w:rFonts w:asciiTheme="minorHAnsi" w:eastAsiaTheme="minorHAnsi" w:hAnsiTheme="minorHAnsi" w:cstheme="minorBidi"/>
-          <w:lang w:eastAsia="en-US"/>
-        </w:rPr>
-        <w:commentReference w:id="4"/>
-      </w:r>
       <w:r>
         <w:t>.</w:t>
       </w:r>
@@ -6774,24 +6784,6 @@
       </w:r>
       <w:r>
         <w:t xml:space="preserve">CPUE from 2019 was higher than the initial 2013 spike. </w:t>
-      </w:r>
-      <w:commentRangeEnd w:id="2"/>
-      <w:r>
-        <w:rPr>
-          <w:rStyle w:val="CommentReference"/>
-          <w:rFonts w:asciiTheme="minorHAnsi" w:eastAsiaTheme="minorHAnsi" w:hAnsiTheme="minorHAnsi" w:cstheme="minorBidi"/>
-          <w:lang w:eastAsia="en-US"/>
-        </w:rPr>
-        <w:commentReference w:id="2"/>
-      </w:r>
-      <w:commentRangeEnd w:id="3"/>
-      <w:r>
-        <w:rPr>
-          <w:rStyle w:val="CommentReference"/>
-          <w:rFonts w:asciiTheme="minorHAnsi" w:eastAsiaTheme="minorHAnsi" w:hAnsiTheme="minorHAnsi" w:cstheme="minorBidi"/>
-          <w:lang w:eastAsia="en-US"/>
-        </w:rPr>
-        <w:commentReference w:id="3"/>
       </w:r>
     </w:p>
     <w:p>
@@ -6858,386 +6850,425 @@
         <w:t>,</w:t>
       </w:r>
       <w:r>
+        <w:t xml:space="preserve"> who noted that </w:t>
+      </w:r>
+      <w:r>
+        <w:t xml:space="preserve">Washington coast pink </w:t>
+      </w:r>
+      <w:r>
+        <w:t xml:space="preserve">shrimp responded differently to this latest phase of warmer water compared to prior </w:t>
+      </w:r>
+      <w:r>
+        <w:lastRenderedPageBreak/>
+        <w:t>events where g</w:t>
+      </w:r>
+      <w:r>
+        <w:t>rowth and abundance were depressed during warm periods.</w:t>
+      </w:r>
+      <w:r>
         <w:t xml:space="preserve"> </w:t>
       </w:r>
-      <w:commentRangeStart w:id="5"/>
-      <w:r>
-        <w:t xml:space="preserve">who noted that shrimp responded differently to this latest phase of warmer water compared to prior events where </w:t>
-      </w:r>
-      <w:r>
-        <w:lastRenderedPageBreak/>
-        <w:t>g</w:t>
-      </w:r>
-      <w:r>
-        <w:t>rowth and abundance were depressed during warm periods</w:t>
-      </w:r>
-      <w:commentRangeEnd w:id="5"/>
+      <w:r>
+        <w:t xml:space="preserve">Previous analysis has indicated that warmer water from El </w:t>
+      </w:r>
+      <w:r>
+        <w:t>Niño</w:t>
+      </w:r>
+      <w:r>
+        <w:t xml:space="preserve"> and/or warm phase PDO</w:t>
+      </w:r>
+      <w:r>
+        <w:t xml:space="preserve"> events</w:t>
+      </w:r>
+      <w:r>
+        <w:t xml:space="preserve"> </w:t>
+      </w:r>
+      <w:r>
+        <w:t xml:space="preserve">can </w:t>
+      </w:r>
+      <w:r>
+        <w:t>depress pink shrimp growth and abundance</w:t>
+      </w:r>
+      <w:r>
+        <w:t xml:space="preserve"> </w:t>
+      </w:r>
+      <w:r>
+        <w:rPr>
+          <w:shd w:val="clear" w:color="auto" w:fill="FFFFFF"/>
+        </w:rPr>
+        <w:t>(</w:t>
+      </w:r>
+      <w:proofErr w:type="spellStart"/>
+      <w:r>
+        <w:rPr>
+          <w:shd w:val="clear" w:color="auto" w:fill="FFFFFF"/>
+        </w:rPr>
+        <w:t>Rothlisberg</w:t>
+      </w:r>
+      <w:proofErr w:type="spellEnd"/>
+      <w:r>
+        <w:rPr>
+          <w:shd w:val="clear" w:color="auto" w:fill="FFFFFF"/>
+        </w:rPr>
+        <w:t xml:space="preserve"> and Miller 1983)</w:t>
+      </w:r>
+      <w:r>
+        <w:t>.</w:t>
+      </w:r>
+      <w:r>
+        <w:t xml:space="preserve"> The specific mechanisms that caused shrimp to respond differently </w:t>
+      </w:r>
+      <w:r>
+        <w:t>in 2014–2015</w:t>
+      </w:r>
+      <w:r>
+        <w:t xml:space="preserve"> </w:t>
+      </w:r>
+      <w:r>
+        <w:t xml:space="preserve">were </w:t>
+      </w:r>
+      <w:r>
+        <w:t xml:space="preserve">previously </w:t>
+      </w:r>
+      <w:r>
+        <w:t>unknown</w:t>
+      </w:r>
+      <w:r>
+        <w:t>,</w:t>
+      </w:r>
+      <w:r>
+        <w:t xml:space="preserve"> but</w:t>
+      </w:r>
+      <w:r>
+        <w:t xml:space="preserve"> </w:t>
+      </w:r>
+      <w:r>
+        <w:t xml:space="preserve">our data suggest that it may </w:t>
+      </w:r>
+      <w:r>
+        <w:t xml:space="preserve">be </w:t>
+      </w:r>
+      <w:commentRangeStart w:id="1"/>
+      <w:r>
+        <w:t>related to different dynamics during</w:t>
+      </w:r>
+      <w:r>
+        <w:t xml:space="preserve"> the 2014</w:t>
+      </w:r>
+      <w:r>
+        <w:t>–</w:t>
+      </w:r>
+      <w:r>
+        <w:t xml:space="preserve">2016 El </w:t>
+      </w:r>
+      <w:r>
+        <w:t>Niño</w:t>
+      </w:r>
+      <w:r>
+        <w:t xml:space="preserve"> compared to the previous significant El </w:t>
+      </w:r>
+      <w:r>
+        <w:t>Niño</w:t>
+      </w:r>
+      <w:r>
+        <w:t xml:space="preserve"> events in 1982</w:t>
+      </w:r>
+      <w:r>
+        <w:t>–19</w:t>
+      </w:r>
+      <w:r>
+        <w:t>83 and 1997</w:t>
+      </w:r>
+      <w:r>
+        <w:t>–19</w:t>
+      </w:r>
+      <w:r>
+        <w:t xml:space="preserve">98 </w:t>
+      </w:r>
+      <w:r>
+        <w:rPr>
+          <w:shd w:val="clear" w:color="auto" w:fill="FFFFFF"/>
+        </w:rPr>
+        <w:t>(</w:t>
+      </w:r>
+      <w:proofErr w:type="spellStart"/>
+      <w:r>
+        <w:t>Groth</w:t>
+      </w:r>
+      <w:proofErr w:type="spellEnd"/>
+      <w:r>
+        <w:t xml:space="preserve"> and Hannah 2018, </w:t>
+      </w:r>
+      <w:proofErr w:type="spellStart"/>
+      <w:r>
+        <w:rPr>
+          <w:shd w:val="clear" w:color="auto" w:fill="FFFFFF"/>
+        </w:rPr>
+        <w:t>Jacox</w:t>
+      </w:r>
+      <w:proofErr w:type="spellEnd"/>
+      <w:r>
+        <w:rPr>
+          <w:shd w:val="clear" w:color="auto" w:fill="FFFFFF"/>
+        </w:rPr>
+        <w:t xml:space="preserve"> et al. 2016).</w:t>
+      </w:r>
+      <w:r>
+        <w:rPr>
+          <w:shd w:val="clear" w:color="auto" w:fill="FFFFFF"/>
+        </w:rPr>
+        <w:t xml:space="preserve"> Lower </w:t>
+      </w:r>
+      <w:r>
+        <w:rPr>
+          <w:shd w:val="clear" w:color="auto" w:fill="FFFFFF"/>
+        </w:rPr>
+        <w:t xml:space="preserve">pink shrimp mortality rates relative to historical </w:t>
+      </w:r>
+      <w:r>
+        <w:rPr>
+          <w:shd w:val="clear" w:color="auto" w:fill="FFFFFF"/>
+        </w:rPr>
+        <w:t xml:space="preserve">rates </w:t>
+      </w:r>
+      <w:r>
+        <w:rPr>
+          <w:shd w:val="clear" w:color="auto" w:fill="FFFFFF"/>
+        </w:rPr>
+        <w:t xml:space="preserve">may have offset negative effects of the </w:t>
+      </w:r>
+      <w:r>
+        <w:t xml:space="preserve">El </w:t>
+      </w:r>
+      <w:r>
+        <w:t>Niño</w:t>
+      </w:r>
+      <w:r>
+        <w:t xml:space="preserve">. In particular: </w:t>
+      </w:r>
+      <w:r>
+        <w:rPr>
+          <w:shd w:val="clear" w:color="auto" w:fill="FFFFFF"/>
+        </w:rPr>
+        <w:t>p</w:t>
+      </w:r>
+      <w:r>
+        <w:rPr>
+          <w:shd w:val="clear" w:color="auto" w:fill="FFFFFF"/>
+        </w:rPr>
+        <w:t xml:space="preserve">redation risk from </w:t>
+      </w:r>
+      <w:r>
+        <w:rPr>
+          <w:shd w:val="clear" w:color="auto" w:fill="FFFFFF"/>
+        </w:rPr>
+        <w:t>Pacific h</w:t>
+      </w:r>
+      <w:r>
+        <w:rPr>
+          <w:shd w:val="clear" w:color="auto" w:fill="FFFFFF"/>
+        </w:rPr>
+        <w:t>ake</w:t>
+      </w:r>
+      <w:r>
+        <w:rPr>
+          <w:shd w:val="clear" w:color="auto" w:fill="FFFFFF"/>
+        </w:rPr>
+        <w:t xml:space="preserve"> has declined over time (Livingston and Bailey 1985, Hannah 1995, Berger et al. 2017)</w:t>
+      </w:r>
+      <w:r>
+        <w:rPr>
+          <w:shd w:val="clear" w:color="auto" w:fill="FFFFFF"/>
+        </w:rPr>
+        <w:t>,</w:t>
+      </w:r>
+      <w:r>
+        <w:rPr>
+          <w:shd w:val="clear" w:color="auto" w:fill="FFFFFF"/>
+        </w:rPr>
+        <w:t xml:space="preserve"> and</w:t>
+      </w:r>
+      <w:r>
+        <w:rPr>
+          <w:shd w:val="clear" w:color="auto" w:fill="FFFFFF"/>
+        </w:rPr>
+        <w:t xml:space="preserve"> fishing pressure</w:t>
+      </w:r>
+      <w:r>
+        <w:rPr>
+          <w:shd w:val="clear" w:color="auto" w:fill="FFFFFF"/>
+        </w:rPr>
+        <w:t xml:space="preserve"> on younger individuals is low </w:t>
+      </w:r>
+      <w:r>
+        <w:rPr>
+          <w:shd w:val="clear" w:color="auto" w:fill="FFFFFF"/>
+        </w:rPr>
+        <w:t>relative to historical leve</w:t>
+      </w:r>
+      <w:r>
+        <w:rPr>
+          <w:shd w:val="clear" w:color="auto" w:fill="FFFFFF"/>
+        </w:rPr>
+        <w:t>ls pre 1999 (</w:t>
+      </w:r>
+      <w:proofErr w:type="spellStart"/>
+      <w:r>
+        <w:t>Groth</w:t>
+      </w:r>
+      <w:proofErr w:type="spellEnd"/>
+      <w:r>
+        <w:t xml:space="preserve"> and Hannah 2018</w:t>
+      </w:r>
+      <w:r>
+        <w:rPr>
+          <w:shd w:val="clear" w:color="auto" w:fill="FFFFFF"/>
+        </w:rPr>
+        <w:t>)</w:t>
+      </w:r>
+      <w:r>
+        <w:rPr>
+          <w:shd w:val="clear" w:color="auto" w:fill="FFFFFF"/>
+        </w:rPr>
+        <w:t>.</w:t>
+      </w:r>
+      <w:commentRangeEnd w:id="1"/>
       <w:r>
         <w:rPr>
           <w:rStyle w:val="CommentReference"/>
           <w:rFonts w:asciiTheme="minorHAnsi" w:eastAsiaTheme="minorHAnsi" w:hAnsiTheme="minorHAnsi" w:cstheme="minorBidi"/>
           <w:lang w:eastAsia="en-US"/>
         </w:rPr>
-        <w:commentReference w:id="5"/>
-      </w:r>
-      <w:r>
-        <w:t>.</w:t>
-      </w:r>
-      <w:r>
-        <w:t xml:space="preserve"> </w:t>
-      </w:r>
-      <w:r>
-        <w:t xml:space="preserve">Previous analysis has indicated that warmer water from El </w:t>
+        <w:commentReference w:id="1"/>
+      </w:r>
+    </w:p>
+    <w:p>
+      <w:pPr>
+        <w:spacing w:line="480" w:lineRule="auto"/>
+        <w:ind w:firstLine="720"/>
+      </w:pPr>
+      <w:commentRangeStart w:id="2"/>
+      <w:r>
+        <w:rPr>
+          <w:shd w:val="clear" w:color="auto" w:fill="FFFFFF"/>
+        </w:rPr>
+        <w:t xml:space="preserve">Another </w:t>
+      </w:r>
+      <w:r>
+        <w:rPr>
+          <w:shd w:val="clear" w:color="auto" w:fill="FFFFFF"/>
+        </w:rPr>
+        <w:t>likely</w:t>
+      </w:r>
+      <w:r>
+        <w:rPr>
+          <w:shd w:val="clear" w:color="auto" w:fill="FFFFFF"/>
+        </w:rPr>
+        <w:t xml:space="preserve"> explanation for why shrimp responded differently to the 2015 El </w:t>
       </w:r>
       <w:r>
         <w:t>Niño</w:t>
       </w:r>
       <w:r>
-        <w:t xml:space="preserve"> and/or warm phase PDO</w:t>
-      </w:r>
-      <w:r>
-        <w:t xml:space="preserve"> events</w:t>
-      </w:r>
-      <w:r>
-        <w:t xml:space="preserve"> </w:t>
-      </w:r>
-      <w:r>
-        <w:t xml:space="preserve">can </w:t>
-      </w:r>
-      <w:r>
-        <w:t>depress pink shrimp growth and abundance</w:t>
-      </w:r>
-      <w:r>
-        <w:t xml:space="preserve"> </w:t>
-      </w:r>
-      <w:r>
-        <w:rPr>
-          <w:shd w:val="clear" w:color="auto" w:fill="FFFFFF"/>
-        </w:rPr>
-        <w:t>(</w:t>
-      </w:r>
-      <w:proofErr w:type="spellStart"/>
-      <w:r>
-        <w:rPr>
-          <w:shd w:val="clear" w:color="auto" w:fill="FFFFFF"/>
-        </w:rPr>
-        <w:t>Rothlisberg</w:t>
-      </w:r>
-      <w:proofErr w:type="spellEnd"/>
-      <w:r>
-        <w:rPr>
-          <w:shd w:val="clear" w:color="auto" w:fill="FFFFFF"/>
-        </w:rPr>
-        <w:t xml:space="preserve"> and Miller 1983)</w:t>
-      </w:r>
-      <w:r>
-        <w:t>.</w:t>
-      </w:r>
-      <w:r>
-        <w:t xml:space="preserve"> The specific mechanisms that caused shrimp to respond differently </w:t>
-      </w:r>
-      <w:r>
-        <w:t>in 2014–2015</w:t>
-      </w:r>
-      <w:r>
-        <w:t xml:space="preserve"> </w:t>
-      </w:r>
-      <w:r>
-        <w:t xml:space="preserve">were </w:t>
-      </w:r>
-      <w:r>
-        <w:t xml:space="preserve">previously </w:t>
-      </w:r>
-      <w:r>
-        <w:t>unknown</w:t>
-      </w:r>
-      <w:r>
-        <w:t>,</w:t>
-      </w:r>
-      <w:r>
-        <w:t xml:space="preserve"> but</w:t>
-      </w:r>
-      <w:r>
-        <w:t xml:space="preserve"> </w:t>
-      </w:r>
-      <w:r>
-        <w:t xml:space="preserve">our data suggest that it may </w:t>
-      </w:r>
-      <w:r>
-        <w:t xml:space="preserve">be </w:t>
-      </w:r>
-      <w:commentRangeStart w:id="6"/>
-      <w:r>
-        <w:t>related to different dynamics during</w:t>
-      </w:r>
-      <w:r>
-        <w:t xml:space="preserve"> the 2014</w:t>
-      </w:r>
-      <w:r>
-        <w:t>–</w:t>
-      </w:r>
-      <w:r>
-        <w:t xml:space="preserve">2016 El </w:t>
-      </w:r>
-      <w:r>
-        <w:t>Niño</w:t>
-      </w:r>
-      <w:r>
-        <w:t xml:space="preserve"> compared to the previous significant El </w:t>
-      </w:r>
-      <w:r>
-        <w:t>Niño</w:t>
-      </w:r>
-      <w:r>
-        <w:t xml:space="preserve"> events in 1982</w:t>
-      </w:r>
-      <w:r>
-        <w:t>–19</w:t>
-      </w:r>
-      <w:r>
-        <w:t>83 and 1997</w:t>
-      </w:r>
-      <w:r>
-        <w:t>–19</w:t>
-      </w:r>
-      <w:r>
-        <w:t xml:space="preserve">98 </w:t>
-      </w:r>
-      <w:r>
-        <w:rPr>
-          <w:shd w:val="clear" w:color="auto" w:fill="FFFFFF"/>
-        </w:rPr>
-        <w:t>(</w:t>
-      </w:r>
-      <w:proofErr w:type="spellStart"/>
-      <w:r>
-        <w:t>Groth</w:t>
-      </w:r>
-      <w:proofErr w:type="spellEnd"/>
-      <w:r>
-        <w:t xml:space="preserve"> and Hannah 2018, </w:t>
-      </w:r>
-      <w:proofErr w:type="spellStart"/>
-      <w:r>
-        <w:rPr>
-          <w:shd w:val="clear" w:color="auto" w:fill="FFFFFF"/>
-        </w:rPr>
-        <w:t>Jacox</w:t>
-      </w:r>
-      <w:proofErr w:type="spellEnd"/>
-      <w:r>
-        <w:rPr>
-          <w:shd w:val="clear" w:color="auto" w:fill="FFFFFF"/>
-        </w:rPr>
-        <w:t xml:space="preserve"> et al. 2016).</w:t>
-      </w:r>
-      <w:r>
-        <w:rPr>
-          <w:shd w:val="clear" w:color="auto" w:fill="FFFFFF"/>
-        </w:rPr>
-        <w:t xml:space="preserve"> Lower </w:t>
-      </w:r>
-      <w:r>
-        <w:rPr>
-          <w:shd w:val="clear" w:color="auto" w:fill="FFFFFF"/>
-        </w:rPr>
-        <w:t xml:space="preserve">pink shrimp mortality rates relative to historical </w:t>
-      </w:r>
-      <w:r>
-        <w:rPr>
-          <w:shd w:val="clear" w:color="auto" w:fill="FFFFFF"/>
-        </w:rPr>
-        <w:t xml:space="preserve">rates </w:t>
-      </w:r>
-      <w:r>
-        <w:rPr>
-          <w:shd w:val="clear" w:color="auto" w:fill="FFFFFF"/>
-        </w:rPr>
-        <w:t xml:space="preserve">may have offset negative effects of the </w:t>
-      </w:r>
-      <w:r>
-        <w:t xml:space="preserve">El </w:t>
-      </w:r>
-      <w:r>
-        <w:t>Niño</w:t>
-      </w:r>
-      <w:r>
-        <w:t xml:space="preserve">. In particular: </w:t>
-      </w:r>
-      <w:r>
-        <w:rPr>
-          <w:shd w:val="clear" w:color="auto" w:fill="FFFFFF"/>
-        </w:rPr>
-        <w:t>p</w:t>
-      </w:r>
-      <w:r>
-        <w:rPr>
-          <w:shd w:val="clear" w:color="auto" w:fill="FFFFFF"/>
-        </w:rPr>
-        <w:t xml:space="preserve">redation risk from </w:t>
-      </w:r>
-      <w:r>
-        <w:rPr>
-          <w:shd w:val="clear" w:color="auto" w:fill="FFFFFF"/>
-        </w:rPr>
-        <w:t>Pacific h</w:t>
-      </w:r>
-      <w:r>
-        <w:rPr>
-          <w:shd w:val="clear" w:color="auto" w:fill="FFFFFF"/>
-        </w:rPr>
-        <w:t>ake</w:t>
-      </w:r>
-      <w:r>
-        <w:rPr>
-          <w:shd w:val="clear" w:color="auto" w:fill="FFFFFF"/>
-        </w:rPr>
-        <w:t xml:space="preserve"> has declined over time (Livingston and Bailey 1985, Hannah 1995, Berger et al. 2017)</w:t>
-      </w:r>
-      <w:r>
-        <w:rPr>
-          <w:shd w:val="clear" w:color="auto" w:fill="FFFFFF"/>
-        </w:rPr>
-        <w:t>,</w:t>
-      </w:r>
-      <w:r>
-        <w:rPr>
-          <w:shd w:val="clear" w:color="auto" w:fill="FFFFFF"/>
-        </w:rPr>
-        <w:t xml:space="preserve"> and</w:t>
-      </w:r>
-      <w:r>
-        <w:rPr>
-          <w:shd w:val="clear" w:color="auto" w:fill="FFFFFF"/>
-        </w:rPr>
-        <w:t xml:space="preserve"> fishing pressure</w:t>
-      </w:r>
-      <w:r>
-        <w:rPr>
-          <w:shd w:val="clear" w:color="auto" w:fill="FFFFFF"/>
-        </w:rPr>
-        <w:t xml:space="preserve"> on younger individuals is low </w:t>
-      </w:r>
-      <w:r>
-        <w:rPr>
-          <w:shd w:val="clear" w:color="auto" w:fill="FFFFFF"/>
-        </w:rPr>
-        <w:t>relative to historical leve</w:t>
-      </w:r>
-      <w:r>
-        <w:rPr>
-          <w:shd w:val="clear" w:color="auto" w:fill="FFFFFF"/>
-        </w:rPr>
-        <w:t>ls pre 1999 (</w:t>
-      </w:r>
-      <w:proofErr w:type="spellStart"/>
-      <w:r>
-        <w:t>Groth</w:t>
-      </w:r>
-      <w:proofErr w:type="spellEnd"/>
-      <w:r>
-        <w:t xml:space="preserve"> and Hannah 2018</w:t>
-      </w:r>
-      <w:r>
-        <w:rPr>
-          <w:shd w:val="clear" w:color="auto" w:fill="FFFFFF"/>
-        </w:rPr>
-        <w:t>)</w:t>
-      </w:r>
-      <w:r>
-        <w:rPr>
-          <w:shd w:val="clear" w:color="auto" w:fill="FFFFFF"/>
-        </w:rPr>
-        <w:t>.</w:t>
-      </w:r>
-      <w:commentRangeEnd w:id="6"/>
+        <w:t xml:space="preserve"> is a buffering effect </w:t>
+      </w:r>
+      <w:r>
+        <w:t>due to</w:t>
+      </w:r>
+      <w:r>
+        <w:t xml:space="preserve"> the Pacific Decadal </w:t>
+      </w:r>
+      <w:r>
+        <w:t>Oscillation</w:t>
+      </w:r>
+      <w:r>
+        <w:t xml:space="preserve"> being in a cool phase</w:t>
+      </w:r>
+      <w:r>
+        <w:t xml:space="preserve">. </w:t>
+      </w:r>
+      <w:r>
+        <w:t>In</w:t>
+      </w:r>
+      <w:r>
+        <w:t xml:space="preserve"> the random walk model</w:t>
+      </w:r>
+      <w:r>
+        <w:t>s</w:t>
+      </w:r>
+      <w:r>
+        <w:t xml:space="preserve"> we performed</w:t>
+      </w:r>
+      <w:r>
+        <w:t xml:space="preserve">, Pacific Decadal Oscillation </w:t>
+      </w:r>
+      <w:commentRangeStart w:id="3"/>
+      <w:r>
+        <w:t xml:space="preserve">was </w:t>
+      </w:r>
+      <w:commentRangeEnd w:id="3"/>
       <w:r>
         <w:rPr>
           <w:rStyle w:val="CommentReference"/>
           <w:rFonts w:asciiTheme="minorHAnsi" w:eastAsiaTheme="minorHAnsi" w:hAnsiTheme="minorHAnsi" w:cstheme="minorBidi"/>
           <w:lang w:eastAsia="en-US"/>
         </w:rPr>
-        <w:commentReference w:id="6"/>
-      </w:r>
-    </w:p>
-    <w:p>
-      <w:pPr>
-        <w:spacing w:line="480" w:lineRule="auto"/>
-        <w:ind w:firstLine="720"/>
-      </w:pPr>
-      <w:commentRangeStart w:id="7"/>
+        <w:commentReference w:id="3"/>
+      </w:r>
+      <w:r>
+        <w:t xml:space="preserve">a better predictor of shrimp abundance than </w:t>
+      </w:r>
+      <w:r>
+        <w:t xml:space="preserve">either </w:t>
+      </w:r>
       <w:r>
         <w:rPr>
           <w:shd w:val="clear" w:color="auto" w:fill="FFFFFF"/>
         </w:rPr>
-        <w:t xml:space="preserve">Another </w:t>
-      </w:r>
-      <w:r>
-        <w:rPr>
-          <w:shd w:val="clear" w:color="auto" w:fill="FFFFFF"/>
-        </w:rPr>
-        <w:t>likely</w:t>
-      </w:r>
-      <w:r>
-        <w:rPr>
-          <w:shd w:val="clear" w:color="auto" w:fill="FFFFFF"/>
-        </w:rPr>
-        <w:t xml:space="preserve"> explanation for why shrimp responded differently to the 2015 El </w:t>
+        <w:t xml:space="preserve">El </w:t>
       </w:r>
       <w:r>
         <w:t>Niño</w:t>
       </w:r>
       <w:r>
-        <w:t xml:space="preserve"> is a buffering effect </w:t>
-      </w:r>
-      <w:r>
-        <w:t>due to</w:t>
-      </w:r>
-      <w:r>
-        <w:t xml:space="preserve"> the Pacific Decadal </w:t>
+        <w:t xml:space="preserve"> or random chance</w:t>
+      </w:r>
+      <w:r>
+        <w:t xml:space="preserve">. </w:t>
+      </w:r>
+      <w:commentRangeStart w:id="4"/>
+      <w:r>
+        <w:t xml:space="preserve">During the previous strong El </w:t>
+      </w:r>
+      <w:r>
+        <w:t>Niño</w:t>
+      </w:r>
+      <w:r>
+        <w:t xml:space="preserve"> events </w:t>
+      </w:r>
+      <w:r>
+        <w:t xml:space="preserve">of </w:t>
+      </w:r>
+      <w:r>
+        <w:t xml:space="preserve">the 1980s and 1990s, the Pacific Decadal </w:t>
       </w:r>
       <w:r>
         <w:t>Oscillation</w:t>
       </w:r>
       <w:r>
-        <w:t xml:space="preserve"> being in a cool phase</w:t>
-      </w:r>
-      <w:r>
-        <w:t xml:space="preserve">. </w:t>
-      </w:r>
-      <w:r>
-        <w:t>In</w:t>
-      </w:r>
-      <w:r>
-        <w:t xml:space="preserve"> the random walk model</w:t>
-      </w:r>
-      <w:r>
-        <w:t>s</w:t>
-      </w:r>
-      <w:r>
-        <w:t xml:space="preserve"> we performed</w:t>
-      </w:r>
-      <w:r>
-        <w:t xml:space="preserve">, Pacific Decadal Oscillation </w:t>
-      </w:r>
-      <w:commentRangeStart w:id="8"/>
-      <w:r>
-        <w:t xml:space="preserve">was </w:t>
-      </w:r>
-      <w:commentRangeEnd w:id="8"/>
+        <w:t xml:space="preserve"> was in a warm phase</w:t>
+      </w:r>
+      <w:commentRangeEnd w:id="4"/>
       <w:r>
         <w:rPr>
           <w:rStyle w:val="CommentReference"/>
           <w:rFonts w:asciiTheme="minorHAnsi" w:eastAsiaTheme="minorHAnsi" w:hAnsiTheme="minorHAnsi" w:cstheme="minorBidi"/>
           <w:lang w:eastAsia="en-US"/>
         </w:rPr>
-        <w:commentReference w:id="8"/>
-      </w:r>
-      <w:r>
-        <w:t xml:space="preserve">a better predictor of shrimp abundance than </w:t>
-      </w:r>
-      <w:r>
-        <w:t xml:space="preserve">either </w:t>
+        <w:commentReference w:id="4"/>
+      </w:r>
+      <w:r>
+        <w:t xml:space="preserve">, possibly exacerbating the effects from </w:t>
       </w:r>
       <w:r>
         <w:rPr>
@@ -7249,44 +7280,38 @@
         <w:t>Niño</w:t>
       </w:r>
       <w:r>
-        <w:t xml:space="preserve"> or random chance</w:t>
-      </w:r>
-      <w:r>
-        <w:t xml:space="preserve">. </w:t>
-      </w:r>
-      <w:commentRangeStart w:id="9"/>
-      <w:r>
-        <w:t xml:space="preserve">During the previous strong El </w:t>
-      </w:r>
-      <w:r>
-        <w:t>Niño</w:t>
-      </w:r>
-      <w:r>
-        <w:t xml:space="preserve"> events </w:t>
-      </w:r>
-      <w:r>
-        <w:t xml:space="preserve">of </w:t>
-      </w:r>
-      <w:r>
-        <w:t xml:space="preserve">the 1980s and 1990s, the Pacific Decadal </w:t>
+        <w:t xml:space="preserve">. In contrast, the Pacific Decadal </w:t>
       </w:r>
       <w:r>
         <w:t>Oscillation</w:t>
       </w:r>
       <w:r>
-        <w:t xml:space="preserve"> was in a warm phase</w:t>
-      </w:r>
-      <w:commentRangeEnd w:id="9"/>
+        <w:t xml:space="preserve"> has generally been in a cool phase </w:t>
+      </w:r>
+      <w:commentRangeStart w:id="5"/>
+      <w:r>
+        <w:t>for the past 20 years</w:t>
+      </w:r>
+      <w:commentRangeEnd w:id="5"/>
       <w:r>
         <w:rPr>
           <w:rStyle w:val="CommentReference"/>
           <w:rFonts w:asciiTheme="minorHAnsi" w:eastAsiaTheme="minorHAnsi" w:hAnsiTheme="minorHAnsi" w:cstheme="minorBidi"/>
           <w:lang w:eastAsia="en-US"/>
         </w:rPr>
-        <w:commentReference w:id="9"/>
-      </w:r>
-      <w:r>
-        <w:t xml:space="preserve">, possibly exacerbating the effects from </w:t>
+        <w:commentReference w:id="5"/>
+      </w:r>
+      <w:r>
+        <w:t xml:space="preserve">. </w:t>
+      </w:r>
+      <w:r>
+        <w:t xml:space="preserve">This cool phase </w:t>
+      </w:r>
+      <w:r>
+        <w:t>potentially</w:t>
+      </w:r>
+      <w:r>
+        <w:t xml:space="preserve"> mitigated the effects of the strong </w:t>
       </w:r>
       <w:r>
         <w:rPr>
@@ -7298,145 +7323,102 @@
         <w:t>Niño</w:t>
       </w:r>
       <w:r>
-        <w:t xml:space="preserve">. In contrast, the Pacific Decadal </w:t>
-      </w:r>
-      <w:r>
-        <w:t>Oscillation</w:t>
-      </w:r>
-      <w:r>
-        <w:t xml:space="preserve"> has generally been in a cool phase </w:t>
-      </w:r>
-      <w:commentRangeStart w:id="10"/>
-      <w:r>
-        <w:t>for the past 20 years</w:t>
-      </w:r>
-      <w:commentRangeEnd w:id="10"/>
+        <w:t xml:space="preserve"> and warm blob event during 2014</w:t>
+      </w:r>
+      <w:r>
+        <w:t>–</w:t>
+      </w:r>
+      <w:r>
+        <w:t xml:space="preserve">2016. </w:t>
+      </w:r>
+      <w:commentRangeEnd w:id="2"/>
       <w:r>
         <w:rPr>
           <w:rStyle w:val="CommentReference"/>
           <w:rFonts w:asciiTheme="minorHAnsi" w:eastAsiaTheme="minorHAnsi" w:hAnsiTheme="minorHAnsi" w:cstheme="minorBidi"/>
           <w:lang w:eastAsia="en-US"/>
         </w:rPr>
-        <w:commentReference w:id="10"/>
-      </w:r>
-      <w:r>
-        <w:t xml:space="preserve">. </w:t>
-      </w:r>
-      <w:r>
-        <w:t xml:space="preserve">This cool phase </w:t>
-      </w:r>
-      <w:r>
-        <w:t>potentially</w:t>
-      </w:r>
-      <w:r>
-        <w:t xml:space="preserve"> mitigated the effects of the strong </w:t>
-      </w:r>
-      <w:r>
+        <w:commentReference w:id="2"/>
+      </w:r>
+    </w:p>
+    <w:p>
+      <w:pPr>
+        <w:spacing w:line="480" w:lineRule="auto"/>
+        <w:ind w:firstLine="720"/>
         <w:rPr>
           <w:shd w:val="clear" w:color="auto" w:fill="FFFFFF"/>
         </w:rPr>
-        <w:t xml:space="preserve">El </w:t>
-      </w:r>
-      <w:r>
-        <w:t>Niño</w:t>
-      </w:r>
-      <w:r>
-        <w:t xml:space="preserve"> and warm blob event during 2014</w:t>
+      </w:pPr>
+      <w:commentRangeStart w:id="6"/>
+      <w:r>
+        <w:t xml:space="preserve">The years </w:t>
+      </w:r>
+      <w:r>
+        <w:t>2010</w:t>
       </w:r>
       <w:r>
         <w:t>–</w:t>
       </w:r>
       <w:r>
-        <w:t xml:space="preserve">2016. </w:t>
-      </w:r>
-      <w:commentRangeEnd w:id="7"/>
+        <w:t>2011 w</w:t>
+      </w:r>
+      <w:r>
+        <w:t>ere</w:t>
+      </w:r>
+      <w:r>
+        <w:t xml:space="preserve"> also strong La </w:t>
+      </w:r>
+      <w:r>
+        <w:t>Niñ</w:t>
+      </w:r>
+      <w:r>
+        <w:t>a</w:t>
+      </w:r>
+      <w:r>
+        <w:t xml:space="preserve"> years</w:t>
+      </w:r>
+      <w:r>
+        <w:t>, which roughly coincided with the Pacific Decadal Oscillation reaching its lowest coolest phase value since the 1950’s (</w:t>
+      </w:r>
+      <w:r>
+        <w:t>NOAA’s National Centers for Environmental Information</w:t>
+      </w:r>
+      <w:r>
+        <w:t xml:space="preserve">). </w:t>
+      </w:r>
+      <w:r>
+        <w:t>Given that pink shrimp mature in 1</w:t>
+      </w:r>
+      <w:r>
+        <w:t>–</w:t>
+      </w:r>
+      <w:r>
+        <w:t xml:space="preserve">2 years, the overlapping strong La </w:t>
+      </w:r>
+      <w:r>
+        <w:t>Niñ</w:t>
+      </w:r>
+      <w:r>
+        <w:t xml:space="preserve">a and strong cool phase Pacific Decadal Oscillation in 2010 and </w:t>
+      </w:r>
+      <w:r>
+        <w:lastRenderedPageBreak/>
+        <w:t xml:space="preserve">2011 likely </w:t>
+      </w:r>
+      <w:r>
+        <w:t xml:space="preserve">created ideal conditions and </w:t>
+      </w:r>
+      <w:r>
+        <w:t xml:space="preserve">was responsible for the massive increase in adult shrimp observed 2 years later in 2013. </w:t>
+      </w:r>
+      <w:commentRangeEnd w:id="6"/>
       <w:r>
         <w:rPr>
           <w:rStyle w:val="CommentReference"/>
           <w:rFonts w:asciiTheme="minorHAnsi" w:eastAsiaTheme="minorHAnsi" w:hAnsiTheme="minorHAnsi" w:cstheme="minorBidi"/>
           <w:lang w:eastAsia="en-US"/>
         </w:rPr>
-        <w:commentReference w:id="7"/>
-      </w:r>
-    </w:p>
-    <w:p>
-      <w:pPr>
-        <w:spacing w:line="480" w:lineRule="auto"/>
-        <w:ind w:firstLine="720"/>
-        <w:rPr>
-          <w:shd w:val="clear" w:color="auto" w:fill="FFFFFF"/>
-        </w:rPr>
-      </w:pPr>
-      <w:commentRangeStart w:id="11"/>
-      <w:r>
-        <w:t xml:space="preserve">The years </w:t>
-      </w:r>
-      <w:r>
-        <w:t>2010</w:t>
-      </w:r>
-      <w:r>
-        <w:t>–</w:t>
-      </w:r>
-      <w:r>
-        <w:t>2011 w</w:t>
-      </w:r>
-      <w:r>
-        <w:t>ere</w:t>
-      </w:r>
-      <w:r>
-        <w:t xml:space="preserve"> also strong La </w:t>
-      </w:r>
-      <w:r>
-        <w:t>Niñ</w:t>
-      </w:r>
-      <w:r>
-        <w:t>a</w:t>
-      </w:r>
-      <w:r>
-        <w:t xml:space="preserve"> years</w:t>
-      </w:r>
-      <w:r>
-        <w:t>, which roughly coincided with the Pacific Decadal Oscillation reaching its lowest coolest phase value since the 1950’s (</w:t>
-      </w:r>
-      <w:r>
-        <w:t>NOAA’s National Centers for Environmental Information</w:t>
-      </w:r>
-      <w:r>
-        <w:t xml:space="preserve">). </w:t>
-      </w:r>
-      <w:r>
-        <w:t>Given that pink shrimp mature in 1</w:t>
-      </w:r>
-      <w:r>
-        <w:t>–</w:t>
-      </w:r>
-      <w:r>
-        <w:t xml:space="preserve">2 years, the overlapping strong La </w:t>
-      </w:r>
-      <w:r>
-        <w:t>Niñ</w:t>
-      </w:r>
-      <w:r>
-        <w:t xml:space="preserve">a and strong cool phase Pacific Decadal Oscillation in 2010 and </w:t>
-      </w:r>
-      <w:r>
-        <w:lastRenderedPageBreak/>
-        <w:t xml:space="preserve">2011 likely </w:t>
-      </w:r>
-      <w:r>
-        <w:t xml:space="preserve">created ideal conditions and </w:t>
-      </w:r>
-      <w:r>
-        <w:t xml:space="preserve">was responsible for the massive increase in adult shrimp observed 2 years later in 2013. </w:t>
-      </w:r>
-      <w:commentRangeEnd w:id="11"/>
-      <w:r>
-        <w:rPr>
-          <w:rStyle w:val="CommentReference"/>
-          <w:rFonts w:asciiTheme="minorHAnsi" w:eastAsiaTheme="minorHAnsi" w:hAnsiTheme="minorHAnsi" w:cstheme="minorBidi"/>
-          <w:lang w:eastAsia="en-US"/>
-        </w:rPr>
-        <w:commentReference w:id="11"/>
+        <w:commentReference w:id="6"/>
       </w:r>
     </w:p>
     <w:p>
@@ -7582,23 +7564,23 @@
         <w:spacing w:line="480" w:lineRule="auto"/>
         <w:ind w:firstLine="720"/>
       </w:pPr>
-      <w:commentRangeStart w:id="12"/>
+      <w:commentRangeStart w:id="7"/>
       <w:r>
         <w:t>As environmental conditions shift over the coming decades, there will be winners and losers among species</w:t>
       </w:r>
-      <w:commentRangeEnd w:id="12"/>
+      <w:commentRangeEnd w:id="7"/>
       <w:r>
         <w:rPr>
           <w:rStyle w:val="CommentReference"/>
           <w:rFonts w:asciiTheme="minorHAnsi" w:eastAsiaTheme="minorHAnsi" w:hAnsiTheme="minorHAnsi" w:cstheme="minorBidi"/>
           <w:lang w:eastAsia="en-US"/>
         </w:rPr>
-        <w:commentReference w:id="12"/>
+        <w:commentReference w:id="7"/>
       </w:r>
       <w:r>
         <w:t xml:space="preserve">. </w:t>
       </w:r>
-      <w:commentRangeStart w:id="13"/>
+      <w:commentRangeStart w:id="8"/>
       <w:r>
         <w:t xml:space="preserve">Those that </w:t>
       </w:r>
@@ -7608,14 +7590,14 @@
       <w:r>
         <w:t xml:space="preserve"> tolerate or even thrive in warmer, more acidic waters may expand their ranges and increase in abundance</w:t>
       </w:r>
-      <w:commentRangeEnd w:id="13"/>
+      <w:commentRangeEnd w:id="8"/>
       <w:r>
         <w:rPr>
           <w:rStyle w:val="CommentReference"/>
           <w:rFonts w:asciiTheme="minorHAnsi" w:eastAsiaTheme="minorHAnsi" w:hAnsiTheme="minorHAnsi" w:cstheme="minorBidi"/>
           <w:lang w:eastAsia="en-US"/>
         </w:rPr>
-        <w:commentReference w:id="13"/>
+        <w:commentReference w:id="8"/>
       </w:r>
       <w:r>
         <w:t xml:space="preserve">. </w:t>
@@ -7689,7 +7671,7 @@
       <w:r>
         <w:t xml:space="preserve">predicted to change in the coming decades. </w:t>
       </w:r>
-      <w:commentRangeStart w:id="14"/>
+      <w:commentRangeStart w:id="9"/>
       <w:r>
         <w:t xml:space="preserve">Predicted changes in ocean acidity under future climate change </w:t>
       </w:r>
@@ -7738,14 +7720,14 @@
       <w:r>
         <w:t>this study.</w:t>
       </w:r>
-      <w:commentRangeEnd w:id="14"/>
+      <w:commentRangeEnd w:id="9"/>
       <w:r>
         <w:rPr>
           <w:rStyle w:val="CommentReference"/>
           <w:rFonts w:asciiTheme="minorHAnsi" w:eastAsiaTheme="minorHAnsi" w:hAnsiTheme="minorHAnsi" w:cstheme="minorBidi"/>
           <w:lang w:eastAsia="en-US"/>
         </w:rPr>
-        <w:commentReference w:id="14"/>
+        <w:commentReference w:id="9"/>
       </w:r>
       <w:r>
         <w:t xml:space="preserve"> </w:t>
@@ -8464,9 +8446,9 @@
       </w:r>
     </w:p>
     <w:p>
-      <w:commentRangeStart w:id="15"/>
-      <w:commentRangeStart w:id="16"/>
-      <w:commentRangeStart w:id="17"/>
+      <w:commentRangeStart w:id="10"/>
+      <w:commentRangeStart w:id="11"/>
+      <w:commentRangeStart w:id="12"/>
       <w:r>
         <w:rPr>
           <w:noProof/>
@@ -8514,16 +8496,16 @@
           </wp:inline>
         </w:drawing>
       </w:r>
-      <w:commentRangeEnd w:id="15"/>
-      <w:commentRangeEnd w:id="16"/>
-      <w:commentRangeEnd w:id="17"/>
+      <w:commentRangeEnd w:id="10"/>
+      <w:commentRangeEnd w:id="11"/>
+      <w:commentRangeEnd w:id="12"/>
       <w:r>
         <w:rPr>
           <w:rStyle w:val="CommentReference"/>
           <w:rFonts w:asciiTheme="minorHAnsi" w:eastAsiaTheme="minorHAnsi" w:hAnsiTheme="minorHAnsi" w:cstheme="minorBidi"/>
           <w:lang w:eastAsia="en-US"/>
         </w:rPr>
-        <w:commentReference w:id="15"/>
+        <w:commentReference w:id="10"/>
       </w:r>
       <w:r>
         <w:rPr>
@@ -8531,7 +8513,7 @@
           <w:rFonts w:asciiTheme="minorHAnsi" w:eastAsiaTheme="minorHAnsi" w:hAnsiTheme="minorHAnsi" w:cstheme="minorBidi"/>
           <w:lang w:eastAsia="en-US"/>
         </w:rPr>
-        <w:commentReference w:id="16"/>
+        <w:commentReference w:id="11"/>
       </w:r>
       <w:r>
         <w:rPr>
@@ -8539,7 +8521,7 @@
           <w:rFonts w:asciiTheme="minorHAnsi" w:eastAsiaTheme="minorHAnsi" w:hAnsiTheme="minorHAnsi" w:cstheme="minorBidi"/>
           <w:lang w:eastAsia="en-US"/>
         </w:rPr>
-        <w:commentReference w:id="17"/>
+        <w:commentReference w:id="12"/>
       </w:r>
     </w:p>
     <w:p>
@@ -8665,8 +8647,8 @@
       <w:pPr>
         <w:spacing w:line="480" w:lineRule="auto"/>
       </w:pPr>
-      <w:commentRangeStart w:id="18"/>
-      <w:commentRangeStart w:id="19"/>
+      <w:commentRangeStart w:id="13"/>
+      <w:commentRangeStart w:id="14"/>
       <w:r>
         <w:rPr>
           <w:noProof/>
@@ -8714,23 +8696,23 @@
           </wp:inline>
         </w:drawing>
       </w:r>
-      <w:commentRangeEnd w:id="18"/>
+      <w:commentRangeEnd w:id="13"/>
       <w:r>
         <w:rPr>
           <w:rStyle w:val="CommentReference"/>
           <w:rFonts w:asciiTheme="minorHAnsi" w:eastAsiaTheme="minorHAnsi" w:hAnsiTheme="minorHAnsi" w:cstheme="minorBidi"/>
           <w:lang w:eastAsia="en-US"/>
         </w:rPr>
-        <w:commentReference w:id="18"/>
-      </w:r>
-      <w:commentRangeEnd w:id="19"/>
+        <w:commentReference w:id="13"/>
+      </w:r>
+      <w:commentRangeEnd w:id="14"/>
       <w:r>
         <w:rPr>
           <w:rStyle w:val="CommentReference"/>
           <w:rFonts w:asciiTheme="minorHAnsi" w:eastAsiaTheme="minorHAnsi" w:hAnsiTheme="minorHAnsi" w:cstheme="minorBidi"/>
           <w:lang w:eastAsia="en-US"/>
         </w:rPr>
-        <w:commentReference w:id="19"/>
+        <w:commentReference w:id="14"/>
       </w:r>
     </w:p>
     <w:p>
@@ -10378,7 +10360,7 @@
                 <w:lang w:eastAsia="en-US"/>
               </w:rPr>
             </w:pPr>
-            <w:commentRangeStart w:id="20"/>
+            <w:commentRangeStart w:id="15"/>
             <w:r>
               <w:rPr>
                 <w:rFonts w:ascii="Calibri" w:hAnsi="Calibri" w:cs="Calibri"/>
@@ -10387,14 +10369,14 @@
               </w:rPr>
               <w:t>none</w:t>
             </w:r>
-            <w:commentRangeEnd w:id="20"/>
+            <w:commentRangeEnd w:id="15"/>
             <w:r>
               <w:rPr>
                 <w:rStyle w:val="CommentReference"/>
                 <w:rFonts w:asciiTheme="minorHAnsi" w:eastAsiaTheme="minorHAnsi" w:hAnsiTheme="minorHAnsi" w:cstheme="minorBidi"/>
                 <w:lang w:eastAsia="en-US"/>
               </w:rPr>
-              <w:commentReference w:id="20"/>
+              <w:commentReference w:id="15"/>
             </w:r>
           </w:p>
         </w:tc>
@@ -10533,7 +10515,7 @@
       </w:r>
     </w:p>
   </w:comment>
-  <w:comment w:id="1" w:author="Microsoft Office User" w:date="2022-04-28T09:24:00Z" w:initials="MOU">
+  <w:comment w:id="1" w:author="Microsoft Office User" w:date="2022-04-28T09:42:00Z" w:initials="MOU">
     <w:p>
       <w:pPr>
         <w:pStyle w:val="CommentText"/>
@@ -10545,11 +10527,11 @@
         <w:annotationRef/>
       </w:r>
       <w:r>
-        <w:t>This paragraph is missing a “kicker” or wrap-up sentence. What do you want the reader to take away from this paragraph?</w:t>
+        <w:t>Wait I’m confused… I thought your results suggested PDO mitigated El Nino?  I’m lost here.  Lead with what your data suggest, then add any nuances later.</w:t>
       </w:r>
     </w:p>
   </w:comment>
-  <w:comment w:id="4" w:author="Mark Scheuerell" w:date="2022-05-05T05:34:00Z" w:initials="MDS">
+  <w:comment w:id="3" w:author="Microsoft Office User" w:date="2022-04-28T09:43:00Z" w:initials="MOU">
     <w:p>
       <w:pPr>
         <w:pStyle w:val="CommentText"/>
@@ -10561,11 +10543,11 @@
         <w:annotationRef/>
       </w:r>
       <w:r>
-        <w:t>I don’t think the blob has been linked to El Nino per se.</w:t>
+        <w:t>Keep it in the past tense when you’re talking about the work described in this paper. Present tense only for the work of others.</w:t>
       </w:r>
     </w:p>
   </w:comment>
-  <w:comment w:id="2" w:author="Microsoft Office User" w:date="2022-04-28T09:40:00Z" w:initials="MOU">
+  <w:comment w:id="4" w:author="Microsoft Office User" w:date="2022-04-28T09:43:00Z" w:initials="MOU">
     <w:p>
       <w:pPr>
         <w:pStyle w:val="CommentText"/>
@@ -10577,11 +10559,11 @@
         <w:annotationRef/>
       </w:r>
       <w:r>
-        <w:t>Rework this initial paragraph. It should be a high-level overview of your key results. Think 30,000-foot view. Don’t get down into the details here.</w:t>
+        <w:t>Reference?</w:t>
       </w:r>
     </w:p>
   </w:comment>
-  <w:comment w:id="3" w:author="Mark Scheuerell" w:date="2022-05-05T05:33:00Z" w:initials="MDS">
+  <w:comment w:id="5" w:author="Microsoft Office User" w:date="2022-04-28T09:43:00Z" w:initials="MOU">
     <w:p>
       <w:pPr>
         <w:pStyle w:val="CommentText"/>
@@ -10593,11 +10575,11 @@
         <w:annotationRef/>
       </w:r>
       <w:r>
-        <w:t>Agreed.</w:t>
+        <w:t>Give the time period specifically – people might be reading your paper 50 years from now!</w:t>
       </w:r>
     </w:p>
   </w:comment>
-  <w:comment w:id="5" w:author="Microsoft Office User" w:date="2022-04-28T09:41:00Z" w:initials="MOU">
+  <w:comment w:id="2" w:author="Mark Scheuerell" w:date="2022-05-05T05:35:00Z" w:initials="MDS">
     <w:p>
       <w:pPr>
         <w:pStyle w:val="CommentText"/>
@@ -10609,11 +10591,11 @@
         <w:annotationRef/>
       </w:r>
       <w:r>
-        <w:t>In Central Puget Sound? Where?</w:t>
+        <w:t>It seems a bit odd to frame much of the discussion around ENSO effects when the top model included PDO as a more likely driver.</w:t>
       </w:r>
     </w:p>
   </w:comment>
-  <w:comment w:id="6" w:author="Microsoft Office User" w:date="2022-04-28T09:42:00Z" w:initials="MOU">
+  <w:comment w:id="6" w:author="Microsoft Office User" w:date="2022-04-28T09:44:00Z" w:initials="MOU">
     <w:p>
       <w:pPr>
         <w:pStyle w:val="CommentText"/>
@@ -10625,11 +10607,11 @@
         <w:annotationRef/>
       </w:r>
       <w:r>
-        <w:t>Wait I’m confused… I thought your results suggested PDO mitigated El Nino?  I’m lost here.  Lead with what your data suggest, then add any nuances later.</w:t>
+        <w:t>This is a great explanation!</w:t>
       </w:r>
     </w:p>
   </w:comment>
-  <w:comment w:id="8" w:author="Microsoft Office User" w:date="2022-04-28T09:43:00Z" w:initials="MOU">
+  <w:comment w:id="7" w:author="Microsoft Office User" w:date="2022-04-28T09:45:00Z" w:initials="MOU">
     <w:p>
       <w:pPr>
         <w:pStyle w:val="CommentText"/>
@@ -10641,11 +10623,11 @@
         <w:annotationRef/>
       </w:r>
       <w:r>
-        <w:t>Keep it in the past tense when you’re talking about the work described in this paper. Present tense only for the work of others.</w:t>
+        <w:t>Here, you’ll want to reference a big, broad-scale study (maybe a meta-analysis) demonstrating this.</w:t>
       </w:r>
     </w:p>
   </w:comment>
-  <w:comment w:id="9" w:author="Microsoft Office User" w:date="2022-04-28T09:43:00Z" w:initials="MOU">
+  <w:comment w:id="8" w:author="Microsoft Office User" w:date="2022-04-28T09:45:00Z" w:initials="MOU">
     <w:p>
       <w:pPr>
         <w:pStyle w:val="CommentText"/>
@@ -10657,11 +10639,11 @@
         <w:annotationRef/>
       </w:r>
       <w:r>
-        <w:t>Reference?</w:t>
+        <w:t>Reference!</w:t>
       </w:r>
     </w:p>
   </w:comment>
-  <w:comment w:id="10" w:author="Microsoft Office User" w:date="2022-04-28T09:43:00Z" w:initials="MOU">
+  <w:comment w:id="9" w:author="Mark Scheuerell" w:date="2022-05-05T05:41:00Z" w:initials="MDS">
     <w:p>
       <w:pPr>
         <w:pStyle w:val="CommentText"/>
@@ -10673,11 +10655,11 @@
         <w:annotationRef/>
       </w:r>
       <w:r>
-        <w:t>Give the time period specifically – people might be reading your paper 50 years from now!</w:t>
+        <w:t>How?</w:t>
       </w:r>
     </w:p>
   </w:comment>
-  <w:comment w:id="7" w:author="Mark Scheuerell" w:date="2022-05-05T05:35:00Z" w:initials="MDS">
+  <w:comment w:id="10" w:author="Mark Scheuerell" w:date="2022-05-05T05:07:00Z" w:initials="MDS">
     <w:p>
       <w:pPr>
         <w:pStyle w:val="CommentText"/>
@@ -10689,11 +10671,11 @@
         <w:annotationRef/>
       </w:r>
       <w:r>
-        <w:t>It seems a bit odd to frame much of the discussion around ENSO effects when the top model included PDO as a more likely driver.</w:t>
+        <w:t>You should add a scale bar and a north arrow to this map.</w:t>
       </w:r>
     </w:p>
   </w:comment>
-  <w:comment w:id="11" w:author="Microsoft Office User" w:date="2022-04-28T09:44:00Z" w:initials="MOU">
+  <w:comment w:id="11" w:author="Microsoft Office User" w:date="2022-04-28T09:49:00Z" w:initials="MOU">
     <w:p>
       <w:pPr>
         <w:pStyle w:val="CommentText"/>
@@ -10705,11 +10687,11 @@
         <w:annotationRef/>
       </w:r>
       <w:r>
-        <w:t>This is a great explanation!</w:t>
+        <w:t>Can you add another panel to this figure that shows the change in SST over time, with PDO and El Nino layered on? Just a visual representation of the temperature landscape across the temporal scope of the study – to orient the reader.</w:t>
       </w:r>
     </w:p>
   </w:comment>
-  <w:comment w:id="12" w:author="Microsoft Office User" w:date="2022-04-28T09:45:00Z" w:initials="MOU">
+  <w:comment w:id="12" w:author="Mark Scheuerell" w:date="2022-05-05T05:07:00Z" w:initials="MDS">
     <w:p>
       <w:pPr>
         <w:pStyle w:val="CommentText"/>
@@ -10721,11 +10703,11 @@
         <w:annotationRef/>
       </w:r>
       <w:r>
-        <w:t>Here, you’ll want to reference a big, broad-scale study (maybe a meta-analysis) demonstrating this.</w:t>
+        <w:t>I’d suggest that perhaps the time series of the covariates should be relegated to their own figure.</w:t>
       </w:r>
     </w:p>
   </w:comment>
-  <w:comment w:id="13" w:author="Microsoft Office User" w:date="2022-04-28T09:45:00Z" w:initials="MOU">
+  <w:comment w:id="13" w:author="Microsoft Office User" w:date="2022-04-28T09:50:00Z" w:initials="MOU">
     <w:p>
       <w:pPr>
         <w:pStyle w:val="CommentText"/>
@@ -10737,11 +10719,11 @@
         <w:annotationRef/>
       </w:r>
       <w:r>
-        <w:t>Reference!</w:t>
+        <w:t>Can you layer some vertical bands onto this plot to represent PDO and ElNino?</w:t>
       </w:r>
     </w:p>
   </w:comment>
-  <w:comment w:id="14" w:author="Mark Scheuerell" w:date="2022-05-05T05:41:00Z" w:initials="MDS">
+  <w:comment w:id="14" w:author="Mark Scheuerell" w:date="2022-05-05T05:09:00Z" w:initials="MDS">
     <w:p>
       <w:pPr>
         <w:pStyle w:val="CommentText"/>
@@ -10753,97 +10735,17 @@
         <w:annotationRef/>
       </w:r>
       <w:r>
-        <w:t>How?</w:t>
+        <w:t>Chelsea: are you thinking the band</w:t>
+      </w:r>
+      <w:r>
+        <w:t>s</w:t>
+      </w:r>
+      <w:r>
+        <w:t xml:space="preserve"> would be indicators of regime shifts, or something like a bar plot above this plot to show the actual indices themselves?</w:t>
       </w:r>
     </w:p>
   </w:comment>
-  <w:comment w:id="15" w:author="Mark Scheuerell" w:date="2022-05-05T05:07:00Z" w:initials="MDS">
-    <w:p>
-      <w:pPr>
-        <w:pStyle w:val="CommentText"/>
-      </w:pPr>
-      <w:r>
-        <w:rPr>
-          <w:rStyle w:val="CommentReference"/>
-        </w:rPr>
-        <w:annotationRef/>
-      </w:r>
-      <w:r>
-        <w:t>You should add a scale bar and a north arrow to this map.</w:t>
-      </w:r>
-    </w:p>
-  </w:comment>
-  <w:comment w:id="16" w:author="Microsoft Office User" w:date="2022-04-28T09:49:00Z" w:initials="MOU">
-    <w:p>
-      <w:pPr>
-        <w:pStyle w:val="CommentText"/>
-      </w:pPr>
-      <w:r>
-        <w:rPr>
-          <w:rStyle w:val="CommentReference"/>
-        </w:rPr>
-        <w:annotationRef/>
-      </w:r>
-      <w:r>
-        <w:t>Can you add another panel to this figure that shows the change in SST over time, with PDO and El Nino layered on? Just a visual representation of the temperature landscape across the temporal scope of the study – to orient the reader.</w:t>
-      </w:r>
-    </w:p>
-  </w:comment>
-  <w:comment w:id="17" w:author="Mark Scheuerell" w:date="2022-05-05T05:07:00Z" w:initials="MDS">
-    <w:p>
-      <w:pPr>
-        <w:pStyle w:val="CommentText"/>
-      </w:pPr>
-      <w:r>
-        <w:rPr>
-          <w:rStyle w:val="CommentReference"/>
-        </w:rPr>
-        <w:annotationRef/>
-      </w:r>
-      <w:r>
-        <w:t>I’d suggest that perhaps the time series of the covariates should be relegated to their own figure.</w:t>
-      </w:r>
-    </w:p>
-  </w:comment>
-  <w:comment w:id="18" w:author="Microsoft Office User" w:date="2022-04-28T09:50:00Z" w:initials="MOU">
-    <w:p>
-      <w:pPr>
-        <w:pStyle w:val="CommentText"/>
-      </w:pPr>
-      <w:r>
-        <w:rPr>
-          <w:rStyle w:val="CommentReference"/>
-        </w:rPr>
-        <w:annotationRef/>
-      </w:r>
-      <w:r>
-        <w:t>Can you layer some vertical bands onto this plot to represent PDO and ElNino?</w:t>
-      </w:r>
-    </w:p>
-  </w:comment>
-  <w:comment w:id="19" w:author="Mark Scheuerell" w:date="2022-05-05T05:09:00Z" w:initials="MDS">
-    <w:p>
-      <w:pPr>
-        <w:pStyle w:val="CommentText"/>
-      </w:pPr>
-      <w:r>
-        <w:rPr>
-          <w:rStyle w:val="CommentReference"/>
-        </w:rPr>
-        <w:annotationRef/>
-      </w:r>
-      <w:r>
-        <w:t>Chelsea: are you thinking the band</w:t>
-      </w:r>
-      <w:r>
-        <w:t>s</w:t>
-      </w:r>
-      <w:r>
-        <w:t xml:space="preserve"> would be indicators of regime shifts, or something like a bar plot above this plot to show the actual indices themselves?</w:t>
-      </w:r>
-    </w:p>
-  </w:comment>
-  <w:comment w:id="20" w:author="Mark Scheuerell" w:date="2022-05-05T05:21:00Z" w:initials="MDS">
+  <w:comment w:id="15" w:author="Mark Scheuerell" w:date="2022-05-05T05:21:00Z" w:initials="MDS">
     <w:p>
       <w:pPr>
         <w:pStyle w:val="CommentText"/>
@@ -10868,11 +10770,6 @@
 <file path=word/commentsExtended.xml><?xml version="1.0" encoding="utf-8"?>
 <w15:commentsEx xmlns:wpc="http://schemas.microsoft.com/office/word/2010/wordprocessingCanvas" xmlns:cx="http://schemas.microsoft.com/office/drawing/2014/chartex" xmlns:cx1="http://schemas.microsoft.com/office/drawing/2015/9/8/chartex" xmlns:cx2="http://schemas.microsoft.com/office/drawing/2015/10/21/chartex" xmlns:cx3="http://schemas.microsoft.com/office/drawing/2016/5/9/chartex" xmlns:cx4="http://schemas.microsoft.com/office/drawing/2016/5/10/chartex" xmlns:cx5="http://schemas.microsoft.com/office/drawing/2016/5/11/chartex" xmlns:cx6="http://schemas.microsoft.com/office/drawing/2016/5/12/chartex" xmlns:cx7="http://schemas.microsoft.com/office/drawing/2016/5/13/chartex" xmlns:cx8="http://schemas.microsoft.com/office/drawing/2016/5/14/chartex" xmlns:mc="http://schemas.openxmlformats.org/markup-compatibility/2006" xmlns:aink="http://schemas.microsoft.com/office/drawing/2016/ink" xmlns:am3d="http://schemas.microsoft.com/office/drawing/2017/model3d" xmlns:o="urn:schemas-microsoft-com:office:office" xmlns:oel="http://schemas.microsoft.com/office/2019/extlst" xmlns:r="http://schemas.openxmlformats.org/officeDocument/2006/relationships" xmlns:m="http://schemas.openxmlformats.org/officeDocument/2006/math" xmlns:v="urn:schemas-microsoft-com:vml" xmlns:wp14="http://schemas.microsoft.com/office/word/2010/wordprocessingDrawing" xmlns:wp="http://schemas.openxmlformats.org/drawingml/2006/wordprocessingDrawing" xmlns:w10="urn:schemas-microsoft-com:office:word" xmlns:w="http://schemas.openxmlformats.org/wordprocessingml/2006/main" xmlns:w14="http://schemas.microsoft.com/office/word/2010/wordml" xmlns:w15="http://schemas.microsoft.com/office/word/2012/wordml" xmlns:w16cex="http://schemas.microsoft.com/office/word/2018/wordml/cex" xmlns:w16cid="http://schemas.microsoft.com/office/word/2016/wordml/cid" xmlns:w16="http://schemas.microsoft.com/office/word/2018/wordml" xmlns:w16sdtdh="http://schemas.microsoft.com/office/word/2020/wordml/sdtdatahash" xmlns:w16se="http://schemas.microsoft.com/office/word/2015/wordml/symex" xmlns:wpg="http://schemas.microsoft.com/office/word/2010/wordprocessingGroup" xmlns:wpi="http://schemas.microsoft.com/office/word/2010/wordprocessingInk" xmlns:wne="http://schemas.microsoft.com/office/word/2006/wordml" xmlns:wps="http://schemas.microsoft.com/office/word/2010/wordprocessingShape" mc:Ignorable="w14 w15 w16se w16cid w16 w16cex w16sdtdh wp14">
   <w15:commentEx w15:paraId="4CAEC57F" w15:done="0"/>
-  <w15:commentEx w15:paraId="732467E5" w15:done="0"/>
-  <w15:commentEx w15:paraId="7A323B9C" w15:done="0"/>
-  <w15:commentEx w15:paraId="629C2344" w15:done="0"/>
-  <w15:commentEx w15:paraId="2589C411" w15:paraIdParent="629C2344" w15:done="0"/>
-  <w15:commentEx w15:paraId="21F90C8F" w15:done="0"/>
   <w15:commentEx w15:paraId="73112A27" w15:done="0"/>
   <w15:commentEx w15:paraId="05880456" w15:done="0"/>
   <w15:commentEx w15:paraId="6F286CEC" w15:done="0"/>
@@ -10894,11 +10791,6 @@
 <file path=word/commentsExtensible.xml><?xml version="1.0" encoding="utf-8"?>
 <w16cex:commentsExtensible xmlns:wpc="http://schemas.microsoft.com/office/word/2010/wordprocessingCanvas" xmlns:cx="http://schemas.microsoft.com/office/drawing/2014/chartex" xmlns:cx1="http://schemas.microsoft.com/office/drawing/2015/9/8/chartex" xmlns:cx2="http://schemas.microsoft.com/office/drawing/2015/10/21/chartex" xmlns:cx3="http://schemas.microsoft.com/office/drawing/2016/5/9/chartex" xmlns:cx4="http://schemas.microsoft.com/office/drawing/2016/5/10/chartex" xmlns:cx5="http://schemas.microsoft.com/office/drawing/2016/5/11/chartex" xmlns:cx6="http://schemas.microsoft.com/office/drawing/2016/5/12/chartex" xmlns:cx7="http://schemas.microsoft.com/office/drawing/2016/5/13/chartex" xmlns:cx8="http://schemas.microsoft.com/office/drawing/2016/5/14/chartex" xmlns:mc="http://schemas.openxmlformats.org/markup-compatibility/2006" xmlns:aink="http://schemas.microsoft.com/office/drawing/2016/ink" xmlns:am3d="http://schemas.microsoft.com/office/drawing/2017/model3d" xmlns:o="urn:schemas-microsoft-com:office:office" xmlns:oel="http://schemas.microsoft.com/office/2019/extlst" xmlns:r="http://schemas.openxmlformats.org/officeDocument/2006/relationships" xmlns:m="http://schemas.openxmlformats.org/officeDocument/2006/math" xmlns:v="urn:schemas-microsoft-com:vml" xmlns:wp14="http://schemas.microsoft.com/office/word/2010/wordprocessingDrawing" xmlns:wp="http://schemas.openxmlformats.org/drawingml/2006/wordprocessingDrawing" xmlns:w10="urn:schemas-microsoft-com:office:word" xmlns:w="http://schemas.openxmlformats.org/wordprocessingml/2006/main" xmlns:w14="http://schemas.microsoft.com/office/word/2010/wordml" xmlns:w15="http://schemas.microsoft.com/office/word/2012/wordml" xmlns:w16cex="http://schemas.microsoft.com/office/word/2018/wordml/cex" xmlns:w16cid="http://schemas.microsoft.com/office/word/2016/wordml/cid" xmlns:w16="http://schemas.microsoft.com/office/word/2018/wordml" xmlns:w16sdtdh="http://schemas.microsoft.com/office/word/2020/wordml/sdtdatahash" xmlns:w16se="http://schemas.microsoft.com/office/word/2015/wordml/symex" xmlns:wpg="http://schemas.microsoft.com/office/word/2010/wordprocessingGroup" xmlns:wpi="http://schemas.microsoft.com/office/word/2010/wordprocessingInk" xmlns:wne="http://schemas.microsoft.com/office/word/2006/wordml" xmlns:wps="http://schemas.microsoft.com/office/word/2010/wordprocessingShape" mc:Ignorable="w14 w15 w16se w16cid w16 w16cex w16sdtdh wp14">
   <w16cex:commentExtensible w16cex:durableId="261DDFC0" w16cex:dateUtc="2022-05-05T12:31:00Z"/>
-  <w16cex:commentExtensible w16cex:durableId="2614DBE3" w16cex:dateUtc="2022-04-28T16:24:00Z"/>
-  <w16cex:commentExtensible w16cex:durableId="261DE04C" w16cex:dateUtc="2022-05-05T12:34:00Z"/>
-  <w16cex:commentExtensible w16cex:durableId="2614DF83" w16cex:dateUtc="2022-04-28T16:40:00Z"/>
-  <w16cex:commentExtensible w16cex:durableId="261DE036" w16cex:dateUtc="2022-05-05T12:33:00Z"/>
-  <w16cex:commentExtensible w16cex:durableId="2614DFBA" w16cex:dateUtc="2022-04-28T16:41:00Z"/>
   <w16cex:commentExtensible w16cex:durableId="2614DFF8" w16cex:dateUtc="2022-04-28T16:42:00Z"/>
   <w16cex:commentExtensible w16cex:durableId="2614E02D" w16cex:dateUtc="2022-04-28T16:43:00Z"/>
   <w16cex:commentExtensible w16cex:durableId="2614E04F" w16cex:dateUtc="2022-04-28T16:43:00Z"/>
@@ -10920,11 +10812,6 @@
 <file path=word/commentsIds.xml><?xml version="1.0" encoding="utf-8"?>
 <w16cid:commentsIds xmlns:wpc="http://schemas.microsoft.com/office/word/2010/wordprocessingCanvas" xmlns:cx="http://schemas.microsoft.com/office/drawing/2014/chartex" xmlns:cx1="http://schemas.microsoft.com/office/drawing/2015/9/8/chartex" xmlns:cx2="http://schemas.microsoft.com/office/drawing/2015/10/21/chartex" xmlns:cx3="http://schemas.microsoft.com/office/drawing/2016/5/9/chartex" xmlns:cx4="http://schemas.microsoft.com/office/drawing/2016/5/10/chartex" xmlns:cx5="http://schemas.microsoft.com/office/drawing/2016/5/11/chartex" xmlns:cx6="http://schemas.microsoft.com/office/drawing/2016/5/12/chartex" xmlns:cx7="http://schemas.microsoft.com/office/drawing/2016/5/13/chartex" xmlns:cx8="http://schemas.microsoft.com/office/drawing/2016/5/14/chartex" xmlns:mc="http://schemas.openxmlformats.org/markup-compatibility/2006" xmlns:aink="http://schemas.microsoft.com/office/drawing/2016/ink" xmlns:am3d="http://schemas.microsoft.com/office/drawing/2017/model3d" xmlns:o="urn:schemas-microsoft-com:office:office" xmlns:oel="http://schemas.microsoft.com/office/2019/extlst" xmlns:r="http://schemas.openxmlformats.org/officeDocument/2006/relationships" xmlns:m="http://schemas.openxmlformats.org/officeDocument/2006/math" xmlns:v="urn:schemas-microsoft-com:vml" xmlns:wp14="http://schemas.microsoft.com/office/word/2010/wordprocessingDrawing" xmlns:wp="http://schemas.openxmlformats.org/drawingml/2006/wordprocessingDrawing" xmlns:w10="urn:schemas-microsoft-com:office:word" xmlns:w="http://schemas.openxmlformats.org/wordprocessingml/2006/main" xmlns:w14="http://schemas.microsoft.com/office/word/2010/wordml" xmlns:w15="http://schemas.microsoft.com/office/word/2012/wordml" xmlns:w16cex="http://schemas.microsoft.com/office/word/2018/wordml/cex" xmlns:w16cid="http://schemas.microsoft.com/office/word/2016/wordml/cid" xmlns:w16="http://schemas.microsoft.com/office/word/2018/wordml" xmlns:w16sdtdh="http://schemas.microsoft.com/office/word/2020/wordml/sdtdatahash" xmlns:w16se="http://schemas.microsoft.com/office/word/2015/wordml/symex" xmlns:wpg="http://schemas.microsoft.com/office/word/2010/wordprocessingGroup" xmlns:wpi="http://schemas.microsoft.com/office/word/2010/wordprocessingInk" xmlns:wne="http://schemas.microsoft.com/office/word/2006/wordml" xmlns:wps="http://schemas.microsoft.com/office/word/2010/wordprocessingShape" mc:Ignorable="w14 w15 w16se w16cid w16 w16cex w16sdtdh wp14">
   <w16cid:commentId w16cid:paraId="4CAEC57F" w16cid:durableId="261DDFC0"/>
-  <w16cid:commentId w16cid:paraId="732467E5" w16cid:durableId="2614DBE3"/>
-  <w16cid:commentId w16cid:paraId="7A323B9C" w16cid:durableId="261DE04C"/>
-  <w16cid:commentId w16cid:paraId="629C2344" w16cid:durableId="2614DF83"/>
-  <w16cid:commentId w16cid:paraId="2589C411" w16cid:durableId="261DE036"/>
-  <w16cid:commentId w16cid:paraId="21F90C8F" w16cid:durableId="2614DFBA"/>
   <w16cid:commentId w16cid:paraId="73112A27" w16cid:durableId="2614DFF8"/>
   <w16cid:commentId w16cid:paraId="05880456" w16cid:durableId="2614E02D"/>
   <w16cid:commentId w16cid:paraId="6F286CEC" w16cid:durableId="2614E04F"/>

</xml_diff>

<commit_message>
manuscript editing and map updates
</commit_message>
<xml_diff>
--- a/manuscript/Long-term shifts in Puget Sound shrimp abundancev5.docx
+++ b/manuscript/Long-term shifts in Puget Sound shrimp abundancev5.docx
@@ -913,10 +913,7 @@
         <w:t>ñ</w:t>
       </w:r>
       <w:r>
-        <w:t xml:space="preserve">o </w:t>
-      </w:r>
-      <w:r>
-        <w:t xml:space="preserve">caused an increase in North Pacific surface water temperatures. </w:t>
+        <w:t xml:space="preserve">o caused an increase in North Pacific surface water temperatures. </w:t>
       </w:r>
       <w:r>
         <w:t>Sea</w:t>
@@ -7562,13 +7559,7 @@
         <w:t>2014 and</w:t>
       </w:r>
       <w:r>
-        <w:t xml:space="preserve"> reached </w:t>
-      </w:r>
-      <w:r>
-        <w:t xml:space="preserve">its lowest coolest phase value since the 1950’s </w:t>
-      </w:r>
-      <w:r>
-        <w:t>in 2012</w:t>
+        <w:t xml:space="preserve"> reached its lowest coolest phase value since the 1950’s in 2012</w:t>
       </w:r>
       <w:r>
         <w:t xml:space="preserve"> </w:t>
@@ -7603,10 +7594,7 @@
         <w:t xml:space="preserve"> </w:t>
       </w:r>
       <w:r>
-        <w:t>Pacific Decadal Oscillation</w:t>
-      </w:r>
-      <w:r>
-        <w:t xml:space="preserve"> also roughly coincided with</w:t>
+        <w:t>Pacific Decadal Oscillation also roughly coincided with</w:t>
       </w:r>
       <w:r>
         <w:t xml:space="preserve"> strong La </w:t>
@@ -8979,64 +8967,7 @@
         </w:p>
       </w:sdtContent>
     </w:sdt>
-    <w:p>
-      <w:commentRangeStart w:id="0"/>
-      <w:r>
-        <w:rPr>
-          <w:noProof/>
-        </w:rPr>
-        <w:drawing>
-          <wp:inline distT="0" distB="0" distL="0" distR="0" wp14:anchorId="489938F9" wp14:editId="3A3CEF93">
-            <wp:extent cx="5943600" cy="5943600"/>
-            <wp:effectExtent l="0" t="0" r="0" b="0"/>
-            <wp:docPr id="3" name="Picture 3" descr="Map&#10;&#10;Description automatically generated"/>
-            <wp:cNvGraphicFramePr>
-              <a:graphicFrameLocks xmlns:a="http://schemas.openxmlformats.org/drawingml/2006/main" noChangeAspect="1"/>
-            </wp:cNvGraphicFramePr>
-            <a:graphic xmlns:a="http://schemas.openxmlformats.org/drawingml/2006/main">
-              <a:graphicData uri="http://schemas.openxmlformats.org/drawingml/2006/picture">
-                <pic:pic xmlns:pic="http://schemas.openxmlformats.org/drawingml/2006/picture">
-                  <pic:nvPicPr>
-                    <pic:cNvPr id="3" name="Picture 3" descr="Map&#10;&#10;Description automatically generated"/>
-                    <pic:cNvPicPr/>
-                  </pic:nvPicPr>
-                  <pic:blipFill>
-                    <a:blip r:embed="rId6" cstate="print">
-                      <a:extLst>
-                        <a:ext uri="{28A0092B-C50C-407E-A947-70E740481C1C}">
-                          <a14:useLocalDpi xmlns:a14="http://schemas.microsoft.com/office/drawing/2010/main" val="0"/>
-                        </a:ext>
-                      </a:extLst>
-                    </a:blip>
-                    <a:stretch>
-                      <a:fillRect/>
-                    </a:stretch>
-                  </pic:blipFill>
-                  <pic:spPr>
-                    <a:xfrm>
-                      <a:off x="0" y="0"/>
-                      <a:ext cx="5943600" cy="5943600"/>
-                    </a:xfrm>
-                    <a:prstGeom prst="rect">
-                      <a:avLst/>
-                    </a:prstGeom>
-                  </pic:spPr>
-                </pic:pic>
-              </a:graphicData>
-            </a:graphic>
-          </wp:inline>
-        </w:drawing>
-      </w:r>
-      <w:commentRangeEnd w:id="0"/>
-      <w:r>
-        <w:rPr>
-          <w:rStyle w:val="CommentReference"/>
-          <w:rFonts w:asciiTheme="minorHAnsi" w:eastAsiaTheme="minorHAnsi" w:hAnsiTheme="minorHAnsi" w:cstheme="minorBidi"/>
-          <w:lang w:eastAsia="en-US"/>
-        </w:rPr>
-        <w:commentReference w:id="0"/>
-      </w:r>
-    </w:p>
+    <w:p/>
     <w:p>
       <w:pPr>
         <w:spacing w:line="480" w:lineRule="auto"/>
@@ -9061,7 +8992,6 @@
         <w:rPr>
           <w:noProof/>
         </w:rPr>
-        <w:lastRenderedPageBreak/>
         <w:drawing>
           <wp:inline distT="0" distB="0" distL="0" distR="0" wp14:anchorId="7DAD1AE3" wp14:editId="54AF12B6">
             <wp:extent cx="5359400" cy="5245100"/>
@@ -9078,7 +9008,7 @@
                     <pic:cNvPicPr/>
                   </pic:nvPicPr>
                   <pic:blipFill>
-                    <a:blip r:embed="rId11">
+                    <a:blip r:embed="rId6">
                       <a:extLst>
                         <a:ext uri="{28A0092B-C50C-407E-A947-70E740481C1C}">
                           <a14:useLocalDpi xmlns:a14="http://schemas.microsoft.com/office/drawing/2010/main" val="0"/>
@@ -9164,7 +9094,6 @@
         <w:rPr>
           <w:noProof/>
         </w:rPr>
-        <w:lastRenderedPageBreak/>
         <w:drawing>
           <wp:inline distT="0" distB="0" distL="0" distR="0" wp14:anchorId="44A1AFA6" wp14:editId="62C1FF09">
             <wp:extent cx="5486400" cy="4572000"/>
@@ -9181,7 +9110,7 @@
                     <pic:cNvPicPr/>
                   </pic:nvPicPr>
                   <pic:blipFill>
-                    <a:blip r:embed="rId12">
+                    <a:blip r:embed="rId7">
                       <a:extLst>
                         <a:ext uri="{28A0092B-C50C-407E-A947-70E740481C1C}">
                           <a14:useLocalDpi xmlns:a14="http://schemas.microsoft.com/office/drawing/2010/main" val="0"/>
@@ -10859,7 +10788,7 @@
                 <w:lang w:eastAsia="en-US"/>
               </w:rPr>
             </w:pPr>
-            <w:commentRangeStart w:id="1"/>
+            <w:commentRangeStart w:id="0"/>
             <w:r>
               <w:rPr>
                 <w:rFonts w:ascii="Calibri" w:hAnsi="Calibri" w:cs="Calibri"/>
@@ -10868,14 +10797,14 @@
               </w:rPr>
               <w:t>none</w:t>
             </w:r>
-            <w:commentRangeEnd w:id="1"/>
+            <w:commentRangeEnd w:id="0"/>
             <w:r>
               <w:rPr>
                 <w:rStyle w:val="CommentReference"/>
                 <w:rFonts w:asciiTheme="minorHAnsi" w:eastAsiaTheme="minorHAnsi" w:hAnsiTheme="minorHAnsi" w:cstheme="minorBidi"/>
                 <w:lang w:eastAsia="en-US"/>
               </w:rPr>
-              <w:commentReference w:id="1"/>
+              <w:commentReference w:id="0"/>
             </w:r>
           </w:p>
         </w:tc>
@@ -10998,23 +10927,7 @@
 
 <file path=word/comments.xml><?xml version="1.0" encoding="utf-8"?>
 <w:comments xmlns:wpc="http://schemas.microsoft.com/office/word/2010/wordprocessingCanvas" xmlns:cx="http://schemas.microsoft.com/office/drawing/2014/chartex" xmlns:cx1="http://schemas.microsoft.com/office/drawing/2015/9/8/chartex" xmlns:cx2="http://schemas.microsoft.com/office/drawing/2015/10/21/chartex" xmlns:cx3="http://schemas.microsoft.com/office/drawing/2016/5/9/chartex" xmlns:cx4="http://schemas.microsoft.com/office/drawing/2016/5/10/chartex" xmlns:cx5="http://schemas.microsoft.com/office/drawing/2016/5/11/chartex" xmlns:cx6="http://schemas.microsoft.com/office/drawing/2016/5/12/chartex" xmlns:cx7="http://schemas.microsoft.com/office/drawing/2016/5/13/chartex" xmlns:cx8="http://schemas.microsoft.com/office/drawing/2016/5/14/chartex" xmlns:mc="http://schemas.openxmlformats.org/markup-compatibility/2006" xmlns:aink="http://schemas.microsoft.com/office/drawing/2016/ink" xmlns:am3d="http://schemas.microsoft.com/office/drawing/2017/model3d" xmlns:o="urn:schemas-microsoft-com:office:office" xmlns:oel="http://schemas.microsoft.com/office/2019/extlst" xmlns:r="http://schemas.openxmlformats.org/officeDocument/2006/relationships" xmlns:m="http://schemas.openxmlformats.org/officeDocument/2006/math" xmlns:v="urn:schemas-microsoft-com:vml" xmlns:wp14="http://schemas.microsoft.com/office/word/2010/wordprocessingDrawing" xmlns:wp="http://schemas.openxmlformats.org/drawingml/2006/wordprocessingDrawing" xmlns:w10="urn:schemas-microsoft-com:office:word" xmlns:w="http://schemas.openxmlformats.org/wordprocessingml/2006/main" xmlns:w14="http://schemas.microsoft.com/office/word/2010/wordml" xmlns:w15="http://schemas.microsoft.com/office/word/2012/wordml" xmlns:w16cex="http://schemas.microsoft.com/office/word/2018/wordml/cex" xmlns:w16cid="http://schemas.microsoft.com/office/word/2016/wordml/cid" xmlns:w16="http://schemas.microsoft.com/office/word/2018/wordml" xmlns:w16sdtdh="http://schemas.microsoft.com/office/word/2020/wordml/sdtdatahash" xmlns:w16se="http://schemas.microsoft.com/office/word/2015/wordml/symex" xmlns:wpg="http://schemas.microsoft.com/office/word/2010/wordprocessingGroup" xmlns:wpi="http://schemas.microsoft.com/office/word/2010/wordprocessingInk" xmlns:wne="http://schemas.microsoft.com/office/word/2006/wordml" xmlns:wps="http://schemas.microsoft.com/office/word/2010/wordprocessingShape" mc:Ignorable="w14 w15 w16se w16cid w16 w16cex w16sdtdh wp14">
-  <w:comment w:id="0" w:author="Mark Scheuerell" w:date="2022-05-05T05:07:00Z" w:initials="MDS">
-    <w:p>
-      <w:pPr>
-        <w:pStyle w:val="CommentText"/>
-      </w:pPr>
-      <w:r>
-        <w:rPr>
-          <w:rStyle w:val="CommentReference"/>
-        </w:rPr>
-        <w:annotationRef/>
-      </w:r>
-      <w:r>
-        <w:t>You should add a scale bar and a north arrow to this map.</w:t>
-      </w:r>
-    </w:p>
-  </w:comment>
-  <w:comment w:id="1" w:author="Mark Scheuerell" w:date="2022-05-05T05:21:00Z" w:initials="MDS">
+  <w:comment w:id="0" w:author="Mark Scheuerell" w:date="2022-05-05T05:21:00Z" w:initials="MDS">
     <w:p>
       <w:pPr>
         <w:pStyle w:val="CommentText"/>
@@ -11038,21 +10951,18 @@
 
 <file path=word/commentsExtended.xml><?xml version="1.0" encoding="utf-8"?>
 <w15:commentsEx xmlns:wpc="http://schemas.microsoft.com/office/word/2010/wordprocessingCanvas" xmlns:cx="http://schemas.microsoft.com/office/drawing/2014/chartex" xmlns:cx1="http://schemas.microsoft.com/office/drawing/2015/9/8/chartex" xmlns:cx2="http://schemas.microsoft.com/office/drawing/2015/10/21/chartex" xmlns:cx3="http://schemas.microsoft.com/office/drawing/2016/5/9/chartex" xmlns:cx4="http://schemas.microsoft.com/office/drawing/2016/5/10/chartex" xmlns:cx5="http://schemas.microsoft.com/office/drawing/2016/5/11/chartex" xmlns:cx6="http://schemas.microsoft.com/office/drawing/2016/5/12/chartex" xmlns:cx7="http://schemas.microsoft.com/office/drawing/2016/5/13/chartex" xmlns:cx8="http://schemas.microsoft.com/office/drawing/2016/5/14/chartex" xmlns:mc="http://schemas.openxmlformats.org/markup-compatibility/2006" xmlns:aink="http://schemas.microsoft.com/office/drawing/2016/ink" xmlns:am3d="http://schemas.microsoft.com/office/drawing/2017/model3d" xmlns:o="urn:schemas-microsoft-com:office:office" xmlns:oel="http://schemas.microsoft.com/office/2019/extlst" xmlns:r="http://schemas.openxmlformats.org/officeDocument/2006/relationships" xmlns:m="http://schemas.openxmlformats.org/officeDocument/2006/math" xmlns:v="urn:schemas-microsoft-com:vml" xmlns:wp14="http://schemas.microsoft.com/office/word/2010/wordprocessingDrawing" xmlns:wp="http://schemas.openxmlformats.org/drawingml/2006/wordprocessingDrawing" xmlns:w10="urn:schemas-microsoft-com:office:word" xmlns:w="http://schemas.openxmlformats.org/wordprocessingml/2006/main" xmlns:w14="http://schemas.microsoft.com/office/word/2010/wordml" xmlns:w15="http://schemas.microsoft.com/office/word/2012/wordml" xmlns:w16cex="http://schemas.microsoft.com/office/word/2018/wordml/cex" xmlns:w16cid="http://schemas.microsoft.com/office/word/2016/wordml/cid" xmlns:w16="http://schemas.microsoft.com/office/word/2018/wordml" xmlns:w16sdtdh="http://schemas.microsoft.com/office/word/2020/wordml/sdtdatahash" xmlns:w16se="http://schemas.microsoft.com/office/word/2015/wordml/symex" xmlns:wpg="http://schemas.microsoft.com/office/word/2010/wordprocessingGroup" xmlns:wpi="http://schemas.microsoft.com/office/word/2010/wordprocessingInk" xmlns:wne="http://schemas.microsoft.com/office/word/2006/wordml" xmlns:wps="http://schemas.microsoft.com/office/word/2010/wordprocessingShape" mc:Ignorable="w14 w15 w16se w16cid w16 w16cex w16sdtdh wp14">
-  <w15:commentEx w15:paraId="0060B411" w15:done="0"/>
   <w15:commentEx w15:paraId="27CA1086" w15:done="0"/>
 </w15:commentsEx>
 </file>
 
 <file path=word/commentsExtensible.xml><?xml version="1.0" encoding="utf-8"?>
 <w16cex:commentsExtensible xmlns:wpc="http://schemas.microsoft.com/office/word/2010/wordprocessingCanvas" xmlns:cx="http://schemas.microsoft.com/office/drawing/2014/chartex" xmlns:cx1="http://schemas.microsoft.com/office/drawing/2015/9/8/chartex" xmlns:cx2="http://schemas.microsoft.com/office/drawing/2015/10/21/chartex" xmlns:cx3="http://schemas.microsoft.com/office/drawing/2016/5/9/chartex" xmlns:cx4="http://schemas.microsoft.com/office/drawing/2016/5/10/chartex" xmlns:cx5="http://schemas.microsoft.com/office/drawing/2016/5/11/chartex" xmlns:cx6="http://schemas.microsoft.com/office/drawing/2016/5/12/chartex" xmlns:cx7="http://schemas.microsoft.com/office/drawing/2016/5/13/chartex" xmlns:cx8="http://schemas.microsoft.com/office/drawing/2016/5/14/chartex" xmlns:mc="http://schemas.openxmlformats.org/markup-compatibility/2006" xmlns:aink="http://schemas.microsoft.com/office/drawing/2016/ink" xmlns:am3d="http://schemas.microsoft.com/office/drawing/2017/model3d" xmlns:o="urn:schemas-microsoft-com:office:office" xmlns:oel="http://schemas.microsoft.com/office/2019/extlst" xmlns:r="http://schemas.openxmlformats.org/officeDocument/2006/relationships" xmlns:m="http://schemas.openxmlformats.org/officeDocument/2006/math" xmlns:v="urn:schemas-microsoft-com:vml" xmlns:wp14="http://schemas.microsoft.com/office/word/2010/wordprocessingDrawing" xmlns:wp="http://schemas.openxmlformats.org/drawingml/2006/wordprocessingDrawing" xmlns:w10="urn:schemas-microsoft-com:office:word" xmlns:w="http://schemas.openxmlformats.org/wordprocessingml/2006/main" xmlns:w14="http://schemas.microsoft.com/office/word/2010/wordml" xmlns:w15="http://schemas.microsoft.com/office/word/2012/wordml" xmlns:w16cex="http://schemas.microsoft.com/office/word/2018/wordml/cex" xmlns:w16cid="http://schemas.microsoft.com/office/word/2016/wordml/cid" xmlns:w16="http://schemas.microsoft.com/office/word/2018/wordml" xmlns:w16sdtdh="http://schemas.microsoft.com/office/word/2020/wordml/sdtdatahash" xmlns:w16se="http://schemas.microsoft.com/office/word/2015/wordml/symex" xmlns:wpg="http://schemas.microsoft.com/office/word/2010/wordprocessingGroup" xmlns:wpi="http://schemas.microsoft.com/office/word/2010/wordprocessingInk" xmlns:wne="http://schemas.microsoft.com/office/word/2006/wordml" xmlns:wps="http://schemas.microsoft.com/office/word/2010/wordprocessingShape" mc:Ignorable="w14 w15 w16se w16cid w16 w16cex w16sdtdh wp14">
-  <w16cex:commentExtensible w16cex:durableId="261DD9FF" w16cex:dateUtc="2022-05-05T12:07:00Z"/>
   <w16cex:commentExtensible w16cex:durableId="261DDD67" w16cex:dateUtc="2022-05-05T12:21:00Z"/>
 </w16cex:commentsExtensible>
 </file>
 
 <file path=word/commentsIds.xml><?xml version="1.0" encoding="utf-8"?>
 <w16cid:commentsIds xmlns:wpc="http://schemas.microsoft.com/office/word/2010/wordprocessingCanvas" xmlns:cx="http://schemas.microsoft.com/office/drawing/2014/chartex" xmlns:cx1="http://schemas.microsoft.com/office/drawing/2015/9/8/chartex" xmlns:cx2="http://schemas.microsoft.com/office/drawing/2015/10/21/chartex" xmlns:cx3="http://schemas.microsoft.com/office/drawing/2016/5/9/chartex" xmlns:cx4="http://schemas.microsoft.com/office/drawing/2016/5/10/chartex" xmlns:cx5="http://schemas.microsoft.com/office/drawing/2016/5/11/chartex" xmlns:cx6="http://schemas.microsoft.com/office/drawing/2016/5/12/chartex" xmlns:cx7="http://schemas.microsoft.com/office/drawing/2016/5/13/chartex" xmlns:cx8="http://schemas.microsoft.com/office/drawing/2016/5/14/chartex" xmlns:mc="http://schemas.openxmlformats.org/markup-compatibility/2006" xmlns:aink="http://schemas.microsoft.com/office/drawing/2016/ink" xmlns:am3d="http://schemas.microsoft.com/office/drawing/2017/model3d" xmlns:o="urn:schemas-microsoft-com:office:office" xmlns:oel="http://schemas.microsoft.com/office/2019/extlst" xmlns:r="http://schemas.openxmlformats.org/officeDocument/2006/relationships" xmlns:m="http://schemas.openxmlformats.org/officeDocument/2006/math" xmlns:v="urn:schemas-microsoft-com:vml" xmlns:wp14="http://schemas.microsoft.com/office/word/2010/wordprocessingDrawing" xmlns:wp="http://schemas.openxmlformats.org/drawingml/2006/wordprocessingDrawing" xmlns:w10="urn:schemas-microsoft-com:office:word" xmlns:w="http://schemas.openxmlformats.org/wordprocessingml/2006/main" xmlns:w14="http://schemas.microsoft.com/office/word/2010/wordml" xmlns:w15="http://schemas.microsoft.com/office/word/2012/wordml" xmlns:w16cex="http://schemas.microsoft.com/office/word/2018/wordml/cex" xmlns:w16cid="http://schemas.microsoft.com/office/word/2016/wordml/cid" xmlns:w16="http://schemas.microsoft.com/office/word/2018/wordml" xmlns:w16sdtdh="http://schemas.microsoft.com/office/word/2020/wordml/sdtdatahash" xmlns:w16se="http://schemas.microsoft.com/office/word/2015/wordml/symex" xmlns:wpg="http://schemas.microsoft.com/office/word/2010/wordprocessingGroup" xmlns:wpi="http://schemas.microsoft.com/office/word/2010/wordprocessingInk" xmlns:wne="http://schemas.microsoft.com/office/word/2006/wordml" xmlns:wps="http://schemas.microsoft.com/office/word/2010/wordprocessingShape" mc:Ignorable="w14 w15 w16se w16cid w16 w16cex w16sdtdh wp14">
-  <w16cid:commentId w16cid:paraId="0060B411" w16cid:durableId="261DD9FF"/>
   <w16cid:commentId w16cid:paraId="27CA1086" w16cid:durableId="261DDD67"/>
 </w16cid:commentsIds>
 </file>
@@ -11973,6 +11883,8 @@
     <w:rsidRoot w:val="002E3A53"/>
     <w:rsid w:val="00090817"/>
     <w:rsid w:val="002E3A53"/>
+    <w:rsid w:val="003A5337"/>
+    <w:rsid w:val="005B5988"/>
   </w:rsids>
   <m:mathPr>
     <m:mathFont m:val="Cambria Math"/>

</xml_diff>

<commit_message>
model updates and manuscript editing
</commit_message>
<xml_diff>
--- a/manuscript/Long-term shifts in Puget Sound shrimp abundancev5.docx
+++ b/manuscript/Long-term shifts in Puget Sound shrimp abundancev5.docx
@@ -199,7 +199,19 @@
         <w:rPr>
           <w:bCs/>
         </w:rPr>
-        <w:t xml:space="preserve">All data used in this study, and all the R code is available online at zenodo.org, DOI: </w:t>
+        <w:t>All data used in this study</w:t>
+      </w:r>
+      <w:r>
+        <w:rPr>
+          <w:bCs/>
+        </w:rPr>
+        <w:t xml:space="preserve"> </w:t>
+      </w:r>
+      <w:r>
+        <w:rPr>
+          <w:bCs/>
+        </w:rPr>
+        <w:t xml:space="preserve">is available online at zenodo.org, DOI: </w:t>
       </w:r>
       <w:r>
         <w:rPr>
@@ -1195,10 +1207,7 @@
         <w:t>, with survey data</w:t>
       </w:r>
       <w:r>
-        <w:t xml:space="preserve"> patchy and </w:t>
-      </w:r>
-      <w:r>
-        <w:t>incomplete</w:t>
+        <w:t xml:space="preserve"> patchy and incomplete</w:t>
       </w:r>
       <w:r>
         <w:t xml:space="preserve"> (</w:t>
@@ -7546,10 +7555,7 @@
         <w:t>long-term</w:t>
       </w:r>
       <w:r>
-        <w:t xml:space="preserve"> warm phase of the Pacific Decadal Oscillation</w:t>
-      </w:r>
-      <w:r>
-        <w:t>.</w:t>
+        <w:t xml:space="preserve"> warm phase of the Pacific Decadal Oscillation.</w:t>
       </w:r>
     </w:p>
     <w:p>
@@ -9153,7 +9159,54 @@
         </w:p>
       </w:sdtContent>
     </w:sdt>
-    <w:p/>
+    <w:p>
+      <w:r>
+        <w:rPr>
+          <w:noProof/>
+        </w:rPr>
+        <w:drawing>
+          <wp:inline distT="0" distB="0" distL="0" distR="0" wp14:anchorId="041B9A70" wp14:editId="688BD14B">
+            <wp:extent cx="5943600" cy="5943600"/>
+            <wp:effectExtent l="0" t="0" r="0" b="0"/>
+            <wp:docPr id="2" name="Picture 2" descr="Map&#10;&#10;Description automatically generated"/>
+            <wp:cNvGraphicFramePr>
+              <a:graphicFrameLocks xmlns:a="http://schemas.openxmlformats.org/drawingml/2006/main" noChangeAspect="1"/>
+            </wp:cNvGraphicFramePr>
+            <a:graphic xmlns:a="http://schemas.openxmlformats.org/drawingml/2006/main">
+              <a:graphicData uri="http://schemas.openxmlformats.org/drawingml/2006/picture">
+                <pic:pic xmlns:pic="http://schemas.openxmlformats.org/drawingml/2006/picture">
+                  <pic:nvPicPr>
+                    <pic:cNvPr id="2" name="Picture 2" descr="Map&#10;&#10;Description automatically generated"/>
+                    <pic:cNvPicPr/>
+                  </pic:nvPicPr>
+                  <pic:blipFill>
+                    <a:blip r:embed="rId6" cstate="print">
+                      <a:extLst>
+                        <a:ext uri="{28A0092B-C50C-407E-A947-70E740481C1C}">
+                          <a14:useLocalDpi xmlns:a14="http://schemas.microsoft.com/office/drawing/2010/main" val="0"/>
+                        </a:ext>
+                      </a:extLst>
+                    </a:blip>
+                    <a:stretch>
+                      <a:fillRect/>
+                    </a:stretch>
+                  </pic:blipFill>
+                  <pic:spPr>
+                    <a:xfrm>
+                      <a:off x="0" y="0"/>
+                      <a:ext cx="5943600" cy="5943600"/>
+                    </a:xfrm>
+                    <a:prstGeom prst="rect">
+                      <a:avLst/>
+                    </a:prstGeom>
+                  </pic:spPr>
+                </pic:pic>
+              </a:graphicData>
+            </a:graphic>
+          </wp:inline>
+        </w:drawing>
+      </w:r>
+    </w:p>
     <w:p>
       <w:pPr>
         <w:spacing w:line="480" w:lineRule="auto"/>
@@ -9194,7 +9247,7 @@
                     <pic:cNvPicPr/>
                   </pic:nvPicPr>
                   <pic:blipFill>
-                    <a:blip r:embed="rId6">
+                    <a:blip r:embed="rId7">
                       <a:extLst>
                         <a:ext uri="{28A0092B-C50C-407E-A947-70E740481C1C}">
                           <a14:useLocalDpi xmlns:a14="http://schemas.microsoft.com/office/drawing/2010/main" val="0"/>
@@ -9230,7 +9283,6 @@
         </w:rPr>
       </w:pPr>
       <w:r>
-        <w:lastRenderedPageBreak/>
         <w:t xml:space="preserve">Figure 2. Catch per unit effort (CPUE) </w:t>
       </w:r>
       <w:r>
@@ -9277,15 +9329,21 @@
       <w:pPr>
         <w:spacing w:line="480" w:lineRule="auto"/>
       </w:pPr>
+    </w:p>
+    <w:p>
+      <w:pPr>
+        <w:spacing w:line="480" w:lineRule="auto"/>
+      </w:pPr>
       <w:r>
         <w:rPr>
           <w:noProof/>
         </w:rPr>
+        <w:lastRenderedPageBreak/>
         <w:drawing>
-          <wp:inline distT="0" distB="0" distL="0" distR="0" wp14:anchorId="44A1AFA6" wp14:editId="62C1FF09">
+          <wp:inline distT="0" distB="0" distL="0" distR="0" wp14:anchorId="15737A87" wp14:editId="781C8081">
             <wp:extent cx="5486400" cy="4572000"/>
             <wp:effectExtent l="0" t="0" r="0" b="0"/>
-            <wp:docPr id="6" name="Picture 6"/>
+            <wp:docPr id="3" name="Picture 3"/>
             <wp:cNvGraphicFramePr>
               <a:graphicFrameLocks xmlns:a="http://schemas.openxmlformats.org/drawingml/2006/main" noChangeAspect="1"/>
             </wp:cNvGraphicFramePr>
@@ -9293,11 +9351,11 @@
               <a:graphicData uri="http://schemas.openxmlformats.org/drawingml/2006/picture">
                 <pic:pic xmlns:pic="http://schemas.openxmlformats.org/drawingml/2006/picture">
                   <pic:nvPicPr>
-                    <pic:cNvPr id="6" name="Picture 6"/>
+                    <pic:cNvPr id="3" name="Picture 3"/>
                     <pic:cNvPicPr/>
                   </pic:nvPicPr>
                   <pic:blipFill>
-                    <a:blip r:embed="rId7">
+                    <a:blip r:embed="rId8">
                       <a:extLst>
                         <a:ext uri="{28A0092B-C50C-407E-A947-70E740481C1C}">
                           <a14:useLocalDpi xmlns:a14="http://schemas.microsoft.com/office/drawing/2010/main" val="0"/>
@@ -9323,11 +9381,6 @@
           </wp:inline>
         </w:drawing>
       </w:r>
-    </w:p>
-    <w:p>
-      <w:pPr>
-        <w:spacing w:line="480" w:lineRule="auto"/>
-      </w:pPr>
       <w:r>
         <w:t xml:space="preserve">Figure </w:t>
       </w:r>
@@ -9338,16 +9391,28 @@
         <w:t xml:space="preserve">. </w:t>
       </w:r>
       <w:r>
-        <w:t>Time series of standardized log-CPUE (colored points) and the best-fit model that included the Pacific Decadal Oscillation as a driver of change over time (black line). G</w:t>
-      </w:r>
-      <w:r>
-        <w:t xml:space="preserve">rey lines </w:t>
-      </w:r>
-      <w:r>
-        <w:t>indicate the approximate 95% confidence interval around the fitted trend line</w:t>
-      </w:r>
-      <w:r>
-        <w:t>.</w:t>
+        <w:t xml:space="preserve">Time series of standardized log-CPUE (colored points) and the best-fit model that included the Pacific Decadal Oscillation </w:t>
+      </w:r>
+      <w:r>
+        <w:t xml:space="preserve">and ONI </w:t>
+      </w:r>
+      <w:r>
+        <w:t>as driver</w:t>
+      </w:r>
+      <w:r>
+        <w:t>s</w:t>
+      </w:r>
+      <w:r>
+        <w:t xml:space="preserve"> of change over time (</w:t>
+      </w:r>
+      <w:r>
+        <w:t>grey</w:t>
+      </w:r>
+      <w:r>
+        <w:t xml:space="preserve"> line).</w:t>
+      </w:r>
+      <w:r>
+        <w:t xml:space="preserve"> </w:t>
       </w:r>
       <w:r>
         <w:br w:type="page"/>
@@ -10975,7 +11040,6 @@
                 <w:lang w:eastAsia="en-US"/>
               </w:rPr>
             </w:pPr>
-            <w:commentRangeStart w:id="0"/>
             <w:r>
               <w:rPr>
                 <w:rFonts w:ascii="Calibri" w:hAnsi="Calibri" w:cs="Calibri"/>
@@ -10983,15 +11047,6 @@
                 <w:lang w:eastAsia="en-US"/>
               </w:rPr>
               <w:t>none</w:t>
-            </w:r>
-            <w:commentRangeEnd w:id="0"/>
-            <w:r>
-              <w:rPr>
-                <w:rStyle w:val="CommentReference"/>
-                <w:rFonts w:asciiTheme="minorHAnsi" w:eastAsiaTheme="minorHAnsi" w:hAnsiTheme="minorHAnsi" w:cstheme="minorBidi"/>
-                <w:lang w:eastAsia="en-US"/>
-              </w:rPr>
-              <w:commentReference w:id="0"/>
             </w:r>
           </w:p>
         </w:tc>
@@ -11110,48 +11165,6 @@
     </w:sectPr>
   </w:body>
 </w:document>
-</file>
-
-<file path=word/comments.xml><?xml version="1.0" encoding="utf-8"?>
-<w:comments xmlns:wpc="http://schemas.microsoft.com/office/word/2010/wordprocessingCanvas" xmlns:cx="http://schemas.microsoft.com/office/drawing/2014/chartex" xmlns:cx1="http://schemas.microsoft.com/office/drawing/2015/9/8/chartex" xmlns:cx2="http://schemas.microsoft.com/office/drawing/2015/10/21/chartex" xmlns:cx3="http://schemas.microsoft.com/office/drawing/2016/5/9/chartex" xmlns:cx4="http://schemas.microsoft.com/office/drawing/2016/5/10/chartex" xmlns:cx5="http://schemas.microsoft.com/office/drawing/2016/5/11/chartex" xmlns:cx6="http://schemas.microsoft.com/office/drawing/2016/5/12/chartex" xmlns:cx7="http://schemas.microsoft.com/office/drawing/2016/5/13/chartex" xmlns:cx8="http://schemas.microsoft.com/office/drawing/2016/5/14/chartex" xmlns:mc="http://schemas.openxmlformats.org/markup-compatibility/2006" xmlns:aink="http://schemas.microsoft.com/office/drawing/2016/ink" xmlns:am3d="http://schemas.microsoft.com/office/drawing/2017/model3d" xmlns:o="urn:schemas-microsoft-com:office:office" xmlns:oel="http://schemas.microsoft.com/office/2019/extlst" xmlns:r="http://schemas.openxmlformats.org/officeDocument/2006/relationships" xmlns:m="http://schemas.openxmlformats.org/officeDocument/2006/math" xmlns:v="urn:schemas-microsoft-com:vml" xmlns:wp14="http://schemas.microsoft.com/office/word/2010/wordprocessingDrawing" xmlns:wp="http://schemas.openxmlformats.org/drawingml/2006/wordprocessingDrawing" xmlns:w10="urn:schemas-microsoft-com:office:word" xmlns:w="http://schemas.openxmlformats.org/wordprocessingml/2006/main" xmlns:w14="http://schemas.microsoft.com/office/word/2010/wordml" xmlns:w15="http://schemas.microsoft.com/office/word/2012/wordml" xmlns:w16cex="http://schemas.microsoft.com/office/word/2018/wordml/cex" xmlns:w16cid="http://schemas.microsoft.com/office/word/2016/wordml/cid" xmlns:w16="http://schemas.microsoft.com/office/word/2018/wordml" xmlns:w16sdtdh="http://schemas.microsoft.com/office/word/2020/wordml/sdtdatahash" xmlns:w16se="http://schemas.microsoft.com/office/word/2015/wordml/symex" xmlns:wpg="http://schemas.microsoft.com/office/word/2010/wordprocessingGroup" xmlns:wpi="http://schemas.microsoft.com/office/word/2010/wordprocessingInk" xmlns:wne="http://schemas.microsoft.com/office/word/2006/wordml" xmlns:wps="http://schemas.microsoft.com/office/word/2010/wordprocessingShape" mc:Ignorable="w14 w15 w16se w16cid w16 w16cex w16sdtdh wp14">
-  <w:comment w:id="0" w:author="Mark Scheuerell" w:date="2022-05-05T05:21:00Z" w:initials="MDS">
-    <w:p>
-      <w:pPr>
-        <w:pStyle w:val="CommentText"/>
-      </w:pPr>
-      <w:r>
-        <w:rPr>
-          <w:rStyle w:val="CommentReference"/>
-        </w:rPr>
-        <w:annotationRef/>
-      </w:r>
-      <w:r>
-        <w:t>If there are covariates in the model, then there is a bias term (ie, the bias is driven by the covariates).</w:t>
-      </w:r>
-      <w:r>
-        <w:t xml:space="preserve"> So you should change “none” to either “shared” or “unique” depending on the model coefficients.</w:t>
-      </w:r>
-    </w:p>
-  </w:comment>
-</w:comments>
-</file>
-
-<file path=word/commentsExtended.xml><?xml version="1.0" encoding="utf-8"?>
-<w15:commentsEx xmlns:wpc="http://schemas.microsoft.com/office/word/2010/wordprocessingCanvas" xmlns:cx="http://schemas.microsoft.com/office/drawing/2014/chartex" xmlns:cx1="http://schemas.microsoft.com/office/drawing/2015/9/8/chartex" xmlns:cx2="http://schemas.microsoft.com/office/drawing/2015/10/21/chartex" xmlns:cx3="http://schemas.microsoft.com/office/drawing/2016/5/9/chartex" xmlns:cx4="http://schemas.microsoft.com/office/drawing/2016/5/10/chartex" xmlns:cx5="http://schemas.microsoft.com/office/drawing/2016/5/11/chartex" xmlns:cx6="http://schemas.microsoft.com/office/drawing/2016/5/12/chartex" xmlns:cx7="http://schemas.microsoft.com/office/drawing/2016/5/13/chartex" xmlns:cx8="http://schemas.microsoft.com/office/drawing/2016/5/14/chartex" xmlns:mc="http://schemas.openxmlformats.org/markup-compatibility/2006" xmlns:aink="http://schemas.microsoft.com/office/drawing/2016/ink" xmlns:am3d="http://schemas.microsoft.com/office/drawing/2017/model3d" xmlns:o="urn:schemas-microsoft-com:office:office" xmlns:oel="http://schemas.microsoft.com/office/2019/extlst" xmlns:r="http://schemas.openxmlformats.org/officeDocument/2006/relationships" xmlns:m="http://schemas.openxmlformats.org/officeDocument/2006/math" xmlns:v="urn:schemas-microsoft-com:vml" xmlns:wp14="http://schemas.microsoft.com/office/word/2010/wordprocessingDrawing" xmlns:wp="http://schemas.openxmlformats.org/drawingml/2006/wordprocessingDrawing" xmlns:w10="urn:schemas-microsoft-com:office:word" xmlns:w="http://schemas.openxmlformats.org/wordprocessingml/2006/main" xmlns:w14="http://schemas.microsoft.com/office/word/2010/wordml" xmlns:w15="http://schemas.microsoft.com/office/word/2012/wordml" xmlns:w16cex="http://schemas.microsoft.com/office/word/2018/wordml/cex" xmlns:w16cid="http://schemas.microsoft.com/office/word/2016/wordml/cid" xmlns:w16="http://schemas.microsoft.com/office/word/2018/wordml" xmlns:w16sdtdh="http://schemas.microsoft.com/office/word/2020/wordml/sdtdatahash" xmlns:w16se="http://schemas.microsoft.com/office/word/2015/wordml/symex" xmlns:wpg="http://schemas.microsoft.com/office/word/2010/wordprocessingGroup" xmlns:wpi="http://schemas.microsoft.com/office/word/2010/wordprocessingInk" xmlns:wne="http://schemas.microsoft.com/office/word/2006/wordml" xmlns:wps="http://schemas.microsoft.com/office/word/2010/wordprocessingShape" mc:Ignorable="w14 w15 w16se w16cid w16 w16cex w16sdtdh wp14">
-  <w15:commentEx w15:paraId="27CA1086" w15:done="0"/>
-</w15:commentsEx>
-</file>
-
-<file path=word/commentsExtensible.xml><?xml version="1.0" encoding="utf-8"?>
-<w16cex:commentsExtensible xmlns:wpc="http://schemas.microsoft.com/office/word/2010/wordprocessingCanvas" xmlns:cx="http://schemas.microsoft.com/office/drawing/2014/chartex" xmlns:cx1="http://schemas.microsoft.com/office/drawing/2015/9/8/chartex" xmlns:cx2="http://schemas.microsoft.com/office/drawing/2015/10/21/chartex" xmlns:cx3="http://schemas.microsoft.com/office/drawing/2016/5/9/chartex" xmlns:cx4="http://schemas.microsoft.com/office/drawing/2016/5/10/chartex" xmlns:cx5="http://schemas.microsoft.com/office/drawing/2016/5/11/chartex" xmlns:cx6="http://schemas.microsoft.com/office/drawing/2016/5/12/chartex" xmlns:cx7="http://schemas.microsoft.com/office/drawing/2016/5/13/chartex" xmlns:cx8="http://schemas.microsoft.com/office/drawing/2016/5/14/chartex" xmlns:mc="http://schemas.openxmlformats.org/markup-compatibility/2006" xmlns:aink="http://schemas.microsoft.com/office/drawing/2016/ink" xmlns:am3d="http://schemas.microsoft.com/office/drawing/2017/model3d" xmlns:o="urn:schemas-microsoft-com:office:office" xmlns:oel="http://schemas.microsoft.com/office/2019/extlst" xmlns:r="http://schemas.openxmlformats.org/officeDocument/2006/relationships" xmlns:m="http://schemas.openxmlformats.org/officeDocument/2006/math" xmlns:v="urn:schemas-microsoft-com:vml" xmlns:wp14="http://schemas.microsoft.com/office/word/2010/wordprocessingDrawing" xmlns:wp="http://schemas.openxmlformats.org/drawingml/2006/wordprocessingDrawing" xmlns:w10="urn:schemas-microsoft-com:office:word" xmlns:w="http://schemas.openxmlformats.org/wordprocessingml/2006/main" xmlns:w14="http://schemas.microsoft.com/office/word/2010/wordml" xmlns:w15="http://schemas.microsoft.com/office/word/2012/wordml" xmlns:w16cex="http://schemas.microsoft.com/office/word/2018/wordml/cex" xmlns:w16cid="http://schemas.microsoft.com/office/word/2016/wordml/cid" xmlns:w16="http://schemas.microsoft.com/office/word/2018/wordml" xmlns:w16sdtdh="http://schemas.microsoft.com/office/word/2020/wordml/sdtdatahash" xmlns:w16se="http://schemas.microsoft.com/office/word/2015/wordml/symex" xmlns:wpg="http://schemas.microsoft.com/office/word/2010/wordprocessingGroup" xmlns:wpi="http://schemas.microsoft.com/office/word/2010/wordprocessingInk" xmlns:wne="http://schemas.microsoft.com/office/word/2006/wordml" xmlns:wps="http://schemas.microsoft.com/office/word/2010/wordprocessingShape" mc:Ignorable="w14 w15 w16se w16cid w16 w16cex w16sdtdh wp14">
-  <w16cex:commentExtensible w16cex:durableId="261DDD67" w16cex:dateUtc="2022-05-05T12:21:00Z"/>
-</w16cex:commentsExtensible>
-</file>
-
-<file path=word/commentsIds.xml><?xml version="1.0" encoding="utf-8"?>
-<w16cid:commentsIds xmlns:wpc="http://schemas.microsoft.com/office/word/2010/wordprocessingCanvas" xmlns:cx="http://schemas.microsoft.com/office/drawing/2014/chartex" xmlns:cx1="http://schemas.microsoft.com/office/drawing/2015/9/8/chartex" xmlns:cx2="http://schemas.microsoft.com/office/drawing/2015/10/21/chartex" xmlns:cx3="http://schemas.microsoft.com/office/drawing/2016/5/9/chartex" xmlns:cx4="http://schemas.microsoft.com/office/drawing/2016/5/10/chartex" xmlns:cx5="http://schemas.microsoft.com/office/drawing/2016/5/11/chartex" xmlns:cx6="http://schemas.microsoft.com/office/drawing/2016/5/12/chartex" xmlns:cx7="http://schemas.microsoft.com/office/drawing/2016/5/13/chartex" xmlns:cx8="http://schemas.microsoft.com/office/drawing/2016/5/14/chartex" xmlns:mc="http://schemas.openxmlformats.org/markup-compatibility/2006" xmlns:aink="http://schemas.microsoft.com/office/drawing/2016/ink" xmlns:am3d="http://schemas.microsoft.com/office/drawing/2017/model3d" xmlns:o="urn:schemas-microsoft-com:office:office" xmlns:oel="http://schemas.microsoft.com/office/2019/extlst" xmlns:r="http://schemas.openxmlformats.org/officeDocument/2006/relationships" xmlns:m="http://schemas.openxmlformats.org/officeDocument/2006/math" xmlns:v="urn:schemas-microsoft-com:vml" xmlns:wp14="http://schemas.microsoft.com/office/word/2010/wordprocessingDrawing" xmlns:wp="http://schemas.openxmlformats.org/drawingml/2006/wordprocessingDrawing" xmlns:w10="urn:schemas-microsoft-com:office:word" xmlns:w="http://schemas.openxmlformats.org/wordprocessingml/2006/main" xmlns:w14="http://schemas.microsoft.com/office/word/2010/wordml" xmlns:w15="http://schemas.microsoft.com/office/word/2012/wordml" xmlns:w16cex="http://schemas.microsoft.com/office/word/2018/wordml/cex" xmlns:w16cid="http://schemas.microsoft.com/office/word/2016/wordml/cid" xmlns:w16="http://schemas.microsoft.com/office/word/2018/wordml" xmlns:w16sdtdh="http://schemas.microsoft.com/office/word/2020/wordml/sdtdatahash" xmlns:w16se="http://schemas.microsoft.com/office/word/2015/wordml/symex" xmlns:wpg="http://schemas.microsoft.com/office/word/2010/wordprocessingGroup" xmlns:wpi="http://schemas.microsoft.com/office/word/2010/wordprocessingInk" xmlns:wne="http://schemas.microsoft.com/office/word/2006/wordml" xmlns:wps="http://schemas.microsoft.com/office/word/2010/wordprocessingShape" mc:Ignorable="w14 w15 w16se w16cid w16 w16cex w16sdtdh wp14">
-  <w16cid:commentId w16cid:paraId="27CA1086" w16cid:durableId="261DDD67"/>
-</w16cid:commentsIds>
 </file>
 
 <file path=word/numbering.xml><?xml version="1.0" encoding="utf-8"?>
@@ -12029,9 +12042,9 @@
     <w:altName w:val="等线"/>
     <w:panose1 w:val="02010600030101010101"/>
     <w:charset w:val="86"/>
-    <w:family w:val="roman"/>
-    <w:notTrueType/>
-    <w:pitch w:val="default"/>
+    <w:family w:val="auto"/>
+    <w:pitch w:val="variable"/>
+    <w:sig w:usb0="A00002BF" w:usb1="38CF7CFA" w:usb2="00000016" w:usb3="00000000" w:csb0="0004000F" w:csb1="00000000"/>
   </w:font>
   <w:font w:name="DengXian Light">
     <w:altName w:val="等线 Light"/>
@@ -12072,6 +12085,7 @@
     <w:rsid w:val="002E3A53"/>
     <w:rsid w:val="003A5337"/>
     <w:rsid w:val="00A95CF4"/>
+    <w:rsid w:val="00EB7296"/>
   </w:rsids>
   <m:mathPr>
     <m:mathFont m:val="Cambria Math"/>

</xml_diff>

<commit_message>
model updates manuscript writing
</commit_message>
<xml_diff>
--- a/manuscript/Long-term shifts in Puget Sound shrimp abundancev5.docx
+++ b/manuscript/Long-term shifts in Puget Sound shrimp abundancev5.docx
@@ -528,112 +528,178 @@
         <w:t xml:space="preserve">. </w:t>
       </w:r>
       <w:r>
+        <w:rPr>
+          <w:highlight w:val="yellow"/>
+        </w:rPr>
         <w:t>T</w:t>
       </w:r>
       <w:r>
+        <w:rPr>
+          <w:highlight w:val="yellow"/>
+        </w:rPr>
         <w:t xml:space="preserve">ime series analysis </w:t>
       </w:r>
       <w:r>
+        <w:rPr>
+          <w:highlight w:val="yellow"/>
+        </w:rPr>
         <w:t xml:space="preserve">demonstrated </w:t>
       </w:r>
       <w:r>
+        <w:rPr>
+          <w:highlight w:val="yellow"/>
+        </w:rPr>
         <w:t>that yearly abundance of these shrimp</w:t>
       </w:r>
       <w:r>
+        <w:rPr>
+          <w:highlight w:val="yellow"/>
+        </w:rPr>
         <w:t>s</w:t>
       </w:r>
       <w:r>
+        <w:rPr>
+          <w:highlight w:val="yellow"/>
+        </w:rPr>
         <w:t xml:space="preserve"> was </w:t>
       </w:r>
       <w:r>
+        <w:rPr>
+          <w:highlight w:val="yellow"/>
+        </w:rPr>
         <w:t xml:space="preserve">better </w:t>
       </w:r>
       <w:r>
+        <w:rPr>
+          <w:highlight w:val="yellow"/>
+        </w:rPr>
         <w:t>explained by PDO phase</w:t>
       </w:r>
       <w:r>
+        <w:rPr>
+          <w:highlight w:val="yellow"/>
+        </w:rPr>
         <w:t xml:space="preserve"> </w:t>
       </w:r>
       <w:r>
+        <w:rPr>
+          <w:highlight w:val="yellow"/>
+        </w:rPr>
         <w:t>than</w:t>
       </w:r>
       <w:r>
-        <w:t xml:space="preserve"> El </w:t>
-      </w:r>
-      <w:r>
-        <w:t>Niño</w:t>
-      </w:r>
-      <w:r>
-        <w:t xml:space="preserve"> phase or random chance</w:t>
-      </w:r>
-      <w:r>
+        <w:rPr>
+          <w:highlight w:val="yellow"/>
+        </w:rPr>
+        <w:t xml:space="preserve"> El Niño phase or random chance</w:t>
+      </w:r>
+      <w:r>
+        <w:rPr>
+          <w:highlight w:val="yellow"/>
+        </w:rPr>
         <w:t xml:space="preserve">. </w:t>
       </w:r>
       <w:r>
+        <w:rPr>
+          <w:highlight w:val="yellow"/>
+        </w:rPr>
         <w:t xml:space="preserve">This indicates </w:t>
       </w:r>
       <w:r>
+        <w:rPr>
+          <w:highlight w:val="yellow"/>
+        </w:rPr>
         <w:t xml:space="preserve">that </w:t>
       </w:r>
       <w:r>
+        <w:rPr>
+          <w:highlight w:val="yellow"/>
+        </w:rPr>
         <w:t xml:space="preserve">the </w:t>
       </w:r>
       <w:r>
+        <w:rPr>
+          <w:highlight w:val="yellow"/>
+        </w:rPr>
         <w:t>cool</w:t>
       </w:r>
       <w:r>
+        <w:rPr>
+          <w:highlight w:val="yellow"/>
+        </w:rPr>
         <w:t>-</w:t>
       </w:r>
       <w:r>
-        <w:t xml:space="preserve">phase </w:t>
-      </w:r>
-      <w:r>
-        <w:t xml:space="preserve">Pacific Decadal Oscillation </w:t>
-      </w:r>
-      <w:r>
+        <w:rPr>
+          <w:highlight w:val="yellow"/>
+        </w:rPr>
+        <w:t xml:space="preserve">phase Pacific Decadal Oscillation </w:t>
+      </w:r>
+      <w:r>
+        <w:rPr>
+          <w:highlight w:val="yellow"/>
+        </w:rPr>
         <w:t xml:space="preserve">immediately prior to </w:t>
       </w:r>
       <w:r>
-        <w:t>the</w:t>
-      </w:r>
-      <w:r>
-        <w:t xml:space="preserve"> </w:t>
-      </w:r>
-      <w:r>
+        <w:rPr>
+          <w:highlight w:val="yellow"/>
+        </w:rPr>
+        <w:t xml:space="preserve">the </w:t>
+      </w:r>
+      <w:r>
+        <w:rPr>
+          <w:highlight w:val="yellow"/>
+        </w:rPr>
         <w:t xml:space="preserve">latest </w:t>
       </w:r>
       <w:r>
-        <w:t xml:space="preserve">El </w:t>
-      </w:r>
-      <w:r>
-        <w:t xml:space="preserve">Niño </w:t>
-      </w:r>
-      <w:r>
+        <w:rPr>
+          <w:highlight w:val="yellow"/>
+        </w:rPr>
+        <w:t xml:space="preserve">El Niño </w:t>
+      </w:r>
+      <w:r>
+        <w:rPr>
+          <w:highlight w:val="yellow"/>
+        </w:rPr>
         <w:t>event</w:t>
       </w:r>
       <w:r>
+        <w:rPr>
+          <w:highlight w:val="yellow"/>
+        </w:rPr>
         <w:t xml:space="preserve"> may have</w:t>
       </w:r>
       <w:r>
+        <w:rPr>
+          <w:highlight w:val="yellow"/>
+        </w:rPr>
         <w:t xml:space="preserve"> mitigated the expected </w:t>
       </w:r>
       <w:r>
+        <w:rPr>
+          <w:highlight w:val="yellow"/>
+        </w:rPr>
         <w:t xml:space="preserve">negative response of </w:t>
       </w:r>
       <w:r>
+        <w:rPr>
+          <w:highlight w:val="yellow"/>
+        </w:rPr>
         <w:t xml:space="preserve">several species of </w:t>
       </w:r>
       <w:r>
+        <w:rPr>
+          <w:highlight w:val="yellow"/>
+        </w:rPr>
         <w:t>shrimp to warmer surface waters</w:t>
       </w:r>
       <w:r>
-        <w:t xml:space="preserve"> from the </w:t>
-      </w:r>
-      <w:r>
-        <w:t>El Niño</w:t>
-      </w:r>
-      <w:r>
-        <w:t xml:space="preserve"> and warm blob</w:t>
+        <w:rPr>
+          <w:highlight w:val="yellow"/>
+        </w:rPr>
+        <w:t xml:space="preserve"> from the El Niño and warm blob</w:t>
       </w:r>
       <w:r>
         <w:t>.</w:t>
@@ -6807,62 +6873,97 @@
         <w:ind w:firstLine="720"/>
       </w:pPr>
       <w:r>
+        <w:rPr>
+          <w:highlight w:val="yellow"/>
+        </w:rPr>
         <w:t xml:space="preserve">Model selection results showed the most data support for a model </w:t>
       </w:r>
       <w:r>
-        <w:t xml:space="preserve">with a common state shared </w:t>
-      </w:r>
-      <w:r>
-        <w:t xml:space="preserve">by both genera, and an upward bias driven by the Pacific Decadal Oscillation (Table 1; Figure </w:t>
-      </w:r>
-      <w:r>
+        <w:rPr>
+          <w:highlight w:val="yellow"/>
+        </w:rPr>
+        <w:t xml:space="preserve">with a common state shared by both genera, and an upward bias driven by the Pacific Decadal Oscillation (Table 1; Figure </w:t>
+      </w:r>
+      <w:r>
+        <w:rPr>
+          <w:highlight w:val="yellow"/>
+        </w:rPr>
         <w:t>3</w:t>
       </w:r>
       <w:r>
-        <w:t>). In contrast</w:t>
-      </w:r>
-      <w:r>
-        <w:t>, we found much less</w:t>
-      </w:r>
-      <w:r>
+        <w:rPr>
+          <w:highlight w:val="yellow"/>
+        </w:rPr>
+        <w:t>). In contrast, we found much less</w:t>
+      </w:r>
+      <w:r>
+        <w:rPr>
+          <w:highlight w:val="yellow"/>
+        </w:rPr>
         <w:t xml:space="preserve"> evidence that El Niño intensity had a measurable impact on </w:t>
       </w:r>
       <w:r>
         <w:rPr>
           <w:i/>
           <w:iCs/>
+          <w:highlight w:val="yellow"/>
         </w:rPr>
         <w:t>Crangon</w:t>
       </w:r>
       <w:r>
+        <w:rPr>
+          <w:highlight w:val="yellow"/>
+        </w:rPr>
         <w:t xml:space="preserve"> and </w:t>
       </w:r>
       <w:r>
         <w:rPr>
           <w:i/>
           <w:iCs/>
+          <w:highlight w:val="yellow"/>
         </w:rPr>
         <w:t>Pandalus</w:t>
       </w:r>
       <w:r>
+        <w:rPr>
+          <w:highlight w:val="yellow"/>
+        </w:rPr>
         <w:t xml:space="preserve"> </w:t>
       </w:r>
       <w:r>
+        <w:rPr>
+          <w:highlight w:val="yellow"/>
+        </w:rPr>
         <w:t>shrimp CPUE within the study time frame.</w:t>
       </w:r>
       <w:r>
+        <w:rPr>
+          <w:highlight w:val="yellow"/>
+        </w:rPr>
         <w:t xml:space="preserve"> There were four models within delta AICc 2.0 of the top model. Of these, two contained </w:t>
       </w:r>
       <w:r>
+        <w:rPr>
+          <w:highlight w:val="yellow"/>
+        </w:rPr>
         <w:t>only</w:t>
       </w:r>
       <w:r>
+        <w:rPr>
+          <w:highlight w:val="yellow"/>
+        </w:rPr>
         <w:t xml:space="preserve"> PDO as a covariate, and one contained both PDO and ONI as covariates (Table 1)</w:t>
       </w:r>
       <w:r>
+        <w:rPr>
+          <w:highlight w:val="yellow"/>
+        </w:rPr>
         <w:t xml:space="preserve">. </w:t>
       </w:r>
       <w:r>
+        <w:rPr>
+          <w:highlight w:val="yellow"/>
+        </w:rPr>
         <w:t>The simpler models with just PDO as covariates were assumed to be preferable to the more complex model with both PDO and ONI as covariates.</w:t>
       </w:r>
     </w:p>
@@ -7564,84 +7665,155 @@
         <w:ind w:firstLine="720"/>
       </w:pPr>
       <w:r>
+        <w:rPr>
+          <w:highlight w:val="yellow"/>
+        </w:rPr>
         <w:t>In</w:t>
       </w:r>
       <w:r>
+        <w:rPr>
+          <w:highlight w:val="yellow"/>
+        </w:rPr>
         <w:t xml:space="preserve"> the random walk model</w:t>
       </w:r>
       <w:r>
+        <w:rPr>
+          <w:highlight w:val="yellow"/>
+        </w:rPr>
         <w:t>s</w:t>
       </w:r>
       <w:r>
+        <w:rPr>
+          <w:highlight w:val="yellow"/>
+        </w:rPr>
         <w:t xml:space="preserve"> we performed</w:t>
       </w:r>
       <w:r>
+        <w:rPr>
+          <w:highlight w:val="yellow"/>
+        </w:rPr>
         <w:t xml:space="preserve">, </w:t>
       </w:r>
       <w:r>
+        <w:rPr>
+          <w:highlight w:val="yellow"/>
+        </w:rPr>
         <w:t xml:space="preserve">the </w:t>
       </w:r>
       <w:r>
+        <w:rPr>
+          <w:highlight w:val="yellow"/>
+        </w:rPr>
         <w:t xml:space="preserve">Pacific Decadal Oscillation </w:t>
       </w:r>
       <w:r>
+        <w:rPr>
+          <w:highlight w:val="yellow"/>
+        </w:rPr>
         <w:t xml:space="preserve">was </w:t>
       </w:r>
       <w:r>
+        <w:rPr>
+          <w:highlight w:val="yellow"/>
+        </w:rPr>
         <w:t xml:space="preserve">a better predictor of shrimp abundance than </w:t>
       </w:r>
       <w:r>
+        <w:rPr>
+          <w:highlight w:val="yellow"/>
+        </w:rPr>
         <w:t xml:space="preserve">either </w:t>
       </w:r>
       <w:r>
         <w:rPr>
+          <w:highlight w:val="yellow"/>
           <w:shd w:val="clear" w:color="auto" w:fill="FFFFFF"/>
         </w:rPr>
         <w:t xml:space="preserve">El </w:t>
       </w:r>
       <w:r>
+        <w:rPr>
+          <w:highlight w:val="yellow"/>
+        </w:rPr>
         <w:t>Niño</w:t>
       </w:r>
       <w:r>
+        <w:rPr>
+          <w:highlight w:val="yellow"/>
+        </w:rPr>
         <w:t xml:space="preserve"> or random chance</w:t>
       </w:r>
       <w:r>
+        <w:rPr>
+          <w:highlight w:val="yellow"/>
+        </w:rPr>
         <w:t xml:space="preserve">. </w:t>
       </w:r>
       <w:r>
+        <w:rPr>
+          <w:highlight w:val="yellow"/>
+        </w:rPr>
         <w:t xml:space="preserve">The </w:t>
       </w:r>
       <w:r>
+        <w:rPr>
+          <w:highlight w:val="yellow"/>
+        </w:rPr>
         <w:t xml:space="preserve">Pacific Decadal </w:t>
       </w:r>
       <w:r>
+        <w:rPr>
+          <w:highlight w:val="yellow"/>
+        </w:rPr>
         <w:t>Oscillation</w:t>
       </w:r>
       <w:r>
+        <w:rPr>
+          <w:highlight w:val="yellow"/>
+        </w:rPr>
         <w:t xml:space="preserve"> </w:t>
       </w:r>
       <w:r>
+        <w:rPr>
+          <w:highlight w:val="yellow"/>
+        </w:rPr>
         <w:t>was</w:t>
       </w:r>
       <w:r>
+        <w:rPr>
+          <w:highlight w:val="yellow"/>
+        </w:rPr>
         <w:t xml:space="preserve"> generally in a cool phase </w:t>
       </w:r>
       <w:r>
+        <w:rPr>
+          <w:highlight w:val="yellow"/>
+        </w:rPr>
         <w:t xml:space="preserve">from 1998 to </w:t>
       </w:r>
       <w:r>
+        <w:rPr>
+          <w:highlight w:val="yellow"/>
+        </w:rPr>
         <w:t>2014 and</w:t>
       </w:r>
       <w:r>
+        <w:rPr>
+          <w:highlight w:val="yellow"/>
+        </w:rPr>
         <w:t xml:space="preserve"> reached its lowest coolest phase value since the 1950’s in 2012</w:t>
       </w:r>
       <w:r>
+        <w:rPr>
+          <w:highlight w:val="yellow"/>
+        </w:rPr>
         <w:t xml:space="preserve"> </w:t>
       </w:r>
       <w:sdt>
         <w:sdtPr>
           <w:rPr>
             <w:color w:val="000000"/>
+            <w:highlight w:val="yellow"/>
           </w:rPr>
           <w:tag w:val="MENDELEY_CITATION_v3_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"/>
           <w:id w:val="1882594576"/>
@@ -7653,57 +7825,77 @@
           <w:r>
             <w:rPr>
               <w:color w:val="000000"/>
+              <w:highlight w:val="yellow"/>
             </w:rPr>
             <w:t>(National Oceanic and Atmospheric Administration 2019b)</w:t>
           </w:r>
         </w:sdtContent>
       </w:sdt>
       <w:r>
+        <w:rPr>
+          <w:highlight w:val="yellow"/>
+        </w:rPr>
         <w:t xml:space="preserve">. </w:t>
       </w:r>
       <w:r>
-        <w:t>This cool phase</w:t>
-      </w:r>
-      <w:r>
+        <w:rPr>
+          <w:highlight w:val="yellow"/>
+        </w:rPr>
+        <w:t>This cool phase Pacific Decadal Oscillation also roughly coincided with</w:t>
+      </w:r>
+      <w:r>
+        <w:rPr>
+          <w:highlight w:val="yellow"/>
+        </w:rPr>
         <w:t xml:space="preserve"> </w:t>
       </w:r>
       <w:r>
-        <w:t>Pacific Decadal Oscillation also roughly coincided with</w:t>
-      </w:r>
-      <w:r>
+        <w:rPr>
+          <w:highlight w:val="yellow"/>
+        </w:rPr>
+        <w:t>a strong</w:t>
+      </w:r>
+      <w:r>
+        <w:rPr>
+          <w:highlight w:val="yellow"/>
+        </w:rPr>
+        <w:t xml:space="preserve"> La Niña</w:t>
+      </w:r>
+      <w:r>
+        <w:rPr>
+          <w:highlight w:val="yellow"/>
+        </w:rPr>
         <w:t xml:space="preserve"> </w:t>
       </w:r>
       <w:r>
-        <w:t>a strong</w:t>
-      </w:r>
-      <w:r>
-        <w:t xml:space="preserve"> La </w:t>
-      </w:r>
-      <w:r>
-        <w:t>Niñ</w:t>
-      </w:r>
-      <w:r>
-        <w:t>a</w:t>
-      </w:r>
-      <w:r>
-        <w:t xml:space="preserve"> </w:t>
-      </w:r>
-      <w:r>
+        <w:rPr>
+          <w:highlight w:val="yellow"/>
+        </w:rPr>
         <w:t xml:space="preserve">in 2010 </w:t>
       </w:r>
       <w:r>
+        <w:rPr>
+          <w:highlight w:val="yellow"/>
+        </w:rPr>
         <w:t>to</w:t>
       </w:r>
       <w:r>
+        <w:rPr>
+          <w:highlight w:val="yellow"/>
+        </w:rPr>
         <w:t xml:space="preserve"> 2011</w:t>
       </w:r>
       <w:r>
+        <w:rPr>
+          <w:highlight w:val="yellow"/>
+        </w:rPr>
         <w:t xml:space="preserve"> </w:t>
       </w:r>
       <w:sdt>
         <w:sdtPr>
           <w:rPr>
             <w:color w:val="000000"/>
+            <w:highlight w:val="yellow"/>
           </w:rPr>
           <w:tag w:val="MENDELEY_CITATION_v3_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"/>
           <w:id w:val="-998970910"/>
@@ -7715,34 +7907,50 @@
           <w:r>
             <w:rPr>
               <w:color w:val="000000"/>
+              <w:highlight w:val="yellow"/>
             </w:rPr>
             <w:t>(National Oceanic and Atmospheric Administration 2019a)</w:t>
           </w:r>
         </w:sdtContent>
       </w:sdt>
       <w:r>
+        <w:rPr>
+          <w:highlight w:val="yellow"/>
+        </w:rPr>
         <w:t xml:space="preserve">. </w:t>
       </w:r>
       <w:r>
+        <w:rPr>
+          <w:highlight w:val="yellow"/>
+        </w:rPr>
         <w:t>Given that pink shrimp mature in 1</w:t>
       </w:r>
       <w:r>
+        <w:rPr>
+          <w:highlight w:val="yellow"/>
+        </w:rPr>
         <w:t>–</w:t>
       </w:r>
       <w:r>
-        <w:t xml:space="preserve">2 years, the overlapping strong La </w:t>
-      </w:r>
-      <w:r>
-        <w:t>Niñ</w:t>
-      </w:r>
-      <w:r>
-        <w:t xml:space="preserve">a and strong cool phase Pacific Decadal Oscillation in 2010 and 2011 likely </w:t>
-      </w:r>
-      <w:r>
+        <w:rPr>
+          <w:highlight w:val="yellow"/>
+        </w:rPr>
+        <w:t xml:space="preserve">2 years, the overlapping strong La Niña and strong cool phase Pacific Decadal Oscillation in 2010 and 2011 likely </w:t>
+      </w:r>
+      <w:r>
+        <w:rPr>
+          <w:highlight w:val="yellow"/>
+        </w:rPr>
         <w:t xml:space="preserve">created ideal conditions and </w:t>
       </w:r>
       <w:r>
-        <w:t xml:space="preserve">was responsible for the massive increase in adult shrimp observed 2 years later in 2013. </w:t>
+        <w:rPr>
+          <w:highlight w:val="yellow"/>
+        </w:rPr>
+        <w:t>was responsible for the massive increase in adult shrimp observed 2 years later in 2013.</w:t>
+      </w:r>
+      <w:r>
+        <w:t xml:space="preserve"> </w:t>
       </w:r>
     </w:p>
     <w:p>
@@ -9334,16 +9542,25 @@
       <w:pPr>
         <w:spacing w:line="480" w:lineRule="auto"/>
       </w:pPr>
+    </w:p>
+    <w:p>
+      <w:pPr>
+        <w:spacing w:line="480" w:lineRule="auto"/>
+      </w:pPr>
+    </w:p>
+    <w:p>
+      <w:pPr>
+        <w:spacing w:line="480" w:lineRule="auto"/>
+      </w:pPr>
       <w:r>
         <w:rPr>
           <w:noProof/>
         </w:rPr>
-        <w:lastRenderedPageBreak/>
         <w:drawing>
-          <wp:inline distT="0" distB="0" distL="0" distR="0" wp14:anchorId="15737A87" wp14:editId="781C8081">
-            <wp:extent cx="5486400" cy="4572000"/>
+          <wp:inline distT="0" distB="0" distL="0" distR="0" wp14:anchorId="7418B403" wp14:editId="002013D1">
+            <wp:extent cx="5943600" cy="4754880"/>
             <wp:effectExtent l="0" t="0" r="0" b="0"/>
-            <wp:docPr id="3" name="Picture 3"/>
+            <wp:docPr id="10" name="Picture 10"/>
             <wp:cNvGraphicFramePr>
               <a:graphicFrameLocks xmlns:a="http://schemas.openxmlformats.org/drawingml/2006/main" noChangeAspect="1"/>
             </wp:cNvGraphicFramePr>
@@ -9351,7 +9568,7 @@
               <a:graphicData uri="http://schemas.openxmlformats.org/drawingml/2006/picture">
                 <pic:pic xmlns:pic="http://schemas.openxmlformats.org/drawingml/2006/picture">
                   <pic:nvPicPr>
-                    <pic:cNvPr id="3" name="Picture 3"/>
+                    <pic:cNvPr id="10" name="Picture 10"/>
                     <pic:cNvPicPr/>
                   </pic:nvPicPr>
                   <pic:blipFill>
@@ -9369,7 +9586,7 @@
                   <pic:spPr>
                     <a:xfrm>
                       <a:off x="0" y="0"/>
-                      <a:ext cx="5486400" cy="4572000"/>
+                      <a:ext cx="5943600" cy="4754880"/>
                     </a:xfrm>
                     <a:prstGeom prst="rect">
                       <a:avLst/>
@@ -9381,53 +9598,146 @@
           </wp:inline>
         </w:drawing>
       </w:r>
-      <w:r>
-        <w:t xml:space="preserve">Figure </w:t>
-      </w:r>
-      <w:r>
-        <w:t>3</w:t>
-      </w:r>
-      <w:r>
-        <w:t xml:space="preserve">. </w:t>
-      </w:r>
-      <w:r>
-        <w:t xml:space="preserve">Time series of standardized log-CPUE (colored points) and the best-fit model that included the Pacific Decadal Oscillation </w:t>
-      </w:r>
-      <w:r>
-        <w:t xml:space="preserve">and ONI </w:t>
-      </w:r>
-      <w:r>
-        <w:t>as driver</w:t>
-      </w:r>
-      <w:r>
-        <w:t>s</w:t>
-      </w:r>
-      <w:r>
-        <w:t xml:space="preserve"> of change over time (</w:t>
-      </w:r>
-      <w:r>
-        <w:t>grey</w:t>
-      </w:r>
-      <w:r>
-        <w:t xml:space="preserve"> line).</w:t>
-      </w:r>
-      <w:r>
-        <w:t xml:space="preserve"> </w:t>
-      </w:r>
-      <w:r>
-        <w:br w:type="page"/>
-      </w:r>
     </w:p>
     <w:p>
       <w:pPr>
         <w:spacing w:line="480" w:lineRule="auto"/>
       </w:pPr>
       <w:r>
+        <w:t>Figure</w:t>
+      </w:r>
+      <w:r>
+        <w:t xml:space="preserve"> </w:t>
+      </w:r>
+      <w:r>
+        <w:t>3</w:t>
+      </w:r>
+      <w:r>
+        <w:t xml:space="preserve">. </w:t>
+      </w:r>
+      <w:r>
+        <w:t xml:space="preserve">Right: </w:t>
+      </w:r>
+      <w:r>
+        <w:t xml:space="preserve">Time series of standardized </w:t>
+      </w:r>
+      <w:r>
+        <w:t xml:space="preserve">shrimp </w:t>
+      </w:r>
+      <w:r>
+        <w:t xml:space="preserve">log-CPUE (colored points) and </w:t>
+      </w:r>
+      <w:r>
+        <w:t>the best fit</w:t>
+      </w:r>
+      <w:r>
+        <w:t xml:space="preserve"> model</w:t>
+      </w:r>
+      <w:r>
+        <w:t xml:space="preserve"> </w:t>
+      </w:r>
+      <w:r>
+        <w:t xml:space="preserve">that included the Pacific Decadal Oscillation </w:t>
+      </w:r>
+      <w:r>
+        <w:t xml:space="preserve">and ONI </w:t>
+      </w:r>
+      <w:r>
+        <w:t>as driver</w:t>
+      </w:r>
+      <w:r>
+        <w:t>s</w:t>
+      </w:r>
+      <w:r>
+        <w:t xml:space="preserve"> of change over time (</w:t>
+      </w:r>
+      <w:r>
+        <w:t>black</w:t>
+      </w:r>
+      <w:r>
+        <w:t xml:space="preserve"> line).</w:t>
+      </w:r>
+      <w:r>
+        <w:t xml:space="preserve"> </w:t>
+      </w:r>
+      <w:r>
+        <w:t>Left</w:t>
+      </w:r>
+      <w:r>
+        <w:t xml:space="preserve">: Time series of standardized </w:t>
+      </w:r>
+      <w:r>
+        <w:t xml:space="preserve">shrimp </w:t>
+      </w:r>
+      <w:r>
+        <w:t xml:space="preserve">log-CPUE (colored points) and the </w:t>
+      </w:r>
+      <w:r>
+        <w:t>most parsimonious</w:t>
+      </w:r>
+      <w:r>
+        <w:t xml:space="preserve"> </w:t>
+      </w:r>
+      <w:r>
+        <w:t xml:space="preserve">best fit </w:t>
+      </w:r>
+      <w:r>
+        <w:t xml:space="preserve">model that </w:t>
+      </w:r>
+      <w:r>
+        <w:t>contain</w:t>
+      </w:r>
+      <w:r>
+        <w:t xml:space="preserve">ed only a bias term </w:t>
+      </w:r>
+      <w:r>
+        <w:t xml:space="preserve">to explain </w:t>
+      </w:r>
+      <w:r>
+        <w:t>drivers of change over time (black line).</w:t>
+      </w:r>
+    </w:p>
+    <w:p>
+      <w:pPr>
+        <w:spacing w:line="480" w:lineRule="auto"/>
+      </w:pPr>
+    </w:p>
+    <w:p>
+      <w:pPr>
+        <w:spacing w:line="480" w:lineRule="auto"/>
+      </w:pPr>
+      <w:r>
+        <w:br w:type="page"/>
+      </w:r>
+    </w:p>
+    <w:p>
+      <w:pPr>
+        <w:spacing w:line="480" w:lineRule="auto"/>
+      </w:pPr>
+      <w:r>
         <w:lastRenderedPageBreak/>
         <w:t xml:space="preserve">Table 1. </w:t>
       </w:r>
       <w:r>
-        <w:t xml:space="preserve">Ranking of candidate models based upon AICc. The bias column indicates whether or not there was a bias term in the model, and if so, whether it was unique to each </w:t>
+        <w:t xml:space="preserve">Ranking of </w:t>
+      </w:r>
+      <w:r>
+        <w:t xml:space="preserve">top </w:t>
+      </w:r>
+      <w:r>
+        <w:t xml:space="preserve">candidate models based upon </w:t>
+      </w:r>
+      <w:r>
+        <w:t xml:space="preserve">delta </w:t>
+      </w:r>
+      <w:r>
+        <w:t>AICc</w:t>
+      </w:r>
+      <w:r>
+        <w:t xml:space="preserve"> of &lt; 2.0</w:t>
+      </w:r>
+      <w:r>
+        <w:t xml:space="preserve">. The bias column indicates whether or not there was a bias term in the model, and if so, whether it was unique to each </w:t>
       </w:r>
       <w:proofErr w:type="gramStart"/>
       <w:r>
@@ -9438,7 +9748,13 @@
         <w:t xml:space="preserve"> or shared between them. The state column indicates whether there </w:t>
       </w:r>
       <w:r>
-        <w:t xml:space="preserve">were two states unique to each </w:t>
+        <w:t>were t</w:t>
+      </w:r>
+      <w:r>
+        <w:t>hree</w:t>
+      </w:r>
+      <w:r>
+        <w:t xml:space="preserve"> states unique to each </w:t>
       </w:r>
       <w:proofErr w:type="gramStart"/>
       <w:r>
@@ -9451,7 +9767,7 @@
     </w:p>
     <w:tbl>
       <w:tblPr>
-        <w:tblW w:w="5760" w:type="dxa"/>
+        <w:tblW w:w="5827" w:type="dxa"/>
         <w:tblLook w:val="04A0" w:firstRow="1" w:lastRow="0" w:firstColumn="1" w:lastColumn="0" w:noHBand="0" w:noVBand="1"/>
       </w:tblPr>
       <w:tblGrid>
@@ -9560,7 +9876,7 @@
         </w:tc>
         <w:tc>
           <w:tcPr>
-            <w:tcW w:w="1350" w:type="dxa"/>
+            <w:tcW w:w="1417" w:type="dxa"/>
             <w:tcBorders>
               <w:top w:val="single" w:sz="4" w:space="0" w:color="auto"/>
               <w:left w:val="nil"/>
@@ -9676,7 +9992,7 @@
                 <w:color w:val="000000"/>
                 <w:lang w:eastAsia="en-US"/>
               </w:rPr>
-              <w:t>none</w:t>
+              <w:t>shared</w:t>
             </w:r>
           </w:p>
         </w:tc>
@@ -9709,13 +10025,13 @@
                 <w:color w:val="000000"/>
                 <w:lang w:eastAsia="en-US"/>
               </w:rPr>
-              <w:t>common</w:t>
+              <w:t>shared</w:t>
             </w:r>
           </w:p>
         </w:tc>
         <w:tc>
           <w:tcPr>
-            <w:tcW w:w="1350" w:type="dxa"/>
+            <w:tcW w:w="1417" w:type="dxa"/>
             <w:tcBorders>
               <w:top w:val="nil"/>
               <w:left w:val="nil"/>
@@ -9742,7 +10058,7 @@
                 <w:color w:val="000000"/>
                 <w:lang w:eastAsia="en-US"/>
               </w:rPr>
-              <w:t>PDO</w:t>
+              <w:t>none</w:t>
             </w:r>
           </w:p>
         </w:tc>
@@ -9846,13 +10162,13 @@
                 <w:color w:val="000000"/>
                 <w:lang w:eastAsia="en-US"/>
               </w:rPr>
-              <w:t>common</w:t>
+              <w:t>shared</w:t>
             </w:r>
           </w:p>
         </w:tc>
         <w:tc>
           <w:tcPr>
-            <w:tcW w:w="1350" w:type="dxa"/>
+            <w:tcW w:w="1417" w:type="dxa"/>
             <w:tcBorders>
               <w:top w:val="nil"/>
               <w:left w:val="nil"/>
@@ -9912,1240 +10228,7 @@
                 <w:color w:val="000000"/>
                 <w:lang w:eastAsia="en-US"/>
               </w:rPr>
-              <w:t>0.4</w:t>
-            </w:r>
-          </w:p>
-        </w:tc>
-      </w:tr>
-      <w:tr>
-        <w:trPr>
-          <w:trHeight w:val="320"/>
-        </w:trPr>
-        <w:tc>
-          <w:tcPr>
-            <w:tcW w:w="1300" w:type="dxa"/>
-            <w:tcBorders>
-              <w:top w:val="nil"/>
-              <w:left w:val="nil"/>
-              <w:bottom w:val="single" w:sz="4" w:space="0" w:color="auto"/>
-              <w:right w:val="nil"/>
-            </w:tcBorders>
-            <w:shd w:val="clear" w:color="auto" w:fill="auto"/>
-            <w:noWrap/>
-            <w:vAlign w:val="bottom"/>
-            <w:hideMark/>
-          </w:tcPr>
-          <w:p>
-            <w:pPr>
-              <w:jc w:val="center"/>
-              <w:rPr>
-                <w:rFonts w:ascii="Calibri" w:hAnsi="Calibri" w:cs="Calibri"/>
-                <w:color w:val="000000"/>
-                <w:lang w:eastAsia="en-US"/>
-              </w:rPr>
-            </w:pPr>
-            <w:r>
-              <w:rPr>
-                <w:rFonts w:ascii="Calibri" w:hAnsi="Calibri" w:cs="Calibri"/>
-                <w:color w:val="000000"/>
-                <w:lang w:eastAsia="en-US"/>
-              </w:rPr>
-              <w:t>shared</w:t>
-            </w:r>
-          </w:p>
-        </w:tc>
-        <w:tc>
-          <w:tcPr>
-            <w:tcW w:w="1850" w:type="dxa"/>
-            <w:tcBorders>
-              <w:top w:val="nil"/>
-              <w:left w:val="nil"/>
-              <w:bottom w:val="single" w:sz="4" w:space="0" w:color="auto"/>
-              <w:right w:val="nil"/>
-            </w:tcBorders>
-            <w:shd w:val="clear" w:color="auto" w:fill="auto"/>
-            <w:noWrap/>
-            <w:vAlign w:val="bottom"/>
-            <w:hideMark/>
-          </w:tcPr>
-          <w:p>
-            <w:pPr>
-              <w:jc w:val="center"/>
-              <w:rPr>
-                <w:rFonts w:ascii="Calibri" w:hAnsi="Calibri" w:cs="Calibri"/>
-                <w:color w:val="000000"/>
-                <w:lang w:eastAsia="en-US"/>
-              </w:rPr>
-            </w:pPr>
-            <w:r>
-              <w:rPr>
-                <w:rFonts w:ascii="Calibri" w:hAnsi="Calibri" w:cs="Calibri"/>
-                <w:color w:val="000000"/>
-                <w:lang w:eastAsia="en-US"/>
-              </w:rPr>
-              <w:t>common</w:t>
-            </w:r>
-          </w:p>
-        </w:tc>
-        <w:tc>
-          <w:tcPr>
-            <w:tcW w:w="1350" w:type="dxa"/>
-            <w:tcBorders>
-              <w:top w:val="nil"/>
-              <w:left w:val="nil"/>
-              <w:bottom w:val="single" w:sz="4" w:space="0" w:color="auto"/>
-              <w:right w:val="nil"/>
-            </w:tcBorders>
-            <w:shd w:val="clear" w:color="auto" w:fill="auto"/>
-            <w:noWrap/>
-            <w:vAlign w:val="bottom"/>
-            <w:hideMark/>
-          </w:tcPr>
-          <w:p>
-            <w:pPr>
-              <w:jc w:val="center"/>
-              <w:rPr>
-                <w:rFonts w:ascii="Calibri" w:hAnsi="Calibri" w:cs="Calibri"/>
-                <w:color w:val="000000"/>
-                <w:lang w:eastAsia="en-US"/>
-              </w:rPr>
-            </w:pPr>
-            <w:r>
-              <w:rPr>
-                <w:rFonts w:ascii="Calibri" w:hAnsi="Calibri" w:cs="Calibri"/>
-                <w:color w:val="000000"/>
-                <w:lang w:eastAsia="en-US"/>
-              </w:rPr>
-              <w:t>none</w:t>
-            </w:r>
-          </w:p>
-        </w:tc>
-        <w:tc>
-          <w:tcPr>
-            <w:tcW w:w="1260" w:type="dxa"/>
-            <w:tcBorders>
-              <w:top w:val="nil"/>
-              <w:left w:val="nil"/>
-              <w:bottom w:val="single" w:sz="4" w:space="0" w:color="auto"/>
-              <w:right w:val="nil"/>
-            </w:tcBorders>
-            <w:shd w:val="clear" w:color="auto" w:fill="auto"/>
-            <w:noWrap/>
-            <w:vAlign w:val="bottom"/>
-            <w:hideMark/>
-          </w:tcPr>
-          <w:p>
-            <w:pPr>
-              <w:jc w:val="center"/>
-              <w:rPr>
-                <w:rFonts w:ascii="Calibri" w:hAnsi="Calibri" w:cs="Calibri"/>
-                <w:color w:val="000000"/>
-                <w:lang w:eastAsia="en-US"/>
-              </w:rPr>
-            </w:pPr>
-            <w:r>
-              <w:rPr>
-                <w:rFonts w:ascii="Calibri" w:hAnsi="Calibri" w:cs="Calibri"/>
-                <w:color w:val="000000"/>
-                <w:lang w:eastAsia="en-US"/>
-              </w:rPr>
-              <w:t>0.8</w:t>
-            </w:r>
-          </w:p>
-        </w:tc>
-      </w:tr>
-      <w:tr>
-        <w:trPr>
-          <w:trHeight w:val="320"/>
-        </w:trPr>
-        <w:tc>
-          <w:tcPr>
-            <w:tcW w:w="1300" w:type="dxa"/>
-            <w:tcBorders>
-              <w:top w:val="nil"/>
-              <w:left w:val="nil"/>
-              <w:bottom w:val="single" w:sz="4" w:space="0" w:color="auto"/>
-              <w:right w:val="nil"/>
-            </w:tcBorders>
-            <w:shd w:val="clear" w:color="auto" w:fill="auto"/>
-            <w:noWrap/>
-            <w:vAlign w:val="bottom"/>
-            <w:hideMark/>
-          </w:tcPr>
-          <w:p>
-            <w:pPr>
-              <w:jc w:val="center"/>
-              <w:rPr>
-                <w:rFonts w:ascii="Calibri" w:hAnsi="Calibri" w:cs="Calibri"/>
-                <w:color w:val="000000"/>
-                <w:lang w:eastAsia="en-US"/>
-              </w:rPr>
-            </w:pPr>
-            <w:r>
-              <w:rPr>
-                <w:rFonts w:ascii="Calibri" w:hAnsi="Calibri" w:cs="Calibri"/>
-                <w:color w:val="000000"/>
-                <w:lang w:eastAsia="en-US"/>
-              </w:rPr>
-              <w:t>shared</w:t>
-            </w:r>
-          </w:p>
-        </w:tc>
-        <w:tc>
-          <w:tcPr>
-            <w:tcW w:w="1850" w:type="dxa"/>
-            <w:tcBorders>
-              <w:top w:val="nil"/>
-              <w:left w:val="nil"/>
-              <w:bottom w:val="single" w:sz="4" w:space="0" w:color="auto"/>
-              <w:right w:val="nil"/>
-            </w:tcBorders>
-            <w:shd w:val="clear" w:color="auto" w:fill="auto"/>
-            <w:noWrap/>
-            <w:vAlign w:val="bottom"/>
-            <w:hideMark/>
-          </w:tcPr>
-          <w:p>
-            <w:pPr>
-              <w:jc w:val="center"/>
-              <w:rPr>
-                <w:rFonts w:ascii="Calibri" w:hAnsi="Calibri" w:cs="Calibri"/>
-                <w:color w:val="000000"/>
-                <w:lang w:eastAsia="en-US"/>
-              </w:rPr>
-            </w:pPr>
-            <w:r>
-              <w:rPr>
-                <w:rFonts w:ascii="Calibri" w:hAnsi="Calibri" w:cs="Calibri"/>
-                <w:color w:val="000000"/>
-                <w:lang w:eastAsia="en-US"/>
-              </w:rPr>
-              <w:t>unique</w:t>
-            </w:r>
-          </w:p>
-        </w:tc>
-        <w:tc>
-          <w:tcPr>
-            <w:tcW w:w="1350" w:type="dxa"/>
-            <w:tcBorders>
-              <w:top w:val="nil"/>
-              <w:left w:val="nil"/>
-              <w:bottom w:val="single" w:sz="4" w:space="0" w:color="auto"/>
-              <w:right w:val="nil"/>
-            </w:tcBorders>
-            <w:shd w:val="clear" w:color="auto" w:fill="auto"/>
-            <w:noWrap/>
-            <w:vAlign w:val="bottom"/>
-            <w:hideMark/>
-          </w:tcPr>
-          <w:p>
-            <w:pPr>
-              <w:jc w:val="center"/>
-              <w:rPr>
-                <w:rFonts w:ascii="Calibri" w:hAnsi="Calibri" w:cs="Calibri"/>
-                <w:color w:val="000000"/>
-                <w:lang w:eastAsia="en-US"/>
-              </w:rPr>
-            </w:pPr>
-            <w:r>
-              <w:rPr>
-                <w:rFonts w:ascii="Calibri" w:hAnsi="Calibri" w:cs="Calibri"/>
-                <w:color w:val="000000"/>
-                <w:lang w:eastAsia="en-US"/>
-              </w:rPr>
-              <w:t>PDO</w:t>
-            </w:r>
-          </w:p>
-        </w:tc>
-        <w:tc>
-          <w:tcPr>
-            <w:tcW w:w="1260" w:type="dxa"/>
-            <w:tcBorders>
-              <w:top w:val="nil"/>
-              <w:left w:val="nil"/>
-              <w:bottom w:val="single" w:sz="4" w:space="0" w:color="auto"/>
-              <w:right w:val="nil"/>
-            </w:tcBorders>
-            <w:shd w:val="clear" w:color="auto" w:fill="auto"/>
-            <w:noWrap/>
-            <w:vAlign w:val="bottom"/>
-            <w:hideMark/>
-          </w:tcPr>
-          <w:p>
-            <w:pPr>
-              <w:jc w:val="center"/>
-              <w:rPr>
-                <w:rFonts w:ascii="Calibri" w:hAnsi="Calibri" w:cs="Calibri"/>
-                <w:color w:val="000000"/>
-                <w:lang w:eastAsia="en-US"/>
-              </w:rPr>
-            </w:pPr>
-            <w:r>
-              <w:rPr>
-                <w:rFonts w:ascii="Calibri" w:hAnsi="Calibri" w:cs="Calibri"/>
-                <w:color w:val="000000"/>
-                <w:lang w:eastAsia="en-US"/>
-              </w:rPr>
-              <w:t>1.6</w:t>
-            </w:r>
-          </w:p>
-        </w:tc>
-      </w:tr>
-      <w:tr>
-        <w:trPr>
-          <w:trHeight w:val="320"/>
-        </w:trPr>
-        <w:tc>
-          <w:tcPr>
-            <w:tcW w:w="1300" w:type="dxa"/>
-            <w:tcBorders>
-              <w:top w:val="nil"/>
-              <w:left w:val="nil"/>
-              <w:bottom w:val="single" w:sz="4" w:space="0" w:color="auto"/>
-              <w:right w:val="nil"/>
-            </w:tcBorders>
-            <w:shd w:val="clear" w:color="auto" w:fill="auto"/>
-            <w:noWrap/>
-            <w:vAlign w:val="bottom"/>
-            <w:hideMark/>
-          </w:tcPr>
-          <w:p>
-            <w:pPr>
-              <w:jc w:val="center"/>
-              <w:rPr>
-                <w:rFonts w:ascii="Calibri" w:hAnsi="Calibri" w:cs="Calibri"/>
-                <w:color w:val="000000"/>
-                <w:lang w:eastAsia="en-US"/>
-              </w:rPr>
-            </w:pPr>
-            <w:r>
-              <w:rPr>
-                <w:rFonts w:ascii="Calibri" w:hAnsi="Calibri" w:cs="Calibri"/>
-                <w:color w:val="000000"/>
-                <w:lang w:eastAsia="en-US"/>
-              </w:rPr>
-              <w:t>none</w:t>
-            </w:r>
-          </w:p>
-        </w:tc>
-        <w:tc>
-          <w:tcPr>
-            <w:tcW w:w="1850" w:type="dxa"/>
-            <w:tcBorders>
-              <w:top w:val="nil"/>
-              <w:left w:val="nil"/>
-              <w:bottom w:val="single" w:sz="4" w:space="0" w:color="auto"/>
-              <w:right w:val="nil"/>
-            </w:tcBorders>
-            <w:shd w:val="clear" w:color="auto" w:fill="auto"/>
-            <w:noWrap/>
-            <w:vAlign w:val="bottom"/>
-            <w:hideMark/>
-          </w:tcPr>
-          <w:p>
-            <w:pPr>
-              <w:jc w:val="center"/>
-              <w:rPr>
-                <w:rFonts w:ascii="Calibri" w:hAnsi="Calibri" w:cs="Calibri"/>
-                <w:color w:val="000000"/>
-                <w:lang w:eastAsia="en-US"/>
-              </w:rPr>
-            </w:pPr>
-            <w:r>
-              <w:rPr>
-                <w:rFonts w:ascii="Calibri" w:hAnsi="Calibri" w:cs="Calibri"/>
-                <w:color w:val="000000"/>
-                <w:lang w:eastAsia="en-US"/>
-              </w:rPr>
-              <w:t>common</w:t>
-            </w:r>
-          </w:p>
-        </w:tc>
-        <w:tc>
-          <w:tcPr>
-            <w:tcW w:w="1350" w:type="dxa"/>
-            <w:tcBorders>
-              <w:top w:val="nil"/>
-              <w:left w:val="nil"/>
-              <w:bottom w:val="single" w:sz="4" w:space="0" w:color="auto"/>
-              <w:right w:val="nil"/>
-            </w:tcBorders>
-            <w:shd w:val="clear" w:color="auto" w:fill="auto"/>
-            <w:noWrap/>
-            <w:vAlign w:val="bottom"/>
-            <w:hideMark/>
-          </w:tcPr>
-          <w:p>
-            <w:pPr>
-              <w:jc w:val="center"/>
-              <w:rPr>
-                <w:rFonts w:ascii="Calibri" w:hAnsi="Calibri" w:cs="Calibri"/>
-                <w:color w:val="000000"/>
-                <w:lang w:eastAsia="en-US"/>
-              </w:rPr>
-            </w:pPr>
-            <w:r>
-              <w:rPr>
-                <w:rFonts w:ascii="Calibri" w:hAnsi="Calibri" w:cs="Calibri"/>
-                <w:color w:val="000000"/>
-                <w:lang w:eastAsia="en-US"/>
-              </w:rPr>
-              <w:t>none</w:t>
-            </w:r>
-          </w:p>
-        </w:tc>
-        <w:tc>
-          <w:tcPr>
-            <w:tcW w:w="1260" w:type="dxa"/>
-            <w:tcBorders>
-              <w:top w:val="nil"/>
-              <w:left w:val="nil"/>
-              <w:bottom w:val="single" w:sz="4" w:space="0" w:color="auto"/>
-              <w:right w:val="nil"/>
-            </w:tcBorders>
-            <w:shd w:val="clear" w:color="auto" w:fill="auto"/>
-            <w:noWrap/>
-            <w:vAlign w:val="bottom"/>
-            <w:hideMark/>
-          </w:tcPr>
-          <w:p>
-            <w:pPr>
-              <w:jc w:val="center"/>
-              <w:rPr>
-                <w:rFonts w:ascii="Calibri" w:hAnsi="Calibri" w:cs="Calibri"/>
-                <w:color w:val="000000"/>
-                <w:lang w:eastAsia="en-US"/>
-              </w:rPr>
-            </w:pPr>
-            <w:r>
-              <w:rPr>
-                <w:rFonts w:ascii="Calibri" w:hAnsi="Calibri" w:cs="Calibri"/>
-                <w:color w:val="000000"/>
-                <w:lang w:eastAsia="en-US"/>
-              </w:rPr>
-              <w:t>2.2</w:t>
-            </w:r>
-          </w:p>
-        </w:tc>
-      </w:tr>
-      <w:tr>
-        <w:trPr>
-          <w:trHeight w:val="320"/>
-        </w:trPr>
-        <w:tc>
-          <w:tcPr>
-            <w:tcW w:w="1300" w:type="dxa"/>
-            <w:tcBorders>
-              <w:top w:val="nil"/>
-              <w:left w:val="nil"/>
-              <w:bottom w:val="single" w:sz="4" w:space="0" w:color="auto"/>
-              <w:right w:val="nil"/>
-            </w:tcBorders>
-            <w:shd w:val="clear" w:color="auto" w:fill="auto"/>
-            <w:noWrap/>
-            <w:vAlign w:val="bottom"/>
-            <w:hideMark/>
-          </w:tcPr>
-          <w:p>
-            <w:pPr>
-              <w:jc w:val="center"/>
-              <w:rPr>
-                <w:rFonts w:ascii="Calibri" w:hAnsi="Calibri" w:cs="Calibri"/>
-                <w:color w:val="000000"/>
-                <w:lang w:eastAsia="en-US"/>
-              </w:rPr>
-            </w:pPr>
-            <w:r>
-              <w:rPr>
-                <w:rFonts w:ascii="Calibri" w:hAnsi="Calibri" w:cs="Calibri"/>
-                <w:color w:val="000000"/>
-                <w:lang w:eastAsia="en-US"/>
-              </w:rPr>
-              <w:t>shared</w:t>
-            </w:r>
-          </w:p>
-        </w:tc>
-        <w:tc>
-          <w:tcPr>
-            <w:tcW w:w="1850" w:type="dxa"/>
-            <w:tcBorders>
-              <w:top w:val="nil"/>
-              <w:left w:val="nil"/>
-              <w:bottom w:val="single" w:sz="4" w:space="0" w:color="auto"/>
-              <w:right w:val="nil"/>
-            </w:tcBorders>
-            <w:shd w:val="clear" w:color="auto" w:fill="auto"/>
-            <w:noWrap/>
-            <w:vAlign w:val="bottom"/>
-            <w:hideMark/>
-          </w:tcPr>
-          <w:p>
-            <w:pPr>
-              <w:jc w:val="center"/>
-              <w:rPr>
-                <w:rFonts w:ascii="Calibri" w:hAnsi="Calibri" w:cs="Calibri"/>
-                <w:color w:val="000000"/>
-                <w:lang w:eastAsia="en-US"/>
-              </w:rPr>
-            </w:pPr>
-            <w:r>
-              <w:rPr>
-                <w:rFonts w:ascii="Calibri" w:hAnsi="Calibri" w:cs="Calibri"/>
-                <w:color w:val="000000"/>
-                <w:lang w:eastAsia="en-US"/>
-              </w:rPr>
-              <w:t>unique</w:t>
-            </w:r>
-          </w:p>
-        </w:tc>
-        <w:tc>
-          <w:tcPr>
-            <w:tcW w:w="1350" w:type="dxa"/>
-            <w:tcBorders>
-              <w:top w:val="nil"/>
-              <w:left w:val="nil"/>
-              <w:bottom w:val="single" w:sz="4" w:space="0" w:color="auto"/>
-              <w:right w:val="nil"/>
-            </w:tcBorders>
-            <w:shd w:val="clear" w:color="auto" w:fill="auto"/>
-            <w:noWrap/>
-            <w:vAlign w:val="bottom"/>
-            <w:hideMark/>
-          </w:tcPr>
-          <w:p>
-            <w:pPr>
-              <w:jc w:val="center"/>
-              <w:rPr>
-                <w:rFonts w:ascii="Calibri" w:hAnsi="Calibri" w:cs="Calibri"/>
-                <w:color w:val="000000"/>
-                <w:lang w:eastAsia="en-US"/>
-              </w:rPr>
-            </w:pPr>
-            <w:r>
-              <w:rPr>
-                <w:rFonts w:ascii="Calibri" w:hAnsi="Calibri" w:cs="Calibri"/>
-                <w:color w:val="000000"/>
-                <w:lang w:eastAsia="en-US"/>
-              </w:rPr>
-              <w:t>none</w:t>
-            </w:r>
-          </w:p>
-        </w:tc>
-        <w:tc>
-          <w:tcPr>
-            <w:tcW w:w="1260" w:type="dxa"/>
-            <w:tcBorders>
-              <w:top w:val="nil"/>
-              <w:left w:val="nil"/>
-              <w:bottom w:val="single" w:sz="4" w:space="0" w:color="auto"/>
-              <w:right w:val="nil"/>
-            </w:tcBorders>
-            <w:shd w:val="clear" w:color="auto" w:fill="auto"/>
-            <w:noWrap/>
-            <w:vAlign w:val="bottom"/>
-            <w:hideMark/>
-          </w:tcPr>
-          <w:p>
-            <w:pPr>
-              <w:jc w:val="center"/>
-              <w:rPr>
-                <w:rFonts w:ascii="Calibri" w:hAnsi="Calibri" w:cs="Calibri"/>
-                <w:color w:val="000000"/>
-                <w:lang w:eastAsia="en-US"/>
-              </w:rPr>
-            </w:pPr>
-            <w:r>
-              <w:rPr>
-                <w:rFonts w:ascii="Calibri" w:hAnsi="Calibri" w:cs="Calibri"/>
-                <w:color w:val="000000"/>
-                <w:lang w:eastAsia="en-US"/>
-              </w:rPr>
-              <w:t>2.3</w:t>
-            </w:r>
-          </w:p>
-        </w:tc>
-      </w:tr>
-      <w:tr>
-        <w:trPr>
-          <w:trHeight w:val="320"/>
-        </w:trPr>
-        <w:tc>
-          <w:tcPr>
-            <w:tcW w:w="1300" w:type="dxa"/>
-            <w:tcBorders>
-              <w:top w:val="nil"/>
-              <w:left w:val="nil"/>
-              <w:bottom w:val="single" w:sz="4" w:space="0" w:color="auto"/>
-              <w:right w:val="nil"/>
-            </w:tcBorders>
-            <w:shd w:val="clear" w:color="auto" w:fill="auto"/>
-            <w:noWrap/>
-            <w:vAlign w:val="bottom"/>
-            <w:hideMark/>
-          </w:tcPr>
-          <w:p>
-            <w:pPr>
-              <w:jc w:val="center"/>
-              <w:rPr>
-                <w:rFonts w:ascii="Calibri" w:hAnsi="Calibri" w:cs="Calibri"/>
-                <w:color w:val="000000"/>
-                <w:lang w:eastAsia="en-US"/>
-              </w:rPr>
-            </w:pPr>
-            <w:r>
-              <w:rPr>
-                <w:rFonts w:ascii="Calibri" w:hAnsi="Calibri" w:cs="Calibri"/>
-                <w:color w:val="000000"/>
-                <w:lang w:eastAsia="en-US"/>
-              </w:rPr>
-              <w:t>none</w:t>
-            </w:r>
-          </w:p>
-        </w:tc>
-        <w:tc>
-          <w:tcPr>
-            <w:tcW w:w="1850" w:type="dxa"/>
-            <w:tcBorders>
-              <w:top w:val="nil"/>
-              <w:left w:val="nil"/>
-              <w:bottom w:val="single" w:sz="4" w:space="0" w:color="auto"/>
-              <w:right w:val="nil"/>
-            </w:tcBorders>
-            <w:shd w:val="clear" w:color="auto" w:fill="auto"/>
-            <w:noWrap/>
-            <w:vAlign w:val="bottom"/>
-            <w:hideMark/>
-          </w:tcPr>
-          <w:p>
-            <w:pPr>
-              <w:jc w:val="center"/>
-              <w:rPr>
-                <w:rFonts w:ascii="Calibri" w:hAnsi="Calibri" w:cs="Calibri"/>
-                <w:color w:val="000000"/>
-                <w:lang w:eastAsia="en-US"/>
-              </w:rPr>
-            </w:pPr>
-            <w:r>
-              <w:rPr>
-                <w:rFonts w:ascii="Calibri" w:hAnsi="Calibri" w:cs="Calibri"/>
-                <w:color w:val="000000"/>
-                <w:lang w:eastAsia="en-US"/>
-              </w:rPr>
-              <w:t>common</w:t>
-            </w:r>
-          </w:p>
-        </w:tc>
-        <w:tc>
-          <w:tcPr>
-            <w:tcW w:w="1350" w:type="dxa"/>
-            <w:tcBorders>
-              <w:top w:val="nil"/>
-              <w:left w:val="nil"/>
-              <w:bottom w:val="single" w:sz="4" w:space="0" w:color="auto"/>
-              <w:right w:val="nil"/>
-            </w:tcBorders>
-            <w:shd w:val="clear" w:color="auto" w:fill="auto"/>
-            <w:noWrap/>
-            <w:vAlign w:val="bottom"/>
-            <w:hideMark/>
-          </w:tcPr>
-          <w:p>
-            <w:pPr>
-              <w:jc w:val="center"/>
-              <w:rPr>
-                <w:rFonts w:ascii="Calibri" w:hAnsi="Calibri" w:cs="Calibri"/>
-                <w:color w:val="000000"/>
-                <w:lang w:eastAsia="en-US"/>
-              </w:rPr>
-            </w:pPr>
-            <w:r>
-              <w:rPr>
-                <w:rFonts w:ascii="Calibri" w:hAnsi="Calibri" w:cs="Calibri"/>
-                <w:color w:val="000000"/>
-                <w:lang w:eastAsia="en-US"/>
-              </w:rPr>
-              <w:t>ONI</w:t>
-            </w:r>
-          </w:p>
-        </w:tc>
-        <w:tc>
-          <w:tcPr>
-            <w:tcW w:w="1260" w:type="dxa"/>
-            <w:tcBorders>
-              <w:top w:val="nil"/>
-              <w:left w:val="nil"/>
-              <w:bottom w:val="single" w:sz="4" w:space="0" w:color="auto"/>
-              <w:right w:val="nil"/>
-            </w:tcBorders>
-            <w:shd w:val="clear" w:color="auto" w:fill="auto"/>
-            <w:noWrap/>
-            <w:vAlign w:val="bottom"/>
-            <w:hideMark/>
-          </w:tcPr>
-          <w:p>
-            <w:pPr>
-              <w:jc w:val="center"/>
-              <w:rPr>
-                <w:rFonts w:ascii="Calibri" w:hAnsi="Calibri" w:cs="Calibri"/>
-                <w:color w:val="000000"/>
-                <w:lang w:eastAsia="en-US"/>
-              </w:rPr>
-            </w:pPr>
-            <w:r>
-              <w:rPr>
-                <w:rFonts w:ascii="Calibri" w:hAnsi="Calibri" w:cs="Calibri"/>
-                <w:color w:val="000000"/>
-                <w:lang w:eastAsia="en-US"/>
-              </w:rPr>
-              <w:t>4.2</w:t>
-            </w:r>
-          </w:p>
-        </w:tc>
-      </w:tr>
-      <w:tr>
-        <w:trPr>
-          <w:trHeight w:val="320"/>
-        </w:trPr>
-        <w:tc>
-          <w:tcPr>
-            <w:tcW w:w="1300" w:type="dxa"/>
-            <w:tcBorders>
-              <w:top w:val="nil"/>
-              <w:left w:val="nil"/>
-              <w:bottom w:val="single" w:sz="4" w:space="0" w:color="auto"/>
-              <w:right w:val="nil"/>
-            </w:tcBorders>
-            <w:shd w:val="clear" w:color="auto" w:fill="auto"/>
-            <w:noWrap/>
-            <w:vAlign w:val="bottom"/>
-            <w:hideMark/>
-          </w:tcPr>
-          <w:p>
-            <w:pPr>
-              <w:jc w:val="center"/>
-              <w:rPr>
-                <w:rFonts w:ascii="Calibri" w:hAnsi="Calibri" w:cs="Calibri"/>
-                <w:color w:val="000000"/>
-                <w:lang w:eastAsia="en-US"/>
-              </w:rPr>
-            </w:pPr>
-            <w:r>
-              <w:rPr>
-                <w:rFonts w:ascii="Calibri" w:hAnsi="Calibri" w:cs="Calibri"/>
-                <w:color w:val="000000"/>
-                <w:lang w:eastAsia="en-US"/>
-              </w:rPr>
-              <w:t>shared</w:t>
-            </w:r>
-          </w:p>
-        </w:tc>
-        <w:tc>
-          <w:tcPr>
-            <w:tcW w:w="1850" w:type="dxa"/>
-            <w:tcBorders>
-              <w:top w:val="nil"/>
-              <w:left w:val="nil"/>
-              <w:bottom w:val="single" w:sz="4" w:space="0" w:color="auto"/>
-              <w:right w:val="nil"/>
-            </w:tcBorders>
-            <w:shd w:val="clear" w:color="auto" w:fill="auto"/>
-            <w:noWrap/>
-            <w:vAlign w:val="bottom"/>
-            <w:hideMark/>
-          </w:tcPr>
-          <w:p>
-            <w:pPr>
-              <w:jc w:val="center"/>
-              <w:rPr>
-                <w:rFonts w:ascii="Calibri" w:hAnsi="Calibri" w:cs="Calibri"/>
-                <w:color w:val="000000"/>
-                <w:lang w:eastAsia="en-US"/>
-              </w:rPr>
-            </w:pPr>
-            <w:r>
-              <w:rPr>
-                <w:rFonts w:ascii="Calibri" w:hAnsi="Calibri" w:cs="Calibri"/>
-                <w:color w:val="000000"/>
-                <w:lang w:eastAsia="en-US"/>
-              </w:rPr>
-              <w:t>unique</w:t>
-            </w:r>
-          </w:p>
-        </w:tc>
-        <w:tc>
-          <w:tcPr>
-            <w:tcW w:w="1350" w:type="dxa"/>
-            <w:tcBorders>
-              <w:top w:val="nil"/>
-              <w:left w:val="nil"/>
-              <w:bottom w:val="single" w:sz="4" w:space="0" w:color="auto"/>
-              <w:right w:val="nil"/>
-            </w:tcBorders>
-            <w:shd w:val="clear" w:color="auto" w:fill="auto"/>
-            <w:noWrap/>
-            <w:vAlign w:val="bottom"/>
-            <w:hideMark/>
-          </w:tcPr>
-          <w:p>
-            <w:pPr>
-              <w:jc w:val="center"/>
-              <w:rPr>
-                <w:rFonts w:ascii="Calibri" w:hAnsi="Calibri" w:cs="Calibri"/>
-                <w:color w:val="000000"/>
-                <w:lang w:eastAsia="en-US"/>
-              </w:rPr>
-            </w:pPr>
-            <w:r>
-              <w:rPr>
-                <w:rFonts w:ascii="Calibri" w:hAnsi="Calibri" w:cs="Calibri"/>
-                <w:color w:val="000000"/>
-                <w:lang w:eastAsia="en-US"/>
-              </w:rPr>
-              <w:t>ONI</w:t>
-            </w:r>
-          </w:p>
-        </w:tc>
-        <w:tc>
-          <w:tcPr>
-            <w:tcW w:w="1260" w:type="dxa"/>
-            <w:tcBorders>
-              <w:top w:val="nil"/>
-              <w:left w:val="nil"/>
-              <w:bottom w:val="single" w:sz="4" w:space="0" w:color="auto"/>
-              <w:right w:val="nil"/>
-            </w:tcBorders>
-            <w:shd w:val="clear" w:color="auto" w:fill="auto"/>
-            <w:noWrap/>
-            <w:vAlign w:val="bottom"/>
-            <w:hideMark/>
-          </w:tcPr>
-          <w:p>
-            <w:pPr>
-              <w:jc w:val="center"/>
-              <w:rPr>
-                <w:rFonts w:ascii="Calibri" w:hAnsi="Calibri" w:cs="Calibri"/>
-                <w:color w:val="000000"/>
-                <w:lang w:eastAsia="en-US"/>
-              </w:rPr>
-            </w:pPr>
-            <w:r>
-              <w:rPr>
-                <w:rFonts w:ascii="Calibri" w:hAnsi="Calibri" w:cs="Calibri"/>
-                <w:color w:val="000000"/>
-                <w:lang w:eastAsia="en-US"/>
-              </w:rPr>
-              <w:t>4.2</w:t>
-            </w:r>
-          </w:p>
-        </w:tc>
-      </w:tr>
-      <w:tr>
-        <w:trPr>
-          <w:trHeight w:val="320"/>
-        </w:trPr>
-        <w:tc>
-          <w:tcPr>
-            <w:tcW w:w="1300" w:type="dxa"/>
-            <w:tcBorders>
-              <w:top w:val="nil"/>
-              <w:left w:val="nil"/>
-              <w:bottom w:val="single" w:sz="4" w:space="0" w:color="auto"/>
-              <w:right w:val="nil"/>
-            </w:tcBorders>
-            <w:shd w:val="clear" w:color="auto" w:fill="auto"/>
-            <w:noWrap/>
-            <w:vAlign w:val="bottom"/>
-            <w:hideMark/>
-          </w:tcPr>
-          <w:p>
-            <w:pPr>
-              <w:jc w:val="center"/>
-              <w:rPr>
-                <w:rFonts w:ascii="Calibri" w:hAnsi="Calibri" w:cs="Calibri"/>
-                <w:color w:val="000000"/>
-                <w:lang w:eastAsia="en-US"/>
-              </w:rPr>
-            </w:pPr>
-            <w:r>
-              <w:rPr>
-                <w:rFonts w:ascii="Calibri" w:hAnsi="Calibri" w:cs="Calibri"/>
-                <w:color w:val="000000"/>
-                <w:lang w:eastAsia="en-US"/>
-              </w:rPr>
-              <w:t>unique</w:t>
-            </w:r>
-          </w:p>
-        </w:tc>
-        <w:tc>
-          <w:tcPr>
-            <w:tcW w:w="1850" w:type="dxa"/>
-            <w:tcBorders>
-              <w:top w:val="nil"/>
-              <w:left w:val="nil"/>
-              <w:bottom w:val="single" w:sz="4" w:space="0" w:color="auto"/>
-              <w:right w:val="nil"/>
-            </w:tcBorders>
-            <w:shd w:val="clear" w:color="auto" w:fill="auto"/>
-            <w:noWrap/>
-            <w:vAlign w:val="bottom"/>
-            <w:hideMark/>
-          </w:tcPr>
-          <w:p>
-            <w:pPr>
-              <w:jc w:val="center"/>
-              <w:rPr>
-                <w:rFonts w:ascii="Calibri" w:hAnsi="Calibri" w:cs="Calibri"/>
-                <w:color w:val="000000"/>
-                <w:lang w:eastAsia="en-US"/>
-              </w:rPr>
-            </w:pPr>
-            <w:r>
-              <w:rPr>
-                <w:rFonts w:ascii="Calibri" w:hAnsi="Calibri" w:cs="Calibri"/>
-                <w:color w:val="000000"/>
-                <w:lang w:eastAsia="en-US"/>
-              </w:rPr>
-              <w:t>unique</w:t>
-            </w:r>
-          </w:p>
-        </w:tc>
-        <w:tc>
-          <w:tcPr>
-            <w:tcW w:w="1350" w:type="dxa"/>
-            <w:tcBorders>
-              <w:top w:val="nil"/>
-              <w:left w:val="nil"/>
-              <w:bottom w:val="single" w:sz="4" w:space="0" w:color="auto"/>
-              <w:right w:val="nil"/>
-            </w:tcBorders>
-            <w:shd w:val="clear" w:color="auto" w:fill="auto"/>
-            <w:noWrap/>
-            <w:vAlign w:val="bottom"/>
-            <w:hideMark/>
-          </w:tcPr>
-          <w:p>
-            <w:pPr>
-              <w:jc w:val="center"/>
-              <w:rPr>
-                <w:rFonts w:ascii="Calibri" w:hAnsi="Calibri" w:cs="Calibri"/>
-                <w:color w:val="000000"/>
-                <w:lang w:eastAsia="en-US"/>
-              </w:rPr>
-            </w:pPr>
-            <w:r>
-              <w:rPr>
-                <w:rFonts w:ascii="Calibri" w:hAnsi="Calibri" w:cs="Calibri"/>
-                <w:color w:val="000000"/>
-                <w:lang w:eastAsia="en-US"/>
-              </w:rPr>
-              <w:t>PDO</w:t>
-            </w:r>
-          </w:p>
-        </w:tc>
-        <w:tc>
-          <w:tcPr>
-            <w:tcW w:w="1260" w:type="dxa"/>
-            <w:tcBorders>
-              <w:top w:val="nil"/>
-              <w:left w:val="nil"/>
-              <w:bottom w:val="single" w:sz="4" w:space="0" w:color="auto"/>
-              <w:right w:val="nil"/>
-            </w:tcBorders>
-            <w:shd w:val="clear" w:color="auto" w:fill="auto"/>
-            <w:noWrap/>
-            <w:vAlign w:val="bottom"/>
-            <w:hideMark/>
-          </w:tcPr>
-          <w:p>
-            <w:pPr>
-              <w:jc w:val="center"/>
-              <w:rPr>
-                <w:rFonts w:ascii="Calibri" w:hAnsi="Calibri" w:cs="Calibri"/>
-                <w:color w:val="000000"/>
-                <w:lang w:eastAsia="en-US"/>
-              </w:rPr>
-            </w:pPr>
-            <w:r>
-              <w:rPr>
-                <w:rFonts w:ascii="Calibri" w:hAnsi="Calibri" w:cs="Calibri"/>
-                <w:color w:val="000000"/>
-                <w:lang w:eastAsia="en-US"/>
-              </w:rPr>
-              <w:t>4.4</w:t>
-            </w:r>
-          </w:p>
-        </w:tc>
-      </w:tr>
-      <w:tr>
-        <w:trPr>
-          <w:trHeight w:val="320"/>
-        </w:trPr>
-        <w:tc>
-          <w:tcPr>
-            <w:tcW w:w="1300" w:type="dxa"/>
-            <w:tcBorders>
-              <w:top w:val="nil"/>
-              <w:left w:val="nil"/>
-              <w:bottom w:val="single" w:sz="4" w:space="0" w:color="auto"/>
-              <w:right w:val="nil"/>
-            </w:tcBorders>
-            <w:shd w:val="clear" w:color="auto" w:fill="auto"/>
-            <w:noWrap/>
-            <w:vAlign w:val="bottom"/>
-            <w:hideMark/>
-          </w:tcPr>
-          <w:p>
-            <w:pPr>
-              <w:jc w:val="center"/>
-              <w:rPr>
-                <w:rFonts w:ascii="Calibri" w:hAnsi="Calibri" w:cs="Calibri"/>
-                <w:color w:val="000000"/>
-                <w:lang w:eastAsia="en-US"/>
-              </w:rPr>
-            </w:pPr>
-            <w:r>
-              <w:rPr>
-                <w:rFonts w:ascii="Calibri" w:hAnsi="Calibri" w:cs="Calibri"/>
-                <w:color w:val="000000"/>
-                <w:lang w:eastAsia="en-US"/>
-              </w:rPr>
-              <w:t>unique</w:t>
-            </w:r>
-          </w:p>
-        </w:tc>
-        <w:tc>
-          <w:tcPr>
-            <w:tcW w:w="1850" w:type="dxa"/>
-            <w:tcBorders>
-              <w:top w:val="nil"/>
-              <w:left w:val="nil"/>
-              <w:bottom w:val="single" w:sz="4" w:space="0" w:color="auto"/>
-              <w:right w:val="nil"/>
-            </w:tcBorders>
-            <w:shd w:val="clear" w:color="auto" w:fill="auto"/>
-            <w:noWrap/>
-            <w:vAlign w:val="bottom"/>
-            <w:hideMark/>
-          </w:tcPr>
-          <w:p>
-            <w:pPr>
-              <w:jc w:val="center"/>
-              <w:rPr>
-                <w:rFonts w:ascii="Calibri" w:hAnsi="Calibri" w:cs="Calibri"/>
-                <w:color w:val="000000"/>
-                <w:lang w:eastAsia="en-US"/>
-              </w:rPr>
-            </w:pPr>
-            <w:r>
-              <w:rPr>
-                <w:rFonts w:ascii="Calibri" w:hAnsi="Calibri" w:cs="Calibri"/>
-                <w:color w:val="000000"/>
-                <w:lang w:eastAsia="en-US"/>
-              </w:rPr>
-              <w:t>unique</w:t>
-            </w:r>
-          </w:p>
-        </w:tc>
-        <w:tc>
-          <w:tcPr>
-            <w:tcW w:w="1350" w:type="dxa"/>
-            <w:tcBorders>
-              <w:top w:val="nil"/>
-              <w:left w:val="nil"/>
-              <w:bottom w:val="single" w:sz="4" w:space="0" w:color="auto"/>
-              <w:right w:val="nil"/>
-            </w:tcBorders>
-            <w:shd w:val="clear" w:color="auto" w:fill="auto"/>
-            <w:noWrap/>
-            <w:vAlign w:val="bottom"/>
-            <w:hideMark/>
-          </w:tcPr>
-          <w:p>
-            <w:pPr>
-              <w:jc w:val="center"/>
-              <w:rPr>
-                <w:rFonts w:ascii="Calibri" w:hAnsi="Calibri" w:cs="Calibri"/>
-                <w:color w:val="000000"/>
-                <w:lang w:eastAsia="en-US"/>
-              </w:rPr>
-            </w:pPr>
-            <w:r>
-              <w:rPr>
-                <w:rFonts w:ascii="Calibri" w:hAnsi="Calibri" w:cs="Calibri"/>
-                <w:color w:val="000000"/>
-                <w:lang w:eastAsia="en-US"/>
-              </w:rPr>
-              <w:t>none</w:t>
-            </w:r>
-          </w:p>
-        </w:tc>
-        <w:tc>
-          <w:tcPr>
-            <w:tcW w:w="1260" w:type="dxa"/>
-            <w:tcBorders>
-              <w:top w:val="nil"/>
-              <w:left w:val="nil"/>
-              <w:bottom w:val="single" w:sz="4" w:space="0" w:color="auto"/>
-              <w:right w:val="nil"/>
-            </w:tcBorders>
-            <w:shd w:val="clear" w:color="auto" w:fill="auto"/>
-            <w:noWrap/>
-            <w:vAlign w:val="bottom"/>
-            <w:hideMark/>
-          </w:tcPr>
-          <w:p>
-            <w:pPr>
-              <w:jc w:val="center"/>
-              <w:rPr>
-                <w:rFonts w:ascii="Calibri" w:hAnsi="Calibri" w:cs="Calibri"/>
-                <w:color w:val="000000"/>
-                <w:lang w:eastAsia="en-US"/>
-              </w:rPr>
-            </w:pPr>
-            <w:r>
-              <w:rPr>
-                <w:rFonts w:ascii="Calibri" w:hAnsi="Calibri" w:cs="Calibri"/>
-                <w:color w:val="000000"/>
-                <w:lang w:eastAsia="en-US"/>
-              </w:rPr>
-              <w:t>5</w:t>
-            </w:r>
-          </w:p>
-        </w:tc>
-      </w:tr>
-      <w:tr>
-        <w:trPr>
-          <w:trHeight w:val="320"/>
-        </w:trPr>
-        <w:tc>
-          <w:tcPr>
-            <w:tcW w:w="1300" w:type="dxa"/>
-            <w:tcBorders>
-              <w:top w:val="nil"/>
-              <w:left w:val="nil"/>
-              <w:bottom w:val="single" w:sz="4" w:space="0" w:color="auto"/>
-              <w:right w:val="nil"/>
-            </w:tcBorders>
-            <w:shd w:val="clear" w:color="auto" w:fill="auto"/>
-            <w:noWrap/>
-            <w:vAlign w:val="bottom"/>
-            <w:hideMark/>
-          </w:tcPr>
-          <w:p>
-            <w:pPr>
-              <w:jc w:val="center"/>
-              <w:rPr>
-                <w:rFonts w:ascii="Calibri" w:hAnsi="Calibri" w:cs="Calibri"/>
-                <w:color w:val="000000"/>
-                <w:lang w:eastAsia="en-US"/>
-              </w:rPr>
-            </w:pPr>
-            <w:r>
-              <w:rPr>
-                <w:rFonts w:ascii="Calibri" w:hAnsi="Calibri" w:cs="Calibri"/>
-                <w:color w:val="000000"/>
-                <w:lang w:eastAsia="en-US"/>
-              </w:rPr>
-              <w:t>none</w:t>
-            </w:r>
-          </w:p>
-        </w:tc>
-        <w:tc>
-          <w:tcPr>
-            <w:tcW w:w="1850" w:type="dxa"/>
-            <w:tcBorders>
-              <w:top w:val="nil"/>
-              <w:left w:val="nil"/>
-              <w:bottom w:val="single" w:sz="4" w:space="0" w:color="auto"/>
-              <w:right w:val="nil"/>
-            </w:tcBorders>
-            <w:shd w:val="clear" w:color="auto" w:fill="auto"/>
-            <w:noWrap/>
-            <w:vAlign w:val="bottom"/>
-            <w:hideMark/>
-          </w:tcPr>
-          <w:p>
-            <w:pPr>
-              <w:jc w:val="center"/>
-              <w:rPr>
-                <w:rFonts w:ascii="Calibri" w:hAnsi="Calibri" w:cs="Calibri"/>
-                <w:color w:val="000000"/>
-                <w:lang w:eastAsia="en-US"/>
-              </w:rPr>
-            </w:pPr>
-            <w:r>
-              <w:rPr>
-                <w:rFonts w:ascii="Calibri" w:hAnsi="Calibri" w:cs="Calibri"/>
-                <w:color w:val="000000"/>
-                <w:lang w:eastAsia="en-US"/>
-              </w:rPr>
-              <w:t>unique</w:t>
-            </w:r>
-          </w:p>
-        </w:tc>
-        <w:tc>
-          <w:tcPr>
-            <w:tcW w:w="1350" w:type="dxa"/>
-            <w:tcBorders>
-              <w:top w:val="nil"/>
-              <w:left w:val="nil"/>
-              <w:bottom w:val="single" w:sz="4" w:space="0" w:color="auto"/>
-              <w:right w:val="nil"/>
-            </w:tcBorders>
-            <w:shd w:val="clear" w:color="auto" w:fill="auto"/>
-            <w:noWrap/>
-            <w:vAlign w:val="bottom"/>
-            <w:hideMark/>
-          </w:tcPr>
-          <w:p>
-            <w:pPr>
-              <w:jc w:val="center"/>
-              <w:rPr>
-                <w:rFonts w:ascii="Calibri" w:hAnsi="Calibri" w:cs="Calibri"/>
-                <w:color w:val="000000"/>
-                <w:lang w:eastAsia="en-US"/>
-              </w:rPr>
-            </w:pPr>
-            <w:r>
-              <w:rPr>
-                <w:rFonts w:ascii="Calibri" w:hAnsi="Calibri" w:cs="Calibri"/>
-                <w:color w:val="000000"/>
-                <w:lang w:eastAsia="en-US"/>
-              </w:rPr>
-              <w:t>none</w:t>
-            </w:r>
-          </w:p>
-        </w:tc>
-        <w:tc>
-          <w:tcPr>
-            <w:tcW w:w="1260" w:type="dxa"/>
-            <w:tcBorders>
-              <w:top w:val="nil"/>
-              <w:left w:val="nil"/>
-              <w:bottom w:val="single" w:sz="4" w:space="0" w:color="auto"/>
-              <w:right w:val="nil"/>
-            </w:tcBorders>
-            <w:shd w:val="clear" w:color="auto" w:fill="auto"/>
-            <w:noWrap/>
-            <w:vAlign w:val="bottom"/>
-            <w:hideMark/>
-          </w:tcPr>
-          <w:p>
-            <w:pPr>
-              <w:jc w:val="center"/>
-              <w:rPr>
-                <w:rFonts w:ascii="Calibri" w:hAnsi="Calibri" w:cs="Calibri"/>
-                <w:color w:val="000000"/>
-                <w:lang w:eastAsia="en-US"/>
-              </w:rPr>
-            </w:pPr>
-            <w:r>
-              <w:rPr>
-                <w:rFonts w:ascii="Calibri" w:hAnsi="Calibri" w:cs="Calibri"/>
-                <w:color w:val="000000"/>
-                <w:lang w:eastAsia="en-US"/>
-              </w:rPr>
-              <w:t>11.7</w:t>
+              <w:t>1.1</w:t>
             </w:r>
           </w:p>
         </w:tc>
@@ -12084,8 +11167,9 @@
     <w:rsid w:val="00090817"/>
     <w:rsid w:val="002E3A53"/>
     <w:rsid w:val="003A5337"/>
+    <w:rsid w:val="00570199"/>
     <w:rsid w:val="00A95CF4"/>
-    <w:rsid w:val="00EB7296"/>
+    <w:rsid w:val="00C548F6"/>
   </w:rsids>
   <m:mathPr>
     <m:mathFont m:val="Cambria Math"/>

</xml_diff>